<commit_message>
Proxying Android Traffic on Device.docx
</commit_message>
<xml_diff>
--- a/Walkthroughs/Proxying Android Traffic on Device.docx
+++ b/Walkthroughs/Proxying Android Traffic on Device.docx
@@ -1,6 +1,6 @@
 
 <file path=word/document.xml><?xml version="1.0" encoding="utf-8"?>
-<w:document xmlns:wpc="http://schemas.microsoft.com/office/word/2010/wordprocessingCanvas" xmlns:mo="http://schemas.microsoft.com/office/mac/office/2008/main" xmlns:mc="http://schemas.openxmlformats.org/markup-compatibility/2006" xmlns:mv="urn:schemas-microsoft-com:mac:vml" xmlns:o="urn:schemas-microsoft-com:office:office" xmlns:r="http://schemas.openxmlformats.org/officeDocument/2006/relationships" xmlns:m="http://schemas.openxmlformats.org/officeDocument/2006/math" xmlns:v="urn:schemas-microsoft-com:vml" xmlns:wp14="http://schemas.microsoft.com/office/word/2010/wordprocessingDrawing" xmlns:wp="http://schemas.openxmlformats.org/drawingml/2006/wordprocessingDrawing" xmlns:w10="urn:schemas-microsoft-com:office:word" xmlns:w="http://schemas.openxmlformats.org/wordprocessingml/2006/main" xmlns:w14="http://schemas.microsoft.com/office/word/2010/wordml" xmlns:wpg="http://schemas.microsoft.com/office/word/2010/wordprocessingGroup" xmlns:wpi="http://schemas.microsoft.com/office/word/2010/wordprocessingInk" xmlns:wne="http://schemas.microsoft.com/office/word/2006/wordml" xmlns:wps="http://schemas.microsoft.com/office/word/2010/wordprocessingShape" mc:Ignorable="w14 wp14">
+<w:document xmlns:wpc="http://schemas.microsoft.com/office/word/2010/wordprocessingCanvas" xmlns:mo="http://schemas.microsoft.com/office/mac/office/2008/main" xmlns:mc="http://schemas.openxmlformats.org/markup-compatibility/2006" xmlns:mv="urn:schemas-microsoft-com:mac:vml" xmlns:o="urn:schemas-microsoft-com:office:office" xmlns:r="http://schemas.openxmlformats.org/officeDocument/2006/relationships" xmlns:m="http://schemas.openxmlformats.org/officeDocument/2006/math" xmlns:v="urn:schemas-microsoft-com:vml" xmlns:wp14="http://schemas.microsoft.com/office/word/2010/wordprocessingDrawing" xmlns:wp="http://schemas.openxmlformats.org/drawingml/2006/wordprocessingDrawing" xmlns:w10="urn:schemas-microsoft-com:office:word" xmlns:w="http://schemas.openxmlformats.org/wordprocessingml/2006/main" xmlns:w14="http://schemas.microsoft.com/office/word/2010/wordml" xmlns:w15="http://schemas.microsoft.com/office/word/2012/wordml" xmlns:wpg="http://schemas.microsoft.com/office/word/2010/wordprocessingGroup" xmlns:wpi="http://schemas.microsoft.com/office/word/2010/wordprocessingInk" xmlns:wne="http://schemas.microsoft.com/office/word/2006/wordml" xmlns:wps="http://schemas.microsoft.com/office/word/2010/wordprocessingShape" mc:Ignorable="w14 w15 wp14">
   <w:body>
     <w:sdt>
       <w:sdtPr>
@@ -10,12 +10,12 @@
           <w:docPartUnique/>
         </w:docPartObj>
       </w:sdtPr>
-      <w:sdtEndPr/>
       <w:sdtContent>
         <w:p>
           <w:r>
             <w:rPr>
               <w:noProof/>
+              <w:lang w:bidi="hi-IN"/>
             </w:rPr>
             <mc:AlternateContent>
               <mc:Choice Requires="wps">
@@ -74,6 +74,7 @@
                                 <w:r>
                                   <w:rPr>
                                     <w:noProof/>
+                                    <w:lang w:bidi="hi-IN"/>
                                   </w:rPr>
                                   <w:drawing>
                                     <wp:inline distT="0" distB="0" distL="0" distR="0" wp14:anchorId="54DCD220" wp14:editId="3675F0AA">
@@ -93,7 +94,7 @@
                                               </pic:cNvPicPr>
                                             </pic:nvPicPr>
                                             <pic:blipFill>
-                                              <a:blip r:embed="rId10"/>
+                                              <a:blip r:embed="rId9"/>
                                               <a:srcRect r="69627"/>
                                               <a:stretch>
                                                 <a:fillRect/>
@@ -208,7 +209,7 @@
                                     <w:b/>
                                   </w:rPr>
                                 </w:pPr>
-                                <w:hyperlink r:id="rId11" w:history="1">
+                                <w:hyperlink r:id="rId10" w:history="1">
                                   <w:r>
                                     <w:rPr>
                                       <w:rStyle w:val="Hyperlink"/>
@@ -230,7 +231,7 @@
                                   </w:rPr>
                                   <w:t xml:space="preserve"> </w:t>
                                 </w:r>
-                                <w:hyperlink r:id="rId12" w:history="1">
+                                <w:hyperlink r:id="rId11" w:history="1">
                                   <w:r>
                                     <w:rPr>
                                       <w:rStyle w:val="Hyperlink"/>
@@ -265,11 +266,11 @@
               </mc:Choice>
               <mc:Fallback>
                 <w:pict>
-                  <v:shapetype id="_x0000_t202" coordsize="21600,21600" o:spt="202" path="m0,0l0,21600,21600,21600,21600,0xe">
+                  <v:shapetype w14:anchorId="7A7D61A5" id="_x0000_t202" coordsize="21600,21600" o:spt="202" path="m0,0l0,21600,21600,21600,21600,0xe">
                     <v:stroke joinstyle="miter"/>
                     <v:path gradientshapeok="t" o:connecttype="rect"/>
                   </v:shapetype>
-                  <v:shape id="Text Box 12" o:spid="_x0000_s1026" type="#_x0000_t202" style="position:absolute;left:0;text-align:left;margin-left:-91.05pt;margin-top:617.7pt;width:636.25pt;height:97.25pt;z-index:251663360;visibility:visible;mso-wrap-style:square;mso-width-percent:0;mso-height-percent:0;mso-wrap-distance-left:9pt;mso-wrap-distance-top:0;mso-wrap-distance-right:9pt;mso-wrap-distance-bottom:0;mso-position-horizontal:absolute;mso-position-horizontal-relative:text;mso-position-vertical:absolute;mso-position-vertical-relative:text;mso-width-percent:0;mso-height-percent:0;mso-width-relative:margin;mso-height-relative:margin;v-text-anchor:top" o:gfxdata="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" strokecolor="white [3212]">
+                  <v:shape id="Text Box 12" o:spid="_x0000_s1026" type="#_x0000_t202" style="position:absolute;left:0;text-align:left;margin-left:-91.1pt;margin-top:617.7pt;width:636.25pt;height:97.25pt;z-index:251663360;visibility:visible;mso-wrap-style:square;mso-width-percent:0;mso-height-percent:0;mso-wrap-distance-left:9pt;mso-wrap-distance-top:0;mso-wrap-distance-right:9pt;mso-wrap-distance-bottom:0;mso-position-horizontal:absolute;mso-position-horizontal-relative:text;mso-position-vertical:absolute;mso-position-vertical-relative:text;mso-width-percent:0;mso-height-percent:0;mso-width-relative:margin;mso-height-relative:margin;v-text-anchor:top" o:gfxdata="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" strokecolor="white [3212]">
                     <v:textbox>
                       <w:txbxContent>
                         <w:p>
@@ -280,9 +281,10 @@
                           <w:r>
                             <w:rPr>
                               <w:noProof/>
+                              <w:lang w:bidi="hi-IN"/>
                             </w:rPr>
                             <w:drawing>
-                              <wp:inline distT="0" distB="0" distL="0" distR="0" wp14:anchorId="43A46F30" wp14:editId="164A580F">
+                              <wp:inline distT="0" distB="0" distL="0" distR="0" wp14:anchorId="54DCD220" wp14:editId="3675F0AA">
                                 <wp:extent cx="2745020" cy="414669"/>
                                 <wp:effectExtent l="0" t="0" r="0" b="0"/>
                                 <wp:docPr id="16" name="Picture 16"/>
@@ -299,7 +301,7 @@
                                         </pic:cNvPicPr>
                                       </pic:nvPicPr>
                                       <pic:blipFill>
-                                        <a:blip r:embed="rId13"/>
+                                        <a:blip r:embed="rId9"/>
                                         <a:srcRect r="69627"/>
                                         <a:stretch>
                                           <a:fillRect/>
@@ -349,7 +351,21 @@
                             <w:rPr>
                               <w:b/>
                             </w:rPr>
-                            <w:t xml:space="preserve">187 Ballardvale St. Suite A195 </w:t>
+                            <w:t xml:space="preserve">187 </w:t>
+                          </w:r>
+                          <w:proofErr w:type="spellStart"/>
+                          <w:r>
+                            <w:rPr>
+                              <w:b/>
+                            </w:rPr>
+                            <w:t>Ballardvale</w:t>
+                          </w:r>
+                          <w:proofErr w:type="spellEnd"/>
+                          <w:r>
+                            <w:rPr>
+                              <w:b/>
+                            </w:rPr>
+                            <w:t xml:space="preserve"> St. Suite A195 </w:t>
                           </w:r>
                           <w:r>
                             <w:rPr>
@@ -375,7 +391,21 @@
                             <w:rPr>
                               <w:b/>
                             </w:rPr>
-                            <w:t xml:space="preserve"> Ph: +1.978.694.1008</w:t>
+                            <w:t xml:space="preserve"> </w:t>
+                          </w:r>
+                          <w:proofErr w:type="spellStart"/>
+                          <w:r>
+                            <w:rPr>
+                              <w:b/>
+                            </w:rPr>
+                            <w:t>Ph</w:t>
+                          </w:r>
+                          <w:proofErr w:type="spellEnd"/>
+                          <w:r>
+                            <w:rPr>
+                              <w:b/>
+                            </w:rPr>
+                            <w:t>: +1.978.694.1008</w:t>
                           </w:r>
                         </w:p>
                         <w:p>
@@ -386,7 +416,7 @@
                               <w:b/>
                             </w:rPr>
                           </w:pPr>
-                          <w:hyperlink r:id="rId14" w:history="1">
+                          <w:hyperlink r:id="rId12" w:history="1">
                             <w:r>
                               <w:rPr>
                                 <w:rStyle w:val="Hyperlink"/>
@@ -408,7 +438,7 @@
                             </w:rPr>
                             <w:t xml:space="preserve"> </w:t>
                           </w:r>
-                          <w:hyperlink r:id="rId15" w:history="1">
+                          <w:hyperlink r:id="rId13" w:history="1">
                             <w:r>
                               <w:rPr>
                                 <w:rStyle w:val="Hyperlink"/>
@@ -574,6 +604,7 @@
           <w:r>
             <w:rPr>
               <w:noProof/>
+              <w:lang w:bidi="hi-IN"/>
             </w:rPr>
             <mc:AlternateContent>
               <mc:Choice Requires="wps">
@@ -632,7 +663,7 @@
                             <a:effectLst/>
                             <a:extLst>
                               <a:ext uri="{AF507438-7753-43e0-B8FC-AC1667EBCBE1}">
-                                <a14:hiddenEffects xmlns:a14="http://schemas.microsoft.com/office/drawing/2010/main">
+                                <a14:hiddenEffects xmlns="" xmlns:o="urn:schemas-microsoft-com:office:office" xmlns:v="urn:schemas-microsoft-com:vml" xmlns:w10="urn:schemas-microsoft-com:office:word" xmlns:w="http://schemas.openxmlformats.org/wordprocessingml/2006/main" xmlns:a14="http://schemas.microsoft.com/office/drawing/2010/main" xmlns:arto="http://schemas.microsoft.com/office/word/2006/arto">
                                   <a:effectLst>
                                     <a:outerShdw dist="28398" dir="3806097" algn="ctr" rotWithShape="0">
                                       <a:schemeClr val="accent2">
@@ -661,7 +692,6 @@
                                   <w:dataBinding w:prefixMappings="xmlns:ns0='http://schemas.openxmlformats.org/package/2006/metadata/core-properties' xmlns:ns1='http://purl.org/dc/elements/1.1/'" w:xpath="/ns0:coreProperties[1]/ns1:title[1]" w:storeItemID="{6C3C8BC8-F283-45AE-878A-BAB7291924A1}"/>
                                   <w:text/>
                                 </w:sdtPr>
-                                <w:sdtEndPr/>
                                 <w:sdtContent>
                                   <w:p>
                                     <w:pPr>
@@ -734,9 +764,8 @@
               </mc:Choice>
               <mc:Fallback>
                 <w:pict>
-                  <v:rect id="Rectangle 10" o:spid="_x0000_s1027" style="position:absolute;margin-left:64.9pt;margin-top:343.45pt;width:482pt;height:86.75pt;z-index:251658240;visibility:visible;mso-wrap-style:square;mso-width-percent:0;mso-height-percent:0;mso-wrap-distance-left:9pt;mso-wrap-distance-top:0;mso-wrap-distance-right:9pt;mso-wrap-distance-bottom:0;mso-position-horizontal:absolute;mso-position-horizontal-relative:page;mso-position-vertical:absolute;mso-position-vertical-relative:page;mso-width-percent:0;mso-height-percent:0;mso-width-relative:page;mso-height-relative:page;v-text-anchor:middle" o:gfxdata="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" o:allowincell="f" fillcolor="#0a2e8c" strokecolor="#9ea09f" strokeweight="3pt">
+                  <v:rect w14:anchorId="2B630FC8" id="Rectangle 10" o:spid="_x0000_s1027" style="position:absolute;margin-left:64.9pt;margin-top:343.45pt;width:482pt;height:86.75pt;z-index:251658240;visibility:visible;mso-wrap-style:square;mso-width-percent:0;mso-height-percent:0;mso-wrap-distance-left:9pt;mso-wrap-distance-top:0;mso-wrap-distance-right:9pt;mso-wrap-distance-bottom:0;mso-position-horizontal:absolute;mso-position-horizontal-relative:page;mso-position-vertical:absolute;mso-position-vertical-relative:page;mso-width-percent:0;mso-height-percent:0;mso-width-relative:page;mso-height-relative:page;v-text-anchor:middle" o:gfxdata="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" o:allowincell="f" fillcolor="#0a2e8c" strokecolor="#9ea09f" strokeweight="3pt">
                     <v:fill color2="#2672c6" rotate="t" angle="-90" focus="-50%" type="gradient"/>
-                    <v:shadow color="#0c2c45 [1605]" opacity=".5" mv:blur="0" offset="1pt,2pt"/>
                     <v:textbox inset="14.4pt,,14.4pt">
                       <w:txbxContent>
                         <w:sdt>
@@ -752,7 +781,6 @@
                             <w:dataBinding w:prefixMappings="xmlns:ns0='http://schemas.openxmlformats.org/package/2006/metadata/core-properties' xmlns:ns1='http://purl.org/dc/elements/1.1/'" w:xpath="/ns0:coreProperties[1]/ns1:title[1]" w:storeItemID="{6C3C8BC8-F283-45AE-878A-BAB7291924A1}"/>
                             <w:text/>
                           </w:sdtPr>
-                          <w:sdtEndPr/>
                           <w:sdtContent>
                             <w:p>
                               <w:pPr>
@@ -765,6 +793,7 @@
                                   <w:szCs w:val="64"/>
                                 </w:rPr>
                               </w:pPr>
+                              <w:proofErr w:type="spellStart"/>
                               <w:r>
                                 <w:rPr>
                                   <w:rFonts w:asciiTheme="majorHAnsi" w:eastAsiaTheme="majorEastAsia" w:hAnsiTheme="majorHAnsi" w:cstheme="majorBidi"/>
@@ -772,7 +801,17 @@
                                   <w:sz w:val="64"/>
                                   <w:szCs w:val="64"/>
                                 </w:rPr>
-                                <w:t>Proxying Android Traffic on</w:t>
+                                <w:t>Proxying</w:t>
+                              </w:r>
+                              <w:proofErr w:type="spellEnd"/>
+                              <w:r>
+                                <w:rPr>
+                                  <w:rFonts w:asciiTheme="majorHAnsi" w:eastAsiaTheme="majorEastAsia" w:hAnsiTheme="majorHAnsi" w:cstheme="majorBidi"/>
+                                  <w:color w:val="FFFFFF" w:themeColor="background1"/>
+                                  <w:sz w:val="64"/>
+                                  <w:szCs w:val="64"/>
+                                </w:rPr>
+                                <w:t xml:space="preserve"> Android Traffic on</w:t>
                               </w:r>
                               <w:r>
                                 <w:rPr>
@@ -806,6 +845,7 @@
           <w:r>
             <w:rPr>
               <w:noProof/>
+              <w:lang w:bidi="hi-IN"/>
             </w:rPr>
             <w:drawing>
               <wp:anchor distT="0" distB="0" distL="114300" distR="114300" simplePos="0" relativeHeight="251660800" behindDoc="0" locked="0" layoutInCell="1" allowOverlap="1" wp14:anchorId="36ABA238" wp14:editId="717B0260">
@@ -831,7 +871,7 @@
                         <pic:cNvPicPr/>
                       </pic:nvPicPr>
                       <pic:blipFill>
-                        <a:blip r:embed="rId16" cstate="print"/>
+                        <a:blip r:embed="rId14" cstate="print"/>
                         <a:srcRect t="9500" r="25693"/>
                         <a:stretch>
                           <a:fillRect/>
@@ -917,7 +957,7 @@
       <w:r>
         <w:t xml:space="preserve">Email: </w:t>
       </w:r>
-      <w:hyperlink r:id="rId17" w:history="1">
+      <w:hyperlink r:id="rId15" w:history="1">
         <w:r>
           <w:rPr>
             <w:rStyle w:val="Hyperlink"/>
@@ -935,7 +975,6 @@
       </w:pPr>
       <w:bookmarkStart w:id="8" w:name="_Toc420933046"/>
       <w:r>
-        <w:lastRenderedPageBreak/>
         <w:t>Test Configuration</w:t>
       </w:r>
       <w:bookmarkEnd w:id="8"/>
@@ -1004,7 +1043,7 @@
       <w:r>
         <w:t xml:space="preserve">The application can be Installed via Google Play from the following location: </w:t>
       </w:r>
-      <w:hyperlink r:id="rId18">
+      <w:hyperlink r:id="rId16">
         <w:r>
           <w:rPr>
             <w:rStyle w:val="InternetLink"/>
@@ -1049,7 +1088,7 @@
           <w:lang w:val="uz-Cyrl-UZ" w:eastAsia="uz-Cyrl-UZ" w:bidi="uz-Cyrl-UZ"/>
         </w:rPr>
       </w:pPr>
-      <w:hyperlink r:id="rId19">
+      <w:hyperlink r:id="rId17">
         <w:r>
           <w:rPr>
             <w:rStyle w:val="InternetLink"/>
@@ -1087,6 +1126,7 @@
       <w:r>
         <w:rPr>
           <w:noProof/>
+          <w:lang w:bidi="hi-IN"/>
         </w:rPr>
         <w:drawing>
           <wp:inline distT="0" distB="0" distL="0" distR="0" wp14:anchorId="17171A62" wp14:editId="48ED6FA5">
@@ -1106,7 +1146,7 @@
                     </pic:cNvPicPr>
                   </pic:nvPicPr>
                   <pic:blipFill>
-                    <a:blip r:embed="rId20"/>
+                    <a:blip r:embed="rId18"/>
                     <a:stretch>
                       <a:fillRect/>
                     </a:stretch>
@@ -1145,8 +1185,8 @@
         </w:numPr>
         <w:suppressAutoHyphens/>
         <w:sectPr>
-          <w:headerReference w:type="default" r:id="rId21"/>
-          <w:footerReference w:type="default" r:id="rId22"/>
+          <w:headerReference w:type="default" r:id="rId19"/>
+          <w:footerReference w:type="default" r:id="rId20"/>
           <w:pgSz w:w="12240" w:h="15840"/>
           <w:pgMar w:top="1440" w:right="1440" w:bottom="1440" w:left="1440" w:header="720" w:footer="720" w:gutter="0"/>
           <w:pgNumType w:start="0"/>
@@ -1184,8 +1224,8 @@
       <w:r>
         <w:rPr>
           <w:noProof/>
+          <w:lang w:bidi="hi-IN"/>
         </w:rPr>
-        <w:lastRenderedPageBreak/>
         <w:drawing>
           <wp:inline distT="0" distB="0" distL="0" distR="0" wp14:anchorId="1B7A2163" wp14:editId="0ECF0188">
             <wp:extent cx="4663440" cy="4339590"/>
@@ -1204,7 +1244,7 @@
                     </pic:cNvPicPr>
                   </pic:nvPicPr>
                   <pic:blipFill>
-                    <a:blip r:embed="rId23"/>
+                    <a:blip r:embed="rId21"/>
                     <a:stretch>
                       <a:fillRect/>
                     </a:stretch>
@@ -1254,8 +1294,8 @@
       <w:r>
         <w:rPr>
           <w:noProof/>
+          <w:lang w:bidi="hi-IN"/>
         </w:rPr>
-        <w:lastRenderedPageBreak/>
         <w:drawing>
           <wp:inline distT="0" distB="0" distL="0" distR="0" wp14:anchorId="6819DEAF" wp14:editId="722B1AD3">
             <wp:extent cx="4838700" cy="4149090"/>
@@ -1274,7 +1314,7 @@
                     </pic:cNvPicPr>
                   </pic:nvPicPr>
                   <pic:blipFill>
-                    <a:blip r:embed="rId24"/>
+                    <a:blip r:embed="rId22"/>
                     <a:stretch>
                       <a:fillRect/>
                     </a:stretch>
@@ -1330,7 +1370,7 @@
           <w:i/>
         </w:rPr>
       </w:pPr>
-      <w:hyperlink r:id="rId25">
+      <w:hyperlink r:id="rId23">
         <w:r>
           <w:rPr>
             <w:rStyle w:val="InternetLink"/>
@@ -1347,6 +1387,7 @@
       <w:r>
         <w:rPr>
           <w:noProof/>
+          <w:lang w:bidi="hi-IN"/>
         </w:rPr>
         <w:drawing>
           <wp:inline distT="0" distB="0" distL="0" distR="0" wp14:anchorId="402CFCF3" wp14:editId="54990D53">
@@ -1366,7 +1407,7 @@
                     </pic:cNvPicPr>
                   </pic:nvPicPr>
                   <pic:blipFill>
-                    <a:blip r:embed="rId26"/>
+                    <a:blip r:embed="rId24"/>
                     <a:stretch>
                       <a:fillRect/>
                     </a:stretch>
@@ -1442,8 +1483,8 @@
       <w:r>
         <w:rPr>
           <w:noProof/>
+          <w:lang w:bidi="hi-IN"/>
         </w:rPr>
-        <w:lastRenderedPageBreak/>
         <w:drawing>
           <wp:inline distT="0" distB="0" distL="0" distR="0" wp14:anchorId="6ADCD004" wp14:editId="722E8CD0">
             <wp:extent cx="5008245" cy="3185160"/>
@@ -1462,7 +1503,7 @@
                     </pic:cNvPicPr>
                   </pic:nvPicPr>
                   <pic:blipFill>
-                    <a:blip r:embed="rId27"/>
+                    <a:blip r:embed="rId25"/>
                     <a:stretch>
                       <a:fillRect/>
                     </a:stretch>
@@ -1521,6 +1562,7 @@
       <w:r>
         <w:rPr>
           <w:noProof/>
+          <w:lang w:bidi="hi-IN"/>
         </w:rPr>
         <w:drawing>
           <wp:inline distT="0" distB="0" distL="0" distR="0" wp14:anchorId="0C5AD638" wp14:editId="204D8749">
@@ -1540,7 +1582,7 @@
                     </pic:cNvPicPr>
                   </pic:nvPicPr>
                   <pic:blipFill>
-                    <a:blip r:embed="rId28"/>
+                    <a:blip r:embed="rId26"/>
                     <a:stretch>
                       <a:fillRect/>
                     </a:stretch>
@@ -1582,14 +1624,12 @@
       <w:r>
         <w:t>Using the “</w:t>
       </w:r>
-      <w:proofErr w:type="spellStart"/>
       <w:r>
         <w:rPr>
           <w:b/>
         </w:rPr>
         <w:t>adb</w:t>
       </w:r>
-      <w:proofErr w:type="spellEnd"/>
       <w:r>
         <w:t>” tool from the Android SDK, push the Burp certificate to the device.</w:t>
       </w:r>
@@ -1601,8 +1641,8 @@
       <w:r>
         <w:rPr>
           <w:noProof/>
+          <w:lang w:bidi="hi-IN"/>
         </w:rPr>
-        <w:lastRenderedPageBreak/>
         <w:drawing>
           <wp:inline distT="0" distB="0" distL="0" distR="0" wp14:anchorId="00EE86B3" wp14:editId="22373609">
             <wp:extent cx="4038600" cy="920750"/>
@@ -1621,7 +1661,7 @@
                     </pic:cNvPicPr>
                   </pic:nvPicPr>
                   <pic:blipFill>
-                    <a:blip r:embed="rId29"/>
+                    <a:blip r:embed="rId27"/>
                     <a:stretch>
                       <a:fillRect/>
                     </a:stretch>
@@ -1685,6 +1725,7 @@
       <w:r>
         <w:rPr>
           <w:noProof/>
+          <w:lang w:bidi="hi-IN"/>
         </w:rPr>
         <w:drawing>
           <wp:inline distT="0" distB="0" distL="0" distR="0" wp14:anchorId="2161CF65" wp14:editId="0523BA80">
@@ -1704,7 +1745,7 @@
                     </pic:cNvPicPr>
                   </pic:nvPicPr>
                   <pic:blipFill>
-                    <a:blip r:embed="rId30"/>
+                    <a:blip r:embed="rId28"/>
                     <a:stretch>
                       <a:fillRect/>
                     </a:stretch>
@@ -1754,6 +1795,7 @@
       <w:r>
         <w:rPr>
           <w:noProof/>
+          <w:lang w:bidi="hi-IN"/>
         </w:rPr>
         <w:drawing>
           <wp:inline distT="0" distB="0" distL="0" distR="0" wp14:anchorId="77C28C8B" wp14:editId="76544A19">
@@ -1773,7 +1815,7 @@
                     </pic:cNvPicPr>
                   </pic:nvPicPr>
                   <pic:blipFill>
-                    <a:blip r:embed="rId31"/>
+                    <a:blip r:embed="rId29"/>
                     <a:stretch>
                       <a:fillRect/>
                     </a:stretch>
@@ -1832,8 +1874,8 @@
       <w:r>
         <w:rPr>
           <w:noProof/>
+          <w:lang w:bidi="hi-IN"/>
         </w:rPr>
-        <w:lastRenderedPageBreak/>
         <w:drawing>
           <wp:inline distT="0" distB="0" distL="0" distR="0" wp14:anchorId="1556BF32" wp14:editId="70FB82D1">
             <wp:extent cx="2016760" cy="3284220"/>
@@ -1852,7 +1894,7 @@
                     </pic:cNvPicPr>
                   </pic:nvPicPr>
                   <pic:blipFill>
-                    <a:blip r:embed="rId32"/>
+                    <a:blip r:embed="rId30"/>
                     <a:stretch>
                       <a:fillRect/>
                     </a:stretch>
@@ -1902,6 +1944,7 @@
       <w:r>
         <w:rPr>
           <w:noProof/>
+          <w:lang w:bidi="hi-IN"/>
         </w:rPr>
         <w:drawing>
           <wp:inline distT="0" distB="0" distL="0" distR="0" wp14:anchorId="40360E5A" wp14:editId="038133E1">
@@ -1921,7 +1964,7 @@
                     </pic:cNvPicPr>
                   </pic:nvPicPr>
                   <pic:blipFill>
-                    <a:blip r:embed="rId33"/>
+                    <a:blip r:embed="rId31"/>
                     <a:stretch>
                       <a:fillRect/>
                     </a:stretch>
@@ -1987,8 +2030,8 @@
       <w:r>
         <w:rPr>
           <w:noProof/>
+          <w:lang w:bidi="hi-IN"/>
         </w:rPr>
-        <w:lastRenderedPageBreak/>
         <w:drawing>
           <wp:inline distT="0" distB="0" distL="0" distR="0" wp14:anchorId="1F326CFB" wp14:editId="0414A687">
             <wp:extent cx="1975485" cy="3512820"/>
@@ -2007,7 +2050,7 @@
                     </pic:cNvPicPr>
                   </pic:nvPicPr>
                   <pic:blipFill>
-                    <a:blip r:embed="rId34"/>
+                    <a:blip r:embed="rId32"/>
                     <a:stretch>
                       <a:fillRect/>
                     </a:stretch>
@@ -2062,10 +2105,10 @@
       <w:pPr>
         <w:pStyle w:val="ListParagraph"/>
       </w:pPr>
-      <w:bookmarkStart w:id="9" w:name="_GoBack"/>
       <w:r>
         <w:rPr>
           <w:noProof/>
+          <w:lang w:bidi="hi-IN"/>
         </w:rPr>
         <w:drawing>
           <wp:inline distT="0" distB="0" distL="0" distR="0" wp14:anchorId="43B95D5F" wp14:editId="2088849A">
@@ -2085,7 +2128,7 @@
                     </pic:cNvPicPr>
                   </pic:nvPicPr>
                   <pic:blipFill>
-                    <a:blip r:embed="rId35"/>
+                    <a:blip r:embed="rId33"/>
                     <a:stretch>
                       <a:fillRect/>
                     </a:stretch>
@@ -2114,7 +2157,6 @@
           </wp:inline>
         </w:drawing>
       </w:r>
-      <w:bookmarkEnd w:id="9"/>
     </w:p>
     <w:p>
       <w:pPr>
@@ -2156,6 +2198,257 @@
       </w:pPr>
       <w:r>
         <w:t>Launch the Android InsecureBankv2 application with interception enabled on Burp Suite. Observe that the traffic is now intercepted in Burp Suite.</w:t>
+      </w:r>
+    </w:p>
+    <w:p>
+      <w:pPr>
+        <w:pStyle w:val="ListParagraph"/>
+        <w:numPr>
+          <w:ilvl w:val="0"/>
+          <w:numId w:val="28"/>
+        </w:numPr>
+      </w:pPr>
+      <w:r>
+        <w:t xml:space="preserve">Launch the </w:t>
+      </w:r>
+      <w:proofErr w:type="spellStart"/>
+      <w:r>
+        <w:t>InsecureBank</w:t>
+      </w:r>
+      <w:proofErr w:type="spellEnd"/>
+      <w:r>
+        <w:t xml:space="preserve"> application</w:t>
+      </w:r>
+    </w:p>
+    <w:p>
+      <w:pPr>
+        <w:pStyle w:val="ListParagraph"/>
+        <w:numPr>
+          <w:ilvl w:val="0"/>
+          <w:numId w:val="28"/>
+        </w:numPr>
+      </w:pPr>
+      <w:r>
+        <w:t xml:space="preserve">Login to app using credentials : </w:t>
+      </w:r>
+      <w:r>
+        <w:t xml:space="preserve"> </w:t>
+      </w:r>
+      <w:r>
+        <w:t>dinesh/Dinesh@123$ or jack/Jack@123$ or jack/Jack!1</w:t>
+      </w:r>
+    </w:p>
+    <w:p>
+      <w:pPr>
+        <w:pStyle w:val="ListParagraph"/>
+        <w:numPr>
+          <w:ilvl w:val="0"/>
+          <w:numId w:val="28"/>
+        </w:numPr>
+      </w:pPr>
+      <w:r>
+        <w:t>In Burp, go to the Proxy Intercept tab. You should see your app request(Login Request) displayed for you to view and edit.</w:t>
+      </w:r>
+    </w:p>
+    <w:p>
+      <w:pPr>
+        <w:pStyle w:val="ListParagraph"/>
+      </w:pPr>
+    </w:p>
+    <w:p>
+      <w:pPr>
+        <w:pStyle w:val="ListParagraph"/>
+      </w:pPr>
+      <w:r>
+        <w:rPr>
+          <w:noProof/>
+          <w:lang w:bidi="hi-IN"/>
+        </w:rPr>
+        <w:drawing>
+          <wp:inline distT="0" distB="0" distL="0" distR="0" wp14:anchorId="74042815" wp14:editId="1552E1AC">
+            <wp:extent cx="5575935" cy="3552190"/>
+            <wp:effectExtent l="0" t="0" r="12065" b="3810"/>
+            <wp:docPr id="19" name="Picture 19"/>
+            <wp:cNvGraphicFramePr>
+              <a:graphicFrameLocks xmlns:a="http://schemas.openxmlformats.org/drawingml/2006/main" noChangeAspect="1"/>
+            </wp:cNvGraphicFramePr>
+            <a:graphic xmlns:a="http://schemas.openxmlformats.org/drawingml/2006/main">
+              <a:graphicData uri="http://schemas.openxmlformats.org/drawingml/2006/picture">
+                <pic:pic xmlns:pic="http://schemas.openxmlformats.org/drawingml/2006/picture">
+                  <pic:nvPicPr>
+                    <pic:cNvPr id="19" name="Image 1.png"/>
+                    <pic:cNvPicPr/>
+                  </pic:nvPicPr>
+                  <pic:blipFill>
+                    <a:blip r:embed="rId34">
+                      <a:extLst>
+                        <a:ext uri="{28A0092B-C50C-407E-A947-70E740481C1C}">
+                          <a14:useLocalDpi xmlns:a14="http://schemas.microsoft.com/office/drawing/2010/main" val="0"/>
+                        </a:ext>
+                      </a:extLst>
+                    </a:blip>
+                    <a:stretch>
+                      <a:fillRect/>
+                    </a:stretch>
+                  </pic:blipFill>
+                  <pic:spPr>
+                    <a:xfrm>
+                      <a:off x="0" y="0"/>
+                      <a:ext cx="5575935" cy="3552190"/>
+                    </a:xfrm>
+                    <a:prstGeom prst="rect">
+                      <a:avLst/>
+                    </a:prstGeom>
+                  </pic:spPr>
+                </pic:pic>
+              </a:graphicData>
+            </a:graphic>
+          </wp:inline>
+        </w:drawing>
+      </w:r>
+    </w:p>
+    <w:p>
+      <w:pPr>
+        <w:pStyle w:val="ListParagraph"/>
+      </w:pPr>
+    </w:p>
+    <w:p>
+      <w:pPr>
+        <w:pStyle w:val="ListParagraph"/>
+        <w:numPr>
+          <w:ilvl w:val="0"/>
+          <w:numId w:val="28"/>
+        </w:numPr>
+      </w:pPr>
+      <w:r>
+        <w:t>Click the "Forward" button to send the request to the server. In most cases, app will make more than one request in order to display the page (for Images, etc.). Look at each subsequent request and then forward it to the server. When there are no more requests to forward, app should have finished loading the URL you requested.</w:t>
+      </w:r>
+    </w:p>
+    <w:p>
+      <w:pPr>
+        <w:pStyle w:val="ListParagraph"/>
+        <w:numPr>
+          <w:ilvl w:val="0"/>
+          <w:numId w:val="28"/>
+        </w:numPr>
+      </w:pPr>
+      <w:r>
+        <w:t>Choose "Send to Repeater", and go to the Repeater tab. You will see the selected request has been copied into the Repeater tool, for further testing where the request can be modified and response can be observed.</w:t>
+      </w:r>
+    </w:p>
+    <w:p>
+      <w:pPr>
+        <w:pStyle w:val="ListParagraph"/>
+        <w:numPr>
+          <w:ilvl w:val="0"/>
+          <w:numId w:val="28"/>
+        </w:numPr>
+      </w:pPr>
+      <w:r>
+        <w:t xml:space="preserve">Now </w:t>
+      </w:r>
+      <w:r>
+        <w:t>Let’s</w:t>
+      </w:r>
+      <w:r>
+        <w:t xml:space="preserve"> change</w:t>
+      </w:r>
+      <w:r>
+        <w:t xml:space="preserve"> the password of logged in User which is legitimated. </w:t>
+      </w:r>
+    </w:p>
+    <w:p>
+      <w:pPr>
+        <w:pStyle w:val="ListParagraph"/>
+        <w:numPr>
+          <w:ilvl w:val="0"/>
+          <w:numId w:val="28"/>
+        </w:numPr>
+      </w:pPr>
+      <w:r>
+        <w:t>Here you can also</w:t>
+      </w:r>
+      <w:r>
+        <w:t xml:space="preserve"> modify the change password request and forward the request through Repeater and observe the response.</w:t>
+      </w:r>
+      <w:r>
+        <w:t xml:space="preserve"> E.G. User name and password whatever you would like to update it.</w:t>
+      </w:r>
+    </w:p>
+    <w:p/>
+    <w:p/>
+    <w:p>
+      <w:bookmarkStart w:id="9" w:name="_GoBack"/>
+      <w:bookmarkEnd w:id="9"/>
+    </w:p>
+    <w:p>
+      <w:pPr>
+        <w:pStyle w:val="ListParagraph"/>
+        <w:numPr>
+          <w:ilvl w:val="0"/>
+          <w:numId w:val="28"/>
+        </w:numPr>
+      </w:pPr>
+      <w:r>
+        <w:t>Request is found vulnerable, as it’s not asking old password and allowing user to set new password.</w:t>
+      </w:r>
+      <w:r>
+        <w:t xml:space="preserve"> </w:t>
+      </w:r>
+      <w:r>
+        <w:t>This way attacker can change</w:t>
+      </w:r>
+      <w:r>
+        <w:t xml:space="preserve"> the password of valid user without even knowing actual password. </w:t>
+      </w:r>
+    </w:p>
+    <w:p>
+      <w:r>
+        <w:rPr>
+          <w:noProof/>
+          <w:lang w:bidi="hi-IN"/>
+        </w:rPr>
+        <w:drawing>
+          <wp:inline distT="0" distB="0" distL="0" distR="0" wp14:anchorId="36E896D6" wp14:editId="7904F28E">
+            <wp:extent cx="6033135" cy="3392629"/>
+            <wp:effectExtent l="0" t="0" r="0" b="11430"/>
+            <wp:docPr id="22" name="Picture 22"/>
+            <wp:cNvGraphicFramePr>
+              <a:graphicFrameLocks xmlns:a="http://schemas.openxmlformats.org/drawingml/2006/main" noChangeAspect="1"/>
+            </wp:cNvGraphicFramePr>
+            <a:graphic xmlns:a="http://schemas.openxmlformats.org/drawingml/2006/main">
+              <a:graphicData uri="http://schemas.openxmlformats.org/drawingml/2006/picture">
+                <pic:pic xmlns:pic="http://schemas.openxmlformats.org/drawingml/2006/picture">
+                  <pic:nvPicPr>
+                    <pic:cNvPr id="22" name="Image 3.png"/>
+                    <pic:cNvPicPr/>
+                  </pic:nvPicPr>
+                  <pic:blipFill>
+                    <a:blip r:embed="rId35">
+                      <a:extLst>
+                        <a:ext uri="{28A0092B-C50C-407E-A947-70E740481C1C}">
+                          <a14:useLocalDpi xmlns:a14="http://schemas.microsoft.com/office/drawing/2010/main" val="0"/>
+                        </a:ext>
+                      </a:extLst>
+                    </a:blip>
+                    <a:stretch>
+                      <a:fillRect/>
+                    </a:stretch>
+                  </pic:blipFill>
+                  <pic:spPr>
+                    <a:xfrm>
+                      <a:off x="0" y="0"/>
+                      <a:ext cx="6040123" cy="3396559"/>
+                    </a:xfrm>
+                    <a:prstGeom prst="rect">
+                      <a:avLst/>
+                    </a:prstGeom>
+                  </pic:spPr>
+                </pic:pic>
+              </a:graphicData>
+            </a:graphic>
+          </wp:inline>
+        </w:drawing>
       </w:r>
     </w:p>
     <w:sectPr>
@@ -2173,7 +2466,7 @@
 </file>
 
 <file path=word/endnotes.xml><?xml version="1.0" encoding="utf-8"?>
-<w:endnotes xmlns:wpc="http://schemas.microsoft.com/office/word/2010/wordprocessingCanvas" xmlns:mo="http://schemas.microsoft.com/office/mac/office/2008/main" xmlns:mc="http://schemas.openxmlformats.org/markup-compatibility/2006" xmlns:mv="urn:schemas-microsoft-com:mac:vml" xmlns:o="urn:schemas-microsoft-com:office:office" xmlns:r="http://schemas.openxmlformats.org/officeDocument/2006/relationships" xmlns:m="http://schemas.openxmlformats.org/officeDocument/2006/math" xmlns:v="urn:schemas-microsoft-com:vml" xmlns:wp14="http://schemas.microsoft.com/office/word/2010/wordprocessingDrawing" xmlns:wp="http://schemas.openxmlformats.org/drawingml/2006/wordprocessingDrawing" xmlns:w10="urn:schemas-microsoft-com:office:word" xmlns:w="http://schemas.openxmlformats.org/wordprocessingml/2006/main" xmlns:w14="http://schemas.microsoft.com/office/word/2010/wordml" xmlns:wpg="http://schemas.microsoft.com/office/word/2010/wordprocessingGroup" xmlns:wpi="http://schemas.microsoft.com/office/word/2010/wordprocessingInk" xmlns:wne="http://schemas.microsoft.com/office/word/2006/wordml" xmlns:wps="http://schemas.microsoft.com/office/word/2010/wordprocessingShape" mc:Ignorable="w14 wp14">
+<w:endnotes xmlns:wpc="http://schemas.microsoft.com/office/word/2010/wordprocessingCanvas" xmlns:mo="http://schemas.microsoft.com/office/mac/office/2008/main" xmlns:mc="http://schemas.openxmlformats.org/markup-compatibility/2006" xmlns:mv="urn:schemas-microsoft-com:mac:vml" xmlns:o="urn:schemas-microsoft-com:office:office" xmlns:r="http://schemas.openxmlformats.org/officeDocument/2006/relationships" xmlns:m="http://schemas.openxmlformats.org/officeDocument/2006/math" xmlns:v="urn:schemas-microsoft-com:vml" xmlns:wp14="http://schemas.microsoft.com/office/word/2010/wordprocessingDrawing" xmlns:wp="http://schemas.openxmlformats.org/drawingml/2006/wordprocessingDrawing" xmlns:w10="urn:schemas-microsoft-com:office:word" xmlns:w="http://schemas.openxmlformats.org/wordprocessingml/2006/main" xmlns:w14="http://schemas.microsoft.com/office/word/2010/wordml" xmlns:w15="http://schemas.microsoft.com/office/word/2012/wordml" xmlns:wpg="http://schemas.microsoft.com/office/word/2010/wordprocessingGroup" xmlns:wpi="http://schemas.microsoft.com/office/word/2010/wordprocessingInk" xmlns:wne="http://schemas.microsoft.com/office/word/2006/wordml" xmlns:wps="http://schemas.microsoft.com/office/word/2010/wordprocessingShape" mc:Ignorable="w14 w15 wp14">
   <w:endnote w:type="separator" w:id="-1">
     <w:p>
       <w:pPr>
@@ -2198,14 +2491,14 @@
 </file>
 
 <file path=word/footer1.xml><?xml version="1.0" encoding="utf-8"?>
-<w:ftr xmlns:wpc="http://schemas.microsoft.com/office/word/2010/wordprocessingCanvas" xmlns:mo="http://schemas.microsoft.com/office/mac/office/2008/main" xmlns:mc="http://schemas.openxmlformats.org/markup-compatibility/2006" xmlns:mv="urn:schemas-microsoft-com:mac:vml" xmlns:o="urn:schemas-microsoft-com:office:office" xmlns:r="http://schemas.openxmlformats.org/officeDocument/2006/relationships" xmlns:m="http://schemas.openxmlformats.org/officeDocument/2006/math" xmlns:v="urn:schemas-microsoft-com:vml" xmlns:wp14="http://schemas.microsoft.com/office/word/2010/wordprocessingDrawing" xmlns:wp="http://schemas.openxmlformats.org/drawingml/2006/wordprocessingDrawing" xmlns:w10="urn:schemas-microsoft-com:office:word" xmlns:w="http://schemas.openxmlformats.org/wordprocessingml/2006/main" xmlns:w14="http://schemas.microsoft.com/office/word/2010/wordml" xmlns:wpg="http://schemas.microsoft.com/office/word/2010/wordprocessingGroup" xmlns:wpi="http://schemas.microsoft.com/office/word/2010/wordprocessingInk" xmlns:wne="http://schemas.microsoft.com/office/word/2006/wordml" xmlns:wps="http://schemas.microsoft.com/office/word/2010/wordprocessingShape" mc:Ignorable="w14 wp14 mv">
+<w:ftr xmlns:wpc="http://schemas.microsoft.com/office/word/2010/wordprocessingCanvas" xmlns:mo="http://schemas.microsoft.com/office/mac/office/2008/main" xmlns:mc="http://schemas.openxmlformats.org/markup-compatibility/2006" xmlns:mv="urn:schemas-microsoft-com:mac:vml" xmlns:o="urn:schemas-microsoft-com:office:office" xmlns:r="http://schemas.openxmlformats.org/officeDocument/2006/relationships" xmlns:m="http://schemas.openxmlformats.org/officeDocument/2006/math" xmlns:v="urn:schemas-microsoft-com:vml" xmlns:wp14="http://schemas.microsoft.com/office/word/2010/wordprocessingDrawing" xmlns:wp="http://schemas.openxmlformats.org/drawingml/2006/wordprocessingDrawing" xmlns:w10="urn:schemas-microsoft-com:office:word" xmlns:w="http://schemas.openxmlformats.org/wordprocessingml/2006/main" xmlns:w14="http://schemas.microsoft.com/office/word/2010/wordml" xmlns:w15="http://schemas.microsoft.com/office/word/2012/wordml" xmlns:wpg="http://schemas.microsoft.com/office/word/2010/wordprocessingGroup" xmlns:wpi="http://schemas.microsoft.com/office/word/2010/wordprocessingInk" xmlns:wne="http://schemas.microsoft.com/office/word/2006/wordml" xmlns:wps="http://schemas.microsoft.com/office/word/2010/wordprocessingShape" mc:Ignorable="w14 w15 wp14 mv">
   <w:p>
     <w:pPr>
       <w:pStyle w:val="Footer"/>
     </w:pPr>
     <w:r>
-      <w:pict w14:anchorId="6156E45F">
-        <v:rect id="_x0000_s2049" style="position:absolute;left:0;text-align:left;margin-left:-55pt;margin-top:-13.55pt;width:571.7pt;height:45.7pt;z-index:251669504;mso-wrap-distance-left:9pt;mso-wrap-distance-top:0;mso-wrap-distance-right:9pt;mso-wrap-distance-bottom:0;mso-position-horizontal-relative:text;mso-position-vertical-relative:text" fillcolor="#0a2e8c" strokecolor="#9ea09f" strokeweight="3pt">
+      <w:pict w14:anchorId="2A1F0C8D">
+        <v:rect id="_x0000_s2049" style="position:absolute;left:0;text-align:left;margin-left:-55pt;margin-top:-13.55pt;width:571.7pt;height:45.7pt;z-index:251669504" fillcolor="#0a2e8c" strokecolor="#9ea09f" strokeweight="3pt">
           <v:fill color2="#2672c6" angle="-90" focus="50%" type="gradient"/>
           <v:shadow on="t" color="#3f3151" offset="1.5pt,1.5pt"/>
           <v:textbox>
@@ -2312,6 +2605,7 @@
     <w:r>
       <w:rPr>
         <w:noProof/>
+        <w:lang w:bidi="hi-IN"/>
       </w:rPr>
       <w:drawing>
         <wp:anchor distT="0" distB="0" distL="114300" distR="114300" simplePos="0" relativeHeight="251668480" behindDoc="1" locked="0" layoutInCell="1" allowOverlap="1" wp14:anchorId="5D83E8DA" wp14:editId="2888D2F5">
@@ -2371,7 +2665,7 @@
 </file>
 
 <file path=word/footer2.xml><?xml version="1.0" encoding="utf-8"?>
-<w:ftr xmlns:wpc="http://schemas.microsoft.com/office/word/2010/wordprocessingCanvas" xmlns:mo="http://schemas.microsoft.com/office/mac/office/2008/main" xmlns:mc="http://schemas.openxmlformats.org/markup-compatibility/2006" xmlns:mv="urn:schemas-microsoft-com:mac:vml" xmlns:o="urn:schemas-microsoft-com:office:office" xmlns:r="http://schemas.openxmlformats.org/officeDocument/2006/relationships" xmlns:m="http://schemas.openxmlformats.org/officeDocument/2006/math" xmlns:v="urn:schemas-microsoft-com:vml" xmlns:wp14="http://schemas.microsoft.com/office/word/2010/wordprocessingDrawing" xmlns:wp="http://schemas.openxmlformats.org/drawingml/2006/wordprocessingDrawing" xmlns:w10="urn:schemas-microsoft-com:office:word" xmlns:w="http://schemas.openxmlformats.org/wordprocessingml/2006/main" xmlns:w14="http://schemas.microsoft.com/office/word/2010/wordml" xmlns:wpg="http://schemas.microsoft.com/office/word/2010/wordprocessingGroup" xmlns:wpi="http://schemas.microsoft.com/office/word/2010/wordprocessingInk" xmlns:wne="http://schemas.microsoft.com/office/word/2006/wordml" xmlns:wps="http://schemas.microsoft.com/office/word/2010/wordprocessingShape" mc:Ignorable="w14 wp14 mv">
+<w:ftr xmlns:wpc="http://schemas.microsoft.com/office/word/2010/wordprocessingCanvas" xmlns:mo="http://schemas.microsoft.com/office/mac/office/2008/main" xmlns:mc="http://schemas.openxmlformats.org/markup-compatibility/2006" xmlns:mv="urn:schemas-microsoft-com:mac:vml" xmlns:o="urn:schemas-microsoft-com:office:office" xmlns:r="http://schemas.openxmlformats.org/officeDocument/2006/relationships" xmlns:m="http://schemas.openxmlformats.org/officeDocument/2006/math" xmlns:v="urn:schemas-microsoft-com:vml" xmlns:wp14="http://schemas.microsoft.com/office/word/2010/wordprocessingDrawing" xmlns:wp="http://schemas.openxmlformats.org/drawingml/2006/wordprocessingDrawing" xmlns:w10="urn:schemas-microsoft-com:office:word" xmlns:w="http://schemas.openxmlformats.org/wordprocessingml/2006/main" xmlns:w14="http://schemas.microsoft.com/office/word/2010/wordml" xmlns:w15="http://schemas.microsoft.com/office/word/2012/wordml" xmlns:wpg="http://schemas.microsoft.com/office/word/2010/wordprocessingGroup" xmlns:wpi="http://schemas.microsoft.com/office/word/2010/wordprocessingInk" xmlns:wne="http://schemas.microsoft.com/office/word/2006/wordml" xmlns:wps="http://schemas.microsoft.com/office/word/2010/wordprocessingShape" mc:Ignorable="w14 w15 wp14 mv">
   <w:p>
     <w:pPr>
       <w:pStyle w:val="Footer"/>
@@ -2379,6 +2673,7 @@
     <w:r>
       <w:rPr>
         <w:noProof/>
+        <w:lang w:bidi="hi-IN"/>
       </w:rPr>
       <w:drawing>
         <wp:anchor distT="0" distB="0" distL="114300" distR="114300" simplePos="0" relativeHeight="251666432" behindDoc="0" locked="0" layoutInCell="1" allowOverlap="1" wp14:anchorId="2411B9BA" wp14:editId="570EDB4D">
@@ -2438,6 +2733,7 @@
     <w:r>
       <w:rPr>
         <w:noProof/>
+        <w:lang w:bidi="hi-IN"/>
       </w:rPr>
       <mc:AlternateContent>
         <mc:Choice Requires="wps">
@@ -2496,7 +2792,7 @@
                       <a:effectLst/>
                       <a:extLst>
                         <a:ext uri="{AF507438-7753-43e0-B8FC-AC1667EBCBE1}">
-                          <a14:hiddenEffects xmlns:a14="http://schemas.microsoft.com/office/drawing/2010/main">
+                          <a14:hiddenEffects xmlns="" xmlns:o="urn:schemas-microsoft-com:office:office" xmlns:v="urn:schemas-microsoft-com:vml" xmlns:w10="urn:schemas-microsoft-com:office:word" xmlns:w="http://schemas.openxmlformats.org/wordprocessingml/2006/main" xmlns:a14="http://schemas.microsoft.com/office/drawing/2010/main" xmlns:arto="http://schemas.microsoft.com/office/word/2006/arto">
                             <a:effectLst>
                               <a:outerShdw dist="28398" dir="3806097" algn="ctr" rotWithShape="0">
                                 <a:schemeClr val="accent4">
@@ -2625,9 +2921,8 @@
         </mc:Choice>
         <mc:Fallback>
           <w:pict>
-            <v:rect id="Rectangle 2" o:spid="_x0000_s1028" style="position:absolute;left:0;text-align:left;margin-left:18.55pt;margin-top:0;width:571.7pt;height:45.7pt;z-index:251661311;visibility:visible;mso-wrap-style:square;mso-width-percent:0;mso-height-percent:0;mso-wrap-distance-left:9pt;mso-wrap-distance-top:0;mso-wrap-distance-right:9pt;mso-wrap-distance-bottom:0;mso-position-horizontal:absolute;mso-position-horizontal-relative:page;mso-position-vertical:center;mso-position-vertical-relative:bottom-margin-area;mso-width-percent:0;mso-height-percent:0;mso-width-relative:page;mso-height-relative:page;v-text-anchor:top" o:gfxdata="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" o:allowincell="f" fillcolor="#0a2e8c" strokecolor="#9ea09f" strokeweight="3pt">
+            <v:rect w14:anchorId="700004CB" id="Rectangle 2" o:spid="_x0000_s1028" style="position:absolute;left:0;text-align:left;margin-left:18.55pt;margin-top:0;width:571.7pt;height:45.7pt;z-index:251661311;visibility:visible;mso-wrap-style:square;mso-width-percent:0;mso-height-percent:0;mso-wrap-distance-left:9pt;mso-wrap-distance-top:0;mso-wrap-distance-right:9pt;mso-wrap-distance-bottom:0;mso-position-horizontal:absolute;mso-position-horizontal-relative:page;mso-position-vertical:center;mso-position-vertical-relative:bottom-margin-area;mso-width-percent:0;mso-height-percent:0;mso-width-relative:page;mso-height-relative:page;v-text-anchor:top" o:gfxdata="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" o:allowincell="f" fillcolor="#0a2e8c" strokecolor="#9ea09f" strokeweight="3pt">
               <v:fill color2="#2672c6" rotate="t" angle="-90" focus="-50%" type="gradient"/>
-              <v:shadow color="#0e65b3 [1607]" opacity=".5" mv:blur="0" offset="1pt,2pt"/>
               <v:textbox>
                 <w:txbxContent>
                   <w:p>
@@ -2646,7 +2941,25 @@
                         <w:sz w:val="18"/>
                         <w:szCs w:val="18"/>
                       </w:rPr>
-                      <w:t>187 Ballardvale St. • Wilmington, MA 01887</w:t>
+                      <w:t xml:space="preserve">187 </w:t>
+                    </w:r>
+                    <w:proofErr w:type="spellStart"/>
+                    <w:r>
+                      <w:rPr>
+                        <w:color w:val="FFFFFF" w:themeColor="background1"/>
+                        <w:sz w:val="18"/>
+                        <w:szCs w:val="18"/>
+                      </w:rPr>
+                      <w:t>Ballardvale</w:t>
+                    </w:r>
+                    <w:proofErr w:type="spellEnd"/>
+                    <w:r>
+                      <w:rPr>
+                        <w:color w:val="FFFFFF" w:themeColor="background1"/>
+                        <w:sz w:val="18"/>
+                        <w:szCs w:val="18"/>
+                      </w:rPr>
+                      <w:t xml:space="preserve"> St. • Wilmington, MA 01887</w:t>
                     </w:r>
                   </w:p>
                   <w:p>
@@ -2659,13 +2972,23 @@
                         <w:szCs w:val="18"/>
                       </w:rPr>
                     </w:pPr>
+                    <w:proofErr w:type="spellStart"/>
                     <w:r>
                       <w:rPr>
                         <w:color w:val="FFFFFF" w:themeColor="background1"/>
                         <w:sz w:val="18"/>
                         <w:szCs w:val="18"/>
                       </w:rPr>
-                      <w:t>Ph: (978) 694-1008 • F: (978) 694-1666</w:t>
+                      <w:t>Ph</w:t>
+                    </w:r>
+                    <w:proofErr w:type="spellEnd"/>
+                    <w:r>
+                      <w:rPr>
+                        <w:color w:val="FFFFFF" w:themeColor="background1"/>
+                        <w:sz w:val="18"/>
+                        <w:szCs w:val="18"/>
+                      </w:rPr>
+                      <w:t>: (978) 694-1008 • F: (978) 694-1666</w:t>
                     </w:r>
                   </w:p>
                   <w:p>
@@ -2709,7 +3032,7 @@
 </file>
 
 <file path=word/footnotes.xml><?xml version="1.0" encoding="utf-8"?>
-<w:footnotes xmlns:wpc="http://schemas.microsoft.com/office/word/2010/wordprocessingCanvas" xmlns:mo="http://schemas.microsoft.com/office/mac/office/2008/main" xmlns:mc="http://schemas.openxmlformats.org/markup-compatibility/2006" xmlns:mv="urn:schemas-microsoft-com:mac:vml" xmlns:o="urn:schemas-microsoft-com:office:office" xmlns:r="http://schemas.openxmlformats.org/officeDocument/2006/relationships" xmlns:m="http://schemas.openxmlformats.org/officeDocument/2006/math" xmlns:v="urn:schemas-microsoft-com:vml" xmlns:wp14="http://schemas.microsoft.com/office/word/2010/wordprocessingDrawing" xmlns:wp="http://schemas.openxmlformats.org/drawingml/2006/wordprocessingDrawing" xmlns:w10="urn:schemas-microsoft-com:office:word" xmlns:w="http://schemas.openxmlformats.org/wordprocessingml/2006/main" xmlns:w14="http://schemas.microsoft.com/office/word/2010/wordml" xmlns:wpg="http://schemas.microsoft.com/office/word/2010/wordprocessingGroup" xmlns:wpi="http://schemas.microsoft.com/office/word/2010/wordprocessingInk" xmlns:wne="http://schemas.microsoft.com/office/word/2006/wordml" xmlns:wps="http://schemas.microsoft.com/office/word/2010/wordprocessingShape" mc:Ignorable="w14 wp14">
+<w:footnotes xmlns:wpc="http://schemas.microsoft.com/office/word/2010/wordprocessingCanvas" xmlns:mo="http://schemas.microsoft.com/office/mac/office/2008/main" xmlns:mc="http://schemas.openxmlformats.org/markup-compatibility/2006" xmlns:mv="urn:schemas-microsoft-com:mac:vml" xmlns:o="urn:schemas-microsoft-com:office:office" xmlns:r="http://schemas.openxmlformats.org/officeDocument/2006/relationships" xmlns:m="http://schemas.openxmlformats.org/officeDocument/2006/math" xmlns:v="urn:schemas-microsoft-com:vml" xmlns:wp14="http://schemas.microsoft.com/office/word/2010/wordprocessingDrawing" xmlns:wp="http://schemas.openxmlformats.org/drawingml/2006/wordprocessingDrawing" xmlns:w10="urn:schemas-microsoft-com:office:word" xmlns:w="http://schemas.openxmlformats.org/wordprocessingml/2006/main" xmlns:w14="http://schemas.microsoft.com/office/word/2010/wordml" xmlns:w15="http://schemas.microsoft.com/office/word/2012/wordml" xmlns:wpg="http://schemas.microsoft.com/office/word/2010/wordprocessingGroup" xmlns:wpi="http://schemas.microsoft.com/office/word/2010/wordprocessingInk" xmlns:wne="http://schemas.microsoft.com/office/word/2006/wordml" xmlns:wps="http://schemas.microsoft.com/office/word/2010/wordprocessingShape" mc:Ignorable="w14 w15 wp14">
   <w:footnote w:type="separator" w:id="-1">
     <w:p>
       <w:pPr>
@@ -2734,7 +3057,7 @@
 </file>
 
 <file path=word/header1.xml><?xml version="1.0" encoding="utf-8"?>
-<w:hdr xmlns:wpc="http://schemas.microsoft.com/office/word/2010/wordprocessingCanvas" xmlns:mo="http://schemas.microsoft.com/office/mac/office/2008/main" xmlns:mc="http://schemas.openxmlformats.org/markup-compatibility/2006" xmlns:mv="urn:schemas-microsoft-com:mac:vml" xmlns:o="urn:schemas-microsoft-com:office:office" xmlns:r="http://schemas.openxmlformats.org/officeDocument/2006/relationships" xmlns:m="http://schemas.openxmlformats.org/officeDocument/2006/math" xmlns:v="urn:schemas-microsoft-com:vml" xmlns:wp14="http://schemas.microsoft.com/office/word/2010/wordprocessingDrawing" xmlns:wp="http://schemas.openxmlformats.org/drawingml/2006/wordprocessingDrawing" xmlns:w10="urn:schemas-microsoft-com:office:word" xmlns:w="http://schemas.openxmlformats.org/wordprocessingml/2006/main" xmlns:w14="http://schemas.microsoft.com/office/word/2010/wordml" xmlns:wpg="http://schemas.microsoft.com/office/word/2010/wordprocessingGroup" xmlns:wpi="http://schemas.microsoft.com/office/word/2010/wordprocessingInk" xmlns:wne="http://schemas.microsoft.com/office/word/2006/wordml" xmlns:wps="http://schemas.microsoft.com/office/word/2010/wordprocessingShape" mc:Ignorable="w14 wp14 mv">
+<w:hdr xmlns:wpc="http://schemas.microsoft.com/office/word/2010/wordprocessingCanvas" xmlns:mo="http://schemas.microsoft.com/office/mac/office/2008/main" xmlns:mc="http://schemas.openxmlformats.org/markup-compatibility/2006" xmlns:mv="urn:schemas-microsoft-com:mac:vml" xmlns:o="urn:schemas-microsoft-com:office:office" xmlns:r="http://schemas.openxmlformats.org/officeDocument/2006/relationships" xmlns:m="http://schemas.openxmlformats.org/officeDocument/2006/math" xmlns:v="urn:schemas-microsoft-com:vml" xmlns:wp14="http://schemas.microsoft.com/office/word/2010/wordprocessingDrawing" xmlns:wp="http://schemas.openxmlformats.org/drawingml/2006/wordprocessingDrawing" xmlns:w10="urn:schemas-microsoft-com:office:word" xmlns:w="http://schemas.openxmlformats.org/wordprocessingml/2006/main" xmlns:w14="http://schemas.microsoft.com/office/word/2010/wordml" xmlns:w15="http://schemas.microsoft.com/office/word/2012/wordml" xmlns:wpg="http://schemas.microsoft.com/office/word/2010/wordprocessingGroup" xmlns:wpi="http://schemas.microsoft.com/office/word/2010/wordprocessingInk" xmlns:wne="http://schemas.microsoft.com/office/word/2006/wordml" xmlns:wps="http://schemas.microsoft.com/office/word/2010/wordprocessingShape" mc:Ignorable="w14 w15 wp14 mv">
   <w:p>
     <w:pPr>
       <w:jc w:val="right"/>
@@ -2762,6 +3085,7 @@
     </w:r>
     <w:r>
       <w:rPr>
+        <w:rStyle w:val="SubtleEmphasis"/>
         <w:noProof/>
       </w:rPr>
       <w:t>2</w:t>
@@ -2779,7 +3103,7 @@
 </file>
 
 <file path=word/header2.xml><?xml version="1.0" encoding="utf-8"?>
-<w:hdr xmlns:wpc="http://schemas.microsoft.com/office/word/2010/wordprocessingCanvas" xmlns:mo="http://schemas.microsoft.com/office/mac/office/2008/main" xmlns:mc="http://schemas.openxmlformats.org/markup-compatibility/2006" xmlns:mv="urn:schemas-microsoft-com:mac:vml" xmlns:o="urn:schemas-microsoft-com:office:office" xmlns:r="http://schemas.openxmlformats.org/officeDocument/2006/relationships" xmlns:m="http://schemas.openxmlformats.org/officeDocument/2006/math" xmlns:v="urn:schemas-microsoft-com:vml" xmlns:wp14="http://schemas.microsoft.com/office/word/2010/wordprocessingDrawing" xmlns:wp="http://schemas.openxmlformats.org/drawingml/2006/wordprocessingDrawing" xmlns:w10="urn:schemas-microsoft-com:office:word" xmlns:w="http://schemas.openxmlformats.org/wordprocessingml/2006/main" xmlns:w14="http://schemas.microsoft.com/office/word/2010/wordml" xmlns:wpg="http://schemas.microsoft.com/office/word/2010/wordprocessingGroup" xmlns:wpi="http://schemas.microsoft.com/office/word/2010/wordprocessingInk" xmlns:wne="http://schemas.microsoft.com/office/word/2006/wordml" xmlns:wps="http://schemas.microsoft.com/office/word/2010/wordprocessingShape" mc:Ignorable="w14 wp14 mv">
+<w:hdr xmlns:wpc="http://schemas.microsoft.com/office/word/2010/wordprocessingCanvas" xmlns:mo="http://schemas.microsoft.com/office/mac/office/2008/main" xmlns:mc="http://schemas.openxmlformats.org/markup-compatibility/2006" xmlns:mv="urn:schemas-microsoft-com:mac:vml" xmlns:o="urn:schemas-microsoft-com:office:office" xmlns:r="http://schemas.openxmlformats.org/officeDocument/2006/relationships" xmlns:m="http://schemas.openxmlformats.org/officeDocument/2006/math" xmlns:v="urn:schemas-microsoft-com:vml" xmlns:wp14="http://schemas.microsoft.com/office/word/2010/wordprocessingDrawing" xmlns:wp="http://schemas.openxmlformats.org/drawingml/2006/wordprocessingDrawing" xmlns:w10="urn:schemas-microsoft-com:office:word" xmlns:w="http://schemas.openxmlformats.org/wordprocessingml/2006/main" xmlns:w14="http://schemas.microsoft.com/office/word/2010/wordml" xmlns:w15="http://schemas.microsoft.com/office/word/2012/wordml" xmlns:wpg="http://schemas.microsoft.com/office/word/2010/wordprocessingGroup" xmlns:wpi="http://schemas.microsoft.com/office/word/2010/wordprocessingInk" xmlns:wne="http://schemas.microsoft.com/office/word/2006/wordml" xmlns:wps="http://schemas.microsoft.com/office/word/2010/wordprocessingShape" mc:Ignorable="w14 w15 wp14 mv">
   <w:p>
     <w:pPr>
       <w:jc w:val="right"/>
@@ -2807,7 +3131,7 @@
         <w:rStyle w:val="SubtleEmphasis"/>
         <w:noProof/>
       </w:rPr>
-      <w:t>5</w:t>
+      <w:t>1</w:t>
     </w:r>
     <w:r>
       <w:rPr>
@@ -2826,10 +3150,10 @@
 </file>
 
 <file path=word/numbering.xml><?xml version="1.0" encoding="utf-8"?>
-<w:numbering xmlns:wpc="http://schemas.microsoft.com/office/word/2010/wordprocessingCanvas" xmlns:mo="http://schemas.microsoft.com/office/mac/office/2008/main" xmlns:mc="http://schemas.openxmlformats.org/markup-compatibility/2006" xmlns:mv="urn:schemas-microsoft-com:mac:vml" xmlns:o="urn:schemas-microsoft-com:office:office" xmlns:r="http://schemas.openxmlformats.org/officeDocument/2006/relationships" xmlns:m="http://schemas.openxmlformats.org/officeDocument/2006/math" xmlns:v="urn:schemas-microsoft-com:vml" xmlns:wp14="http://schemas.microsoft.com/office/word/2010/wordprocessingDrawing" xmlns:wp="http://schemas.openxmlformats.org/drawingml/2006/wordprocessingDrawing" xmlns:w10="urn:schemas-microsoft-com:office:word" xmlns:w="http://schemas.openxmlformats.org/wordprocessingml/2006/main" xmlns:w14="http://schemas.microsoft.com/office/word/2010/wordml" xmlns:wpg="http://schemas.microsoft.com/office/word/2010/wordprocessingGroup" xmlns:wpi="http://schemas.microsoft.com/office/word/2010/wordprocessingInk" xmlns:wne="http://schemas.microsoft.com/office/word/2006/wordml" xmlns:wps="http://schemas.microsoft.com/office/word/2010/wordprocessingShape" mc:Ignorable="w14 wp14">
+<w:numbering xmlns:wpc="http://schemas.microsoft.com/office/word/2010/wordprocessingCanvas" xmlns:mo="http://schemas.microsoft.com/office/mac/office/2008/main" xmlns:mc="http://schemas.openxmlformats.org/markup-compatibility/2006" xmlns:mv="urn:schemas-microsoft-com:mac:vml" xmlns:o="urn:schemas-microsoft-com:office:office" xmlns:r="http://schemas.openxmlformats.org/officeDocument/2006/relationships" xmlns:m="http://schemas.openxmlformats.org/officeDocument/2006/math" xmlns:v="urn:schemas-microsoft-com:vml" xmlns:wp14="http://schemas.microsoft.com/office/word/2010/wordprocessingDrawing" xmlns:wp="http://schemas.openxmlformats.org/drawingml/2006/wordprocessingDrawing" xmlns:w10="urn:schemas-microsoft-com:office:word" xmlns:w="http://schemas.openxmlformats.org/wordprocessingml/2006/main" xmlns:w14="http://schemas.microsoft.com/office/word/2010/wordml" xmlns:w15="http://schemas.microsoft.com/office/word/2012/wordml" xmlns:wpg="http://schemas.microsoft.com/office/word/2010/wordprocessingGroup" xmlns:wpi="http://schemas.microsoft.com/office/word/2010/wordprocessingInk" xmlns:wne="http://schemas.microsoft.com/office/word/2006/wordml" xmlns:wps="http://schemas.microsoft.com/office/word/2010/wordprocessingShape" mc:Ignorable="w14 w15 wp14">
   <w:numPicBullet w:numPicBulletId="0">
     <w:pict>
-      <v:shapetype id="_x0000_t75" coordsize="21600,21600" o:spt="75" o:preferrelative="t" path="m@4@5l@4@11@9@11@9@5xe" filled="f" stroked="f">
+      <v:shapetype w14:anchorId="7A7D61A5" id="_x0000_t75" coordsize="21600,21600" o:spt="75" o:preferrelative="t" path="m@4@5l@4@11@9@11@9@5xe" filled="f" stroked="f">
         <v:stroke joinstyle="miter"/>
         <v:formulas>
           <v:f eqn="if lineDrawn pixelLineWidth 0"/>
@@ -2848,7 +3172,7 @@
         <v:path o:extrusionok="f" gradientshapeok="t" o:connecttype="rect"/>
         <o:lock v:ext="edit" aspectratio="t"/>
       </v:shapetype>
-      <v:shape id="_x0000_i1160" type="#_x0000_t75" style="width:12.25pt;height:12.25pt" o:bullet="t">
+      <v:shape id="_x0000_i1028" type="#_x0000_t75" style="width:12.25pt;height:12.25pt" o:bullet="t">
         <v:imagedata r:id="rId1" o:title="arrow"/>
       </v:shape>
     </w:pict>
@@ -6098,7 +6422,7 @@
 </file>
 
 <file path=word/styles.xml><?xml version="1.0" encoding="utf-8"?>
-<w:styles xmlns:mc="http://schemas.openxmlformats.org/markup-compatibility/2006" xmlns:r="http://schemas.openxmlformats.org/officeDocument/2006/relationships" xmlns:w="http://schemas.openxmlformats.org/wordprocessingml/2006/main" xmlns:w14="http://schemas.microsoft.com/office/word/2010/wordml" mc:Ignorable="w14">
+<w:styles xmlns:mc="http://schemas.openxmlformats.org/markup-compatibility/2006" xmlns:r="http://schemas.openxmlformats.org/officeDocument/2006/relationships" xmlns:w="http://schemas.openxmlformats.org/wordprocessingml/2006/main" xmlns:w14="http://schemas.microsoft.com/office/word/2010/wordml" xmlns:w15="http://schemas.microsoft.com/office/word/2012/wordml" mc:Ignorable="w14 w15">
   <w:docDefaults>
     <w:rPrDefault>
       <w:rPr>
@@ -6114,936 +6438,380 @@
       </w:pPr>
     </w:pPrDefault>
   </w:docDefaults>
-  <w:latentStyles w:defLockedState="0" w:defUIPriority="99" w:defSemiHidden="1" w:defUnhideWhenUsed="1" w:defQFormat="0" w:count="276">
-    <w:lsdException w:name="Normal" w:semiHidden="0" w:uiPriority="0" w:unhideWhenUsed="0" w:qFormat="1"/>
-    <w:lsdException w:name="heading 1" w:semiHidden="0" w:uiPriority="9" w:unhideWhenUsed="0" w:qFormat="1"/>
-    <w:lsdException w:name="heading 2" w:uiPriority="9" w:qFormat="1"/>
-    <w:lsdException w:name="heading 3" w:uiPriority="9" w:qFormat="1"/>
-    <w:lsdException w:name="heading 4" w:uiPriority="9" w:qFormat="1"/>
-    <w:lsdException w:name="heading 5" w:uiPriority="9" w:qFormat="1"/>
-    <w:lsdException w:name="heading 6" w:uiPriority="9" w:qFormat="1"/>
-    <w:lsdException w:name="heading 7" w:uiPriority="9" w:qFormat="1"/>
-    <w:lsdException w:name="heading 8" w:uiPriority="9" w:qFormat="1"/>
-    <w:lsdException w:name="heading 9" w:uiPriority="9" w:qFormat="1"/>
-    <w:lsdException w:name="toc 1" w:uiPriority="39"/>
-    <w:lsdException w:name="toc 2" w:uiPriority="39"/>
-    <w:lsdException w:name="toc 3" w:uiPriority="39"/>
-    <w:lsdException w:name="toc 4" w:uiPriority="39"/>
-    <w:lsdException w:name="toc 5" w:uiPriority="39"/>
-    <w:lsdException w:name="toc 6" w:uiPriority="39"/>
-    <w:lsdException w:name="toc 7" w:uiPriority="39"/>
-    <w:lsdException w:name="toc 8" w:uiPriority="39"/>
-    <w:lsdException w:name="toc 9" w:uiPriority="39"/>
-    <w:lsdException w:name="caption" w:uiPriority="35" w:qFormat="1"/>
-    <w:lsdException w:name="Title" w:semiHidden="0" w:uiPriority="10" w:unhideWhenUsed="0" w:qFormat="1"/>
-    <w:lsdException w:name="Default Paragraph Font" w:uiPriority="1"/>
-    <w:lsdException w:name="Subtitle" w:semiHidden="0" w:uiPriority="11" w:unhideWhenUsed="0" w:qFormat="1"/>
-    <w:lsdException w:name="Strong" w:semiHidden="0" w:uiPriority="22" w:unhideWhenUsed="0" w:qFormat="1"/>
-    <w:lsdException w:name="Emphasis" w:semiHidden="0" w:uiPriority="20" w:unhideWhenUsed="0" w:qFormat="1"/>
-    <w:lsdException w:name="Table Grid" w:semiHidden="0" w:uiPriority="59" w:unhideWhenUsed="0"/>
-    <w:lsdException w:name="Note Level 1" w:semiHidden="0" w:unhideWhenUsed="0"/>
-    <w:lsdException w:name="Note Level 2" w:semiHidden="0" w:unhideWhenUsed="0"/>
-    <w:lsdException w:name="Note Level 3" w:semiHidden="0" w:unhideWhenUsed="0"/>
-    <w:lsdException w:name="Note Level 4" w:semiHidden="0" w:unhideWhenUsed="0"/>
-    <w:lsdException w:name="Note Level 5" w:semiHidden="0" w:unhideWhenUsed="0"/>
-    <w:lsdException w:name="Note Level 6" w:semiHidden="0" w:unhideWhenUsed="0"/>
-    <w:lsdException w:name="Note Level 7" w:semiHidden="0" w:unhideWhenUsed="0"/>
-    <w:lsdException w:name="Note Level 8" w:semiHidden="0" w:unhideWhenUsed="0"/>
-    <w:lsdException w:name="Note Level 9" w:semiHidden="0" w:unhideWhenUsed="0"/>
-    <w:lsdException w:name="Placeholder Text" w:unhideWhenUsed="0"/>
-    <w:lsdException w:name="No Spacing" w:semiHidden="0" w:uiPriority="1" w:unhideWhenUsed="0" w:qFormat="1"/>
-    <w:lsdException w:name="Light Shading" w:semiHidden="0" w:uiPriority="60" w:unhideWhenUsed="0"/>
-    <w:lsdException w:name="Light List" w:semiHidden="0" w:uiPriority="61" w:unhideWhenUsed="0"/>
-    <w:lsdException w:name="Light Grid" w:semiHidden="0" w:uiPriority="62" w:unhideWhenUsed="0"/>
-    <w:lsdException w:name="Medium Shading 1" w:semiHidden="0" w:uiPriority="63" w:unhideWhenUsed="0"/>
-    <w:lsdException w:name="Medium Shading 2" w:semiHidden="0" w:uiPriority="64" w:unhideWhenUsed="0"/>
-    <w:lsdException w:name="Medium List 1" w:semiHidden="0" w:uiPriority="65" w:unhideWhenUsed="0"/>
-    <w:lsdException w:name="Medium List 2" w:semiHidden="0" w:uiPriority="66" w:unhideWhenUsed="0"/>
-    <w:lsdException w:name="Medium Grid 1" w:semiHidden="0" w:uiPriority="67" w:unhideWhenUsed="0"/>
-    <w:lsdException w:name="Medium Grid 2" w:semiHidden="0" w:uiPriority="68" w:unhideWhenUsed="0"/>
-    <w:lsdException w:name="Medium Grid 3" w:semiHidden="0" w:uiPriority="69" w:unhideWhenUsed="0"/>
-    <w:lsdException w:name="Dark List" w:semiHidden="0" w:uiPriority="70" w:unhideWhenUsed="0"/>
-    <w:lsdException w:name="Colorful Shading" w:semiHidden="0" w:uiPriority="71" w:unhideWhenUsed="0"/>
-    <w:lsdException w:name="Colorful List" w:semiHidden="0" w:uiPriority="72" w:unhideWhenUsed="0"/>
-    <w:lsdException w:name="Colorful Grid" w:semiHidden="0" w:uiPriority="73" w:unhideWhenUsed="0"/>
-    <w:lsdException w:name="Light Shading Accent 1" w:semiHidden="0" w:uiPriority="60" w:unhideWhenUsed="0"/>
-    <w:lsdException w:name="Light List Accent 1" w:semiHidden="0" w:uiPriority="61" w:unhideWhenUsed="0"/>
-    <w:lsdException w:name="Light Grid Accent 1" w:semiHidden="0" w:uiPriority="62" w:unhideWhenUsed="0"/>
-    <w:lsdException w:name="Medium Shading 1 Accent 1" w:semiHidden="0" w:uiPriority="63" w:unhideWhenUsed="0"/>
-    <w:lsdException w:name="Medium Shading 2 Accent 1" w:semiHidden="0" w:uiPriority="64" w:unhideWhenUsed="0"/>
-    <w:lsdException w:name="Medium List 1 Accent 1" w:semiHidden="0" w:uiPriority="65" w:unhideWhenUsed="0"/>
-    <w:lsdException w:name="Revision" w:unhideWhenUsed="0"/>
-    <w:lsdException w:name="List Paragraph" w:semiHidden="0" w:uiPriority="34" w:unhideWhenUsed="0" w:qFormat="1"/>
-    <w:lsdException w:name="Quote" w:semiHidden="0" w:uiPriority="29" w:unhideWhenUsed="0" w:qFormat="1"/>
-    <w:lsdException w:name="Intense Quote" w:semiHidden="0" w:uiPriority="30" w:unhideWhenUsed="0" w:qFormat="1"/>
-    <w:lsdException w:name="Medium List 2 Accent 1" w:semiHidden="0" w:uiPriority="66" w:unhideWhenUsed="0"/>
-    <w:lsdException w:name="Medium Grid 1 Accent 1" w:semiHidden="0" w:uiPriority="67" w:unhideWhenUsed="0"/>
-    <w:lsdException w:name="Medium Grid 2 Accent 1" w:semiHidden="0" w:uiPriority="68" w:unhideWhenUsed="0"/>
-    <w:lsdException w:name="Medium Grid 3 Accent 1" w:semiHidden="0" w:uiPriority="69" w:unhideWhenUsed="0"/>
-    <w:lsdException w:name="Dark List Accent 1" w:semiHidden="0" w:uiPriority="70" w:unhideWhenUsed="0"/>
-    <w:lsdException w:name="Colorful Shading Accent 1" w:semiHidden="0" w:uiPriority="71" w:unhideWhenUsed="0"/>
-    <w:lsdException w:name="Colorful List Accent 1" w:semiHidden="0" w:uiPriority="72" w:unhideWhenUsed="0"/>
-    <w:lsdException w:name="Colorful Grid Accent 1" w:semiHidden="0" w:uiPriority="73" w:unhideWhenUsed="0"/>
-    <w:lsdException w:name="Light Shading Accent 2" w:semiHidden="0" w:uiPriority="60" w:unhideWhenUsed="0"/>
-    <w:lsdException w:name="Light List Accent 2" w:semiHidden="0" w:uiPriority="61" w:unhideWhenUsed="0"/>
-    <w:lsdException w:name="Light Grid Accent 2" w:semiHidden="0" w:uiPriority="62" w:unhideWhenUsed="0"/>
-    <w:lsdException w:name="Medium Shading 1 Accent 2" w:semiHidden="0" w:uiPriority="63" w:unhideWhenUsed="0"/>
-    <w:lsdException w:name="Medium Shading 2 Accent 2" w:semiHidden="0" w:uiPriority="64" w:unhideWhenUsed="0"/>
-    <w:lsdException w:name="Medium List 1 Accent 2" w:semiHidden="0" w:uiPriority="65" w:unhideWhenUsed="0"/>
-    <w:lsdException w:name="Medium List 2 Accent 2" w:semiHidden="0" w:uiPriority="66" w:unhideWhenUsed="0"/>
-    <w:lsdException w:name="Medium Grid 1 Accent 2" w:semiHidden="0" w:uiPriority="67" w:unhideWhenUsed="0"/>
-    <w:lsdException w:name="Medium Grid 2 Accent 2" w:semiHidden="0" w:uiPriority="68" w:unhideWhenUsed="0"/>
-    <w:lsdException w:name="Medium Grid 3 Accent 2" w:semiHidden="0" w:uiPriority="69" w:unhideWhenUsed="0"/>
-    <w:lsdException w:name="Dark List Accent 2" w:semiHidden="0" w:uiPriority="70" w:unhideWhenUsed="0"/>
-    <w:lsdException w:name="Colorful Shading Accent 2" w:semiHidden="0" w:uiPriority="71" w:unhideWhenUsed="0"/>
-    <w:lsdException w:name="Colorful List Accent 2" w:semiHidden="0" w:uiPriority="72" w:unhideWhenUsed="0"/>
-    <w:lsdException w:name="Colorful Grid Accent 2" w:semiHidden="0" w:uiPriority="73" w:unhideWhenUsed="0"/>
-    <w:lsdException w:name="Light Shading Accent 3" w:semiHidden="0" w:uiPriority="60" w:unhideWhenUsed="0"/>
-    <w:lsdException w:name="Light List Accent 3" w:semiHidden="0" w:uiPriority="61" w:unhideWhenUsed="0"/>
-    <w:lsdException w:name="Light Grid Accent 3" w:semiHidden="0" w:uiPriority="62" w:unhideWhenUsed="0"/>
-    <w:lsdException w:name="Medium Shading 1 Accent 3" w:semiHidden="0" w:uiPriority="63" w:unhideWhenUsed="0"/>
-    <w:lsdException w:name="Medium Shading 2 Accent 3" w:semiHidden="0" w:uiPriority="64" w:unhideWhenUsed="0"/>
-    <w:lsdException w:name="Medium List 1 Accent 3" w:semiHidden="0" w:uiPriority="65" w:unhideWhenUsed="0"/>
-    <w:lsdException w:name="Medium List 2 Accent 3" w:semiHidden="0" w:uiPriority="66" w:unhideWhenUsed="0"/>
-    <w:lsdException w:name="Medium Grid 1 Accent 3" w:semiHidden="0" w:uiPriority="67" w:unhideWhenUsed="0"/>
-    <w:lsdException w:name="Medium Grid 2 Accent 3" w:semiHidden="0" w:uiPriority="68" w:unhideWhenUsed="0"/>
-    <w:lsdException w:name="Medium Grid 3 Accent 3" w:semiHidden="0" w:uiPriority="69" w:unhideWhenUsed="0"/>
-    <w:lsdException w:name="Dark List Accent 3" w:semiHidden="0" w:uiPriority="70" w:unhideWhenUsed="0"/>
-    <w:lsdException w:name="Colorful Shading Accent 3" w:semiHidden="0" w:uiPriority="71" w:unhideWhenUsed="0"/>
-    <w:lsdException w:name="Colorful List Accent 3" w:semiHidden="0" w:uiPriority="72" w:unhideWhenUsed="0"/>
-    <w:lsdException w:name="Colorful Grid Accent 3" w:semiHidden="0" w:uiPriority="73" w:unhideWhenUsed="0"/>
-    <w:lsdException w:name="Light Shading Accent 4" w:semiHidden="0" w:uiPriority="60" w:unhideWhenUsed="0"/>
-    <w:lsdException w:name="Light List Accent 4" w:semiHidden="0" w:uiPriority="61" w:unhideWhenUsed="0"/>
-    <w:lsdException w:name="Light Grid Accent 4" w:semiHidden="0" w:uiPriority="62" w:unhideWhenUsed="0"/>
-    <w:lsdException w:name="Medium Shading 1 Accent 4" w:semiHidden="0" w:uiPriority="63" w:unhideWhenUsed="0"/>
-    <w:lsdException w:name="Medium Shading 2 Accent 4" w:semiHidden="0" w:uiPriority="64" w:unhideWhenUsed="0"/>
-    <w:lsdException w:name="Medium List 1 Accent 4" w:semiHidden="0" w:uiPriority="65" w:unhideWhenUsed="0"/>
-    <w:lsdException w:name="Medium List 2 Accent 4" w:semiHidden="0" w:uiPriority="66" w:unhideWhenUsed="0"/>
-    <w:lsdException w:name="Medium Grid 1 Accent 4" w:semiHidden="0" w:uiPriority="67" w:unhideWhenUsed="0"/>
-    <w:lsdException w:name="Medium Grid 2 Accent 4" w:semiHidden="0" w:uiPriority="68" w:unhideWhenUsed="0"/>
-    <w:lsdException w:name="Medium Grid 3 Accent 4" w:semiHidden="0" w:uiPriority="69" w:unhideWhenUsed="0"/>
-    <w:lsdException w:name="Dark List Accent 4" w:semiHidden="0" w:uiPriority="70" w:unhideWhenUsed="0"/>
-    <w:lsdException w:name="Colorful Shading Accent 4" w:semiHidden="0" w:uiPriority="71" w:unhideWhenUsed="0"/>
-    <w:lsdException w:name="Colorful List Accent 4" w:semiHidden="0" w:uiPriority="72" w:unhideWhenUsed="0"/>
-    <w:lsdException w:name="Colorful Grid Accent 4" w:semiHidden="0" w:uiPriority="73" w:unhideWhenUsed="0"/>
-    <w:lsdException w:name="Light Shading Accent 5" w:semiHidden="0" w:uiPriority="60" w:unhideWhenUsed="0"/>
-    <w:lsdException w:name="Light List Accent 5" w:semiHidden="0" w:uiPriority="61" w:unhideWhenUsed="0"/>
-    <w:lsdException w:name="Light Grid Accent 5" w:semiHidden="0" w:uiPriority="62" w:unhideWhenUsed="0"/>
-    <w:lsdException w:name="Medium Shading 1 Accent 5" w:semiHidden="0" w:uiPriority="63" w:unhideWhenUsed="0"/>
-    <w:lsdException w:name="Medium Shading 2 Accent 5" w:semiHidden="0" w:uiPriority="64" w:unhideWhenUsed="0"/>
-    <w:lsdException w:name="Medium List 1 Accent 5" w:semiHidden="0" w:uiPriority="65" w:unhideWhenUsed="0"/>
-    <w:lsdException w:name="Medium List 2 Accent 5" w:semiHidden="0" w:uiPriority="66" w:unhideWhenUsed="0"/>
-    <w:lsdException w:name="Medium Grid 1 Accent 5" w:semiHidden="0" w:uiPriority="67" w:unhideWhenUsed="0"/>
-    <w:lsdException w:name="Medium Grid 2 Accent 5" w:semiHidden="0" w:uiPriority="68" w:unhideWhenUsed="0"/>
-    <w:lsdException w:name="Medium Grid 3 Accent 5" w:semiHidden="0" w:uiPriority="69" w:unhideWhenUsed="0"/>
-    <w:lsdException w:name="Dark List Accent 5" w:semiHidden="0" w:uiPriority="70" w:unhideWhenUsed="0"/>
-    <w:lsdException w:name="Colorful Shading Accent 5" w:semiHidden="0" w:uiPriority="71" w:unhideWhenUsed="0"/>
-    <w:lsdException w:name="Colorful List Accent 5" w:semiHidden="0" w:uiPriority="72" w:unhideWhenUsed="0"/>
-    <w:lsdException w:name="Colorful Grid Accent 5" w:semiHidden="0" w:uiPriority="73" w:unhideWhenUsed="0"/>
-    <w:lsdException w:name="Light Shading Accent 6" w:semiHidden="0" w:uiPriority="60" w:unhideWhenUsed="0"/>
-    <w:lsdException w:name="Light List Accent 6" w:semiHidden="0" w:uiPriority="61" w:unhideWhenUsed="0"/>
-    <w:lsdException w:name="Light Grid Accent 6" w:semiHidden="0" w:uiPriority="62" w:unhideWhenUsed="0"/>
-    <w:lsdException w:name="Medium Shading 1 Accent 6" w:semiHidden="0" w:uiPriority="63" w:unhideWhenUsed="0"/>
-    <w:lsdException w:name="Medium Shading 2 Accent 6" w:semiHidden="0" w:uiPriority="64" w:unhideWhenUsed="0"/>
-    <w:lsdException w:name="Medium List 1 Accent 6" w:semiHidden="0" w:uiPriority="65" w:unhideWhenUsed="0"/>
-    <w:lsdException w:name="Medium List 2 Accent 6" w:semiHidden="0" w:uiPriority="66" w:unhideWhenUsed="0"/>
-    <w:lsdException w:name="Medium Grid 1 Accent 6" w:semiHidden="0" w:uiPriority="67" w:unhideWhenUsed="0"/>
-    <w:lsdException w:name="Medium Grid 2 Accent 6" w:semiHidden="0" w:uiPriority="68" w:unhideWhenUsed="0"/>
-    <w:lsdException w:name="Medium Grid 3 Accent 6" w:semiHidden="0" w:uiPriority="69" w:unhideWhenUsed="0"/>
-    <w:lsdException w:name="Dark List Accent 6" w:semiHidden="0" w:uiPriority="70" w:unhideWhenUsed="0"/>
-    <w:lsdException w:name="Colorful Shading Accent 6" w:semiHidden="0" w:uiPriority="71" w:unhideWhenUsed="0"/>
-    <w:lsdException w:name="Colorful List Accent 6" w:semiHidden="0" w:uiPriority="72" w:unhideWhenUsed="0"/>
-    <w:lsdException w:name="Colorful Grid Accent 6" w:semiHidden="0" w:uiPriority="73" w:unhideWhenUsed="0"/>
-    <w:lsdException w:name="Subtle Emphasis" w:semiHidden="0" w:uiPriority="19" w:unhideWhenUsed="0" w:qFormat="1"/>
-    <w:lsdException w:name="Intense Emphasis" w:semiHidden="0" w:uiPriority="21" w:unhideWhenUsed="0" w:qFormat="1"/>
-    <w:lsdException w:name="Subtle Reference" w:semiHidden="0" w:uiPriority="31" w:unhideWhenUsed="0" w:qFormat="1"/>
-    <w:lsdException w:name="Intense Reference" w:semiHidden="0" w:uiPriority="32" w:unhideWhenUsed="0" w:qFormat="1"/>
-    <w:lsdException w:name="Book Title" w:semiHidden="0" w:uiPriority="33" w:unhideWhenUsed="0" w:qFormat="1"/>
-    <w:lsdException w:name="Bibliography" w:uiPriority="37"/>
-    <w:lsdException w:name="TOC Heading" w:uiPriority="39" w:qFormat="1"/>
-  </w:latentStyles>
-  <w:style w:type="paragraph" w:default="1" w:styleId="Normal">
-    <w:name w:val="Normal"/>
-    <w:qFormat/>
-    <w:rsid w:val="00B7437F"/>
-    <w:pPr>
-      <w:jc w:val="both"/>
-    </w:pPr>
-  </w:style>
-  <w:style w:type="paragraph" w:styleId="Heading1">
-    <w:name w:val="heading 1"/>
-    <w:basedOn w:val="Normal"/>
-    <w:next w:val="Normal"/>
-    <w:link w:val="Heading1Char"/>
-    <w:uiPriority w:val="9"/>
-    <w:qFormat/>
-    <w:rsid w:val="001F03BB"/>
-    <w:pPr>
-      <w:keepNext/>
-      <w:keepLines/>
-      <w:pBdr>
-        <w:bottom w:val="single" w:sz="4" w:space="1" w:color="auto"/>
-      </w:pBdr>
-      <w:spacing w:before="480" w:after="0"/>
-      <w:outlineLvl w:val="0"/>
-    </w:pPr>
-    <w:rPr>
-      <w:rFonts w:asciiTheme="majorHAnsi" w:eastAsiaTheme="majorEastAsia" w:hAnsiTheme="majorHAnsi" w:cstheme="majorBidi"/>
-      <w:b/>
-      <w:bCs/>
-      <w:color w:val="EA7900"/>
-      <w:sz w:val="28"/>
-      <w:szCs w:val="28"/>
-    </w:rPr>
-  </w:style>
-  <w:style w:type="paragraph" w:styleId="Heading2">
-    <w:name w:val="heading 2"/>
-    <w:basedOn w:val="Normal"/>
-    <w:next w:val="Normal"/>
-    <w:link w:val="Heading2Char"/>
-    <w:uiPriority w:val="9"/>
-    <w:unhideWhenUsed/>
-    <w:qFormat/>
-    <w:rsid w:val="00901DCF"/>
-    <w:pPr>
-      <w:keepNext/>
-      <w:keepLines/>
-      <w:spacing w:after="0"/>
-      <w:outlineLvl w:val="1"/>
-    </w:pPr>
-    <w:rPr>
-      <w:rFonts w:asciiTheme="majorHAnsi" w:eastAsiaTheme="majorEastAsia" w:hAnsiTheme="majorHAnsi" w:cstheme="majorBidi"/>
-      <w:b/>
-      <w:bCs/>
-      <w:color w:val="185A8C" w:themeColor="accent2"/>
-      <w:sz w:val="26"/>
-      <w:szCs w:val="26"/>
-    </w:rPr>
-  </w:style>
-  <w:style w:type="paragraph" w:styleId="Heading3">
-    <w:name w:val="heading 3"/>
-    <w:basedOn w:val="Normal"/>
-    <w:next w:val="Normal"/>
-    <w:link w:val="Heading3Char"/>
-    <w:uiPriority w:val="9"/>
-    <w:unhideWhenUsed/>
-    <w:qFormat/>
-    <w:rsid w:val="008D5714"/>
-    <w:pPr>
-      <w:keepNext/>
-      <w:keepLines/>
-      <w:spacing w:before="200" w:after="0"/>
-      <w:outlineLvl w:val="2"/>
-    </w:pPr>
-    <w:rPr>
-      <w:rFonts w:asciiTheme="majorHAnsi" w:eastAsiaTheme="majorEastAsia" w:hAnsiTheme="majorHAnsi" w:cstheme="majorBidi"/>
-      <w:b/>
-      <w:bCs/>
-      <w:i/>
-      <w:color w:val="13486F" w:themeColor="accent1"/>
-    </w:rPr>
-  </w:style>
-  <w:style w:type="paragraph" w:styleId="Heading4">
-    <w:name w:val="heading 4"/>
-    <w:basedOn w:val="Normal"/>
-    <w:next w:val="Normal"/>
-    <w:link w:val="Heading4Char"/>
-    <w:uiPriority w:val="9"/>
-    <w:unhideWhenUsed/>
-    <w:qFormat/>
-    <w:rsid w:val="008D5714"/>
-    <w:pPr>
-      <w:keepNext/>
-      <w:keepLines/>
-      <w:spacing w:before="200" w:after="0"/>
-      <w:outlineLvl w:val="3"/>
-    </w:pPr>
-    <w:rPr>
-      <w:rFonts w:asciiTheme="majorHAnsi" w:eastAsiaTheme="majorEastAsia" w:hAnsiTheme="majorHAnsi" w:cstheme="majorBidi"/>
-      <w:bCs/>
-      <w:iCs/>
-      <w:color w:val="13486F" w:themeColor="accent1"/>
-      <w:u w:val="single"/>
-    </w:rPr>
-  </w:style>
-  <w:style w:type="paragraph" w:styleId="Heading5">
-    <w:name w:val="heading 5"/>
-    <w:basedOn w:val="Normal"/>
-    <w:next w:val="Normal"/>
-    <w:link w:val="Heading5Char"/>
-    <w:uiPriority w:val="9"/>
-    <w:unhideWhenUsed/>
-    <w:qFormat/>
-    <w:rsid w:val="008D5714"/>
-    <w:pPr>
-      <w:keepNext/>
-      <w:keepLines/>
-      <w:spacing w:before="200" w:after="0"/>
-      <w:outlineLvl w:val="4"/>
-    </w:pPr>
-    <w:rPr>
-      <w:rFonts w:asciiTheme="majorHAnsi" w:eastAsiaTheme="majorEastAsia" w:hAnsiTheme="majorHAnsi" w:cstheme="majorBidi"/>
-      <w:b/>
-      <w:i/>
-    </w:rPr>
-  </w:style>
-  <w:style w:type="character" w:default="1" w:styleId="DefaultParagraphFont">
-    <w:name w:val="Default Paragraph Font"/>
-    <w:uiPriority w:val="1"/>
-    <w:semiHidden/>
-    <w:unhideWhenUsed/>
-  </w:style>
-  <w:style w:type="table" w:default="1" w:styleId="TableNormal">
-    <w:name w:val="Normal Table"/>
-    <w:uiPriority w:val="99"/>
-    <w:semiHidden/>
-    <w:unhideWhenUsed/>
-    <w:tblPr>
-      <w:tblInd w:w="0" w:type="dxa"/>
-      <w:tblCellMar>
-        <w:top w:w="0" w:type="dxa"/>
-        <w:left w:w="108" w:type="dxa"/>
-        <w:bottom w:w="0" w:type="dxa"/>
-        <w:right w:w="108" w:type="dxa"/>
-      </w:tblCellMar>
-    </w:tblPr>
-  </w:style>
-  <w:style w:type="numbering" w:default="1" w:styleId="NoList">
-    <w:name w:val="No List"/>
-    <w:uiPriority w:val="99"/>
-    <w:semiHidden/>
-    <w:unhideWhenUsed/>
-  </w:style>
-  <w:style w:type="paragraph" w:styleId="Header">
-    <w:name w:val="header"/>
-    <w:basedOn w:val="Normal"/>
-    <w:link w:val="HeaderChar"/>
-    <w:uiPriority w:val="99"/>
-    <w:unhideWhenUsed/>
-    <w:rsid w:val="002E3E80"/>
-    <w:pPr>
-      <w:tabs>
-        <w:tab w:val="center" w:pos="4680"/>
-        <w:tab w:val="right" w:pos="9360"/>
-      </w:tabs>
-      <w:spacing w:after="0" w:line="240" w:lineRule="auto"/>
-    </w:pPr>
-  </w:style>
-  <w:style w:type="character" w:customStyle="1" w:styleId="HeaderChar">
-    <w:name w:val="Header Char"/>
-    <w:basedOn w:val="DefaultParagraphFont"/>
-    <w:link w:val="Header"/>
-    <w:uiPriority w:val="99"/>
-    <w:rsid w:val="002E3E80"/>
-  </w:style>
-  <w:style w:type="paragraph" w:styleId="Footer">
-    <w:name w:val="footer"/>
-    <w:basedOn w:val="Normal"/>
-    <w:link w:val="FooterChar"/>
-    <w:uiPriority w:val="99"/>
-    <w:unhideWhenUsed/>
-    <w:rsid w:val="002E3E80"/>
-    <w:pPr>
-      <w:tabs>
-        <w:tab w:val="center" w:pos="4680"/>
-        <w:tab w:val="right" w:pos="9360"/>
-      </w:tabs>
-      <w:spacing w:after="0" w:line="240" w:lineRule="auto"/>
-    </w:pPr>
-  </w:style>
-  <w:style w:type="character" w:customStyle="1" w:styleId="FooterChar">
-    <w:name w:val="Footer Char"/>
-    <w:basedOn w:val="DefaultParagraphFont"/>
-    <w:link w:val="Footer"/>
-    <w:uiPriority w:val="99"/>
-    <w:rsid w:val="002E3E80"/>
-  </w:style>
-  <w:style w:type="paragraph" w:styleId="BalloonText">
-    <w:name w:val="Balloon Text"/>
-    <w:basedOn w:val="Normal"/>
-    <w:link w:val="BalloonTextChar"/>
-    <w:uiPriority w:val="99"/>
-    <w:semiHidden/>
-    <w:unhideWhenUsed/>
-    <w:rsid w:val="002E3E80"/>
-    <w:pPr>
-      <w:spacing w:after="0" w:line="240" w:lineRule="auto"/>
-    </w:pPr>
-    <w:rPr>
-      <w:rFonts w:ascii="Tahoma" w:hAnsi="Tahoma" w:cs="Tahoma"/>
-      <w:sz w:val="16"/>
-      <w:szCs w:val="16"/>
-    </w:rPr>
-  </w:style>
-  <w:style w:type="character" w:customStyle="1" w:styleId="BalloonTextChar">
-    <w:name w:val="Balloon Text Char"/>
-    <w:basedOn w:val="DefaultParagraphFont"/>
-    <w:link w:val="BalloonText"/>
-    <w:uiPriority w:val="99"/>
-    <w:semiHidden/>
-    <w:rsid w:val="002E3E80"/>
-    <w:rPr>
-      <w:rFonts w:ascii="Tahoma" w:hAnsi="Tahoma" w:cs="Tahoma"/>
-      <w:sz w:val="16"/>
-      <w:szCs w:val="16"/>
-    </w:rPr>
-  </w:style>
-  <w:style w:type="paragraph" w:styleId="NoSpacing">
-    <w:name w:val="No Spacing"/>
-    <w:link w:val="NoSpacingChar"/>
-    <w:uiPriority w:val="1"/>
-    <w:qFormat/>
-    <w:rsid w:val="002E3E80"/>
-    <w:pPr>
-      <w:spacing w:after="0" w:line="240" w:lineRule="auto"/>
-    </w:pPr>
-    <w:rPr>
-      <w:rFonts w:eastAsiaTheme="minorEastAsia"/>
-    </w:rPr>
-  </w:style>
-  <w:style w:type="character" w:customStyle="1" w:styleId="NoSpacingChar">
-    <w:name w:val="No Spacing Char"/>
-    <w:basedOn w:val="DefaultParagraphFont"/>
-    <w:link w:val="NoSpacing"/>
-    <w:uiPriority w:val="1"/>
-    <w:rsid w:val="002E3E80"/>
-    <w:rPr>
-      <w:rFonts w:eastAsiaTheme="minorEastAsia"/>
-    </w:rPr>
-  </w:style>
-  <w:style w:type="character" w:styleId="PlaceholderText">
-    <w:name w:val="Placeholder Text"/>
-    <w:basedOn w:val="DefaultParagraphFont"/>
-    <w:uiPriority w:val="99"/>
-    <w:semiHidden/>
-    <w:rsid w:val="00D32674"/>
-    <w:rPr>
-      <w:color w:val="808080"/>
-    </w:rPr>
-  </w:style>
-  <w:style w:type="character" w:customStyle="1" w:styleId="Heading1Char">
-    <w:name w:val="Heading 1 Char"/>
-    <w:basedOn w:val="DefaultParagraphFont"/>
-    <w:link w:val="Heading1"/>
-    <w:uiPriority w:val="9"/>
-    <w:rsid w:val="001F03BB"/>
-    <w:rPr>
-      <w:rFonts w:asciiTheme="majorHAnsi" w:eastAsiaTheme="majorEastAsia" w:hAnsiTheme="majorHAnsi" w:cstheme="majorBidi"/>
-      <w:b/>
-      <w:bCs/>
-      <w:color w:val="EA7900"/>
-      <w:sz w:val="28"/>
-      <w:szCs w:val="28"/>
-    </w:rPr>
-  </w:style>
-  <w:style w:type="character" w:customStyle="1" w:styleId="Heading2Char">
-    <w:name w:val="Heading 2 Char"/>
-    <w:basedOn w:val="DefaultParagraphFont"/>
-    <w:link w:val="Heading2"/>
-    <w:uiPriority w:val="9"/>
-    <w:rsid w:val="00901DCF"/>
-    <w:rPr>
-      <w:rFonts w:asciiTheme="majorHAnsi" w:eastAsiaTheme="majorEastAsia" w:hAnsiTheme="majorHAnsi" w:cstheme="majorBidi"/>
-      <w:b/>
-      <w:bCs/>
-      <w:color w:val="185A8C" w:themeColor="accent2"/>
-      <w:sz w:val="26"/>
-      <w:szCs w:val="26"/>
-    </w:rPr>
-  </w:style>
-  <w:style w:type="paragraph" w:styleId="TOC1">
-    <w:name w:val="toc 1"/>
-    <w:basedOn w:val="Normal"/>
-    <w:next w:val="Normal"/>
-    <w:autoRedefine/>
-    <w:uiPriority w:val="39"/>
-    <w:unhideWhenUsed/>
-    <w:rsid w:val="00B7437F"/>
-    <w:pPr>
-      <w:spacing w:after="0"/>
-    </w:pPr>
-    <w:rPr>
-      <w:rFonts w:asciiTheme="majorHAnsi" w:hAnsiTheme="majorHAnsi"/>
-      <w:b/>
-      <w:color w:val="217BC0" w:themeColor="text2"/>
-    </w:rPr>
-  </w:style>
-  <w:style w:type="paragraph" w:styleId="TOC2">
-    <w:name w:val="toc 2"/>
-    <w:basedOn w:val="Normal"/>
-    <w:next w:val="Normal"/>
-    <w:autoRedefine/>
-    <w:uiPriority w:val="39"/>
-    <w:unhideWhenUsed/>
-    <w:rsid w:val="00B7437F"/>
-    <w:pPr>
-      <w:spacing w:after="0"/>
-      <w:ind w:left="216"/>
-    </w:pPr>
-    <w:rPr>
-      <w:rFonts w:asciiTheme="majorHAnsi" w:hAnsiTheme="majorHAnsi"/>
-      <w:color w:val="185A8C" w:themeColor="accent2"/>
-    </w:rPr>
-  </w:style>
-  <w:style w:type="character" w:customStyle="1" w:styleId="Heading3Char">
-    <w:name w:val="Heading 3 Char"/>
-    <w:basedOn w:val="DefaultParagraphFont"/>
-    <w:link w:val="Heading3"/>
-    <w:uiPriority w:val="9"/>
-    <w:rsid w:val="008D5714"/>
-    <w:rPr>
-      <w:rFonts w:asciiTheme="majorHAnsi" w:eastAsiaTheme="majorEastAsia" w:hAnsiTheme="majorHAnsi" w:cstheme="majorBidi"/>
-      <w:b/>
-      <w:bCs/>
-      <w:i/>
-      <w:color w:val="13486F" w:themeColor="accent1"/>
-    </w:rPr>
-  </w:style>
-  <w:style w:type="character" w:customStyle="1" w:styleId="Heading4Char">
-    <w:name w:val="Heading 4 Char"/>
-    <w:basedOn w:val="DefaultParagraphFont"/>
-    <w:link w:val="Heading4"/>
-    <w:uiPriority w:val="9"/>
-    <w:rsid w:val="008D5714"/>
-    <w:rPr>
-      <w:rFonts w:asciiTheme="majorHAnsi" w:eastAsiaTheme="majorEastAsia" w:hAnsiTheme="majorHAnsi" w:cstheme="majorBidi"/>
-      <w:bCs/>
-      <w:iCs/>
-      <w:color w:val="13486F" w:themeColor="accent1"/>
-      <w:u w:val="single"/>
-    </w:rPr>
-  </w:style>
-  <w:style w:type="character" w:customStyle="1" w:styleId="Heading5Char">
-    <w:name w:val="Heading 5 Char"/>
-    <w:basedOn w:val="DefaultParagraphFont"/>
-    <w:link w:val="Heading5"/>
-    <w:uiPriority w:val="9"/>
-    <w:rsid w:val="008D5714"/>
-    <w:rPr>
-      <w:rFonts w:asciiTheme="majorHAnsi" w:eastAsiaTheme="majorEastAsia" w:hAnsiTheme="majorHAnsi" w:cstheme="majorBidi"/>
-      <w:b/>
-      <w:i/>
-    </w:rPr>
-  </w:style>
-  <w:style w:type="character" w:styleId="Hyperlink">
-    <w:name w:val="Hyperlink"/>
-    <w:basedOn w:val="DefaultParagraphFont"/>
-    <w:uiPriority w:val="99"/>
-    <w:unhideWhenUsed/>
-    <w:rsid w:val="008D5714"/>
-    <w:rPr>
-      <w:color w:val="0066FF" w:themeColor="hyperlink"/>
-      <w:u w:val="single"/>
-    </w:rPr>
-  </w:style>
-  <w:style w:type="paragraph" w:styleId="Title">
-    <w:name w:val="Title"/>
-    <w:basedOn w:val="Normal"/>
-    <w:next w:val="Normal"/>
-    <w:link w:val="TitleChar"/>
-    <w:uiPriority w:val="10"/>
-    <w:qFormat/>
-    <w:rsid w:val="008D5714"/>
-    <w:pPr>
-      <w:pBdr>
-        <w:bottom w:val="single" w:sz="8" w:space="4" w:color="13486F" w:themeColor="accent1"/>
-      </w:pBdr>
-      <w:spacing w:after="300" w:line="240" w:lineRule="auto"/>
-      <w:contextualSpacing/>
-    </w:pPr>
-    <w:rPr>
-      <w:rFonts w:asciiTheme="majorHAnsi" w:eastAsiaTheme="majorEastAsia" w:hAnsiTheme="majorHAnsi" w:cstheme="majorBidi"/>
-      <w:color w:val="185B8F" w:themeColor="text2" w:themeShade="BF"/>
-      <w:spacing w:val="5"/>
-      <w:kern w:val="28"/>
-      <w:sz w:val="52"/>
-      <w:szCs w:val="52"/>
-    </w:rPr>
-  </w:style>
-  <w:style w:type="character" w:customStyle="1" w:styleId="TitleChar">
-    <w:name w:val="Title Char"/>
-    <w:basedOn w:val="DefaultParagraphFont"/>
-    <w:link w:val="Title"/>
-    <w:uiPriority w:val="10"/>
-    <w:rsid w:val="008D5714"/>
-    <w:rPr>
-      <w:rFonts w:asciiTheme="majorHAnsi" w:eastAsiaTheme="majorEastAsia" w:hAnsiTheme="majorHAnsi" w:cstheme="majorBidi"/>
-      <w:color w:val="185B8F" w:themeColor="text2" w:themeShade="BF"/>
-      <w:spacing w:val="5"/>
-      <w:kern w:val="28"/>
-      <w:sz w:val="52"/>
-      <w:szCs w:val="52"/>
-    </w:rPr>
-  </w:style>
-  <w:style w:type="paragraph" w:styleId="TOC3">
-    <w:name w:val="toc 3"/>
-    <w:basedOn w:val="Normal"/>
-    <w:next w:val="Normal"/>
-    <w:autoRedefine/>
-    <w:uiPriority w:val="39"/>
-    <w:unhideWhenUsed/>
-    <w:rsid w:val="00B7437F"/>
-    <w:pPr>
-      <w:spacing w:after="0"/>
-      <w:ind w:left="446"/>
-    </w:pPr>
-  </w:style>
-  <w:style w:type="paragraph" w:customStyle="1" w:styleId="Code">
-    <w:name w:val="Code"/>
-    <w:basedOn w:val="Normal"/>
-    <w:qFormat/>
-    <w:rsid w:val="00441E02"/>
-    <w:pPr>
-      <w:spacing w:after="0" w:line="240" w:lineRule="auto"/>
-    </w:pPr>
-    <w:rPr>
-      <w:rFonts w:ascii="Consolas" w:hAnsi="Consolas"/>
-      <w:bCs/>
-      <w:color w:val="217BC0" w:themeColor="text2"/>
-      <w:sz w:val="16"/>
-    </w:rPr>
-  </w:style>
-  <w:style w:type="table" w:styleId="TableGrid">
-    <w:name w:val="Table Grid"/>
-    <w:basedOn w:val="TableNormal"/>
-    <w:uiPriority w:val="59"/>
-    <w:rsid w:val="00441E02"/>
-    <w:pPr>
-      <w:spacing w:after="0" w:line="240" w:lineRule="auto"/>
-    </w:pPr>
-    <w:tblPr>
-      <w:tblInd w:w="0" w:type="dxa"/>
-      <w:tblBorders>
-        <w:top w:val="single" w:sz="4" w:space="0" w:color="auto"/>
-        <w:left w:val="single" w:sz="4" w:space="0" w:color="auto"/>
-        <w:bottom w:val="single" w:sz="4" w:space="0" w:color="auto"/>
-        <w:right w:val="single" w:sz="4" w:space="0" w:color="auto"/>
-        <w:insideH w:val="single" w:sz="4" w:space="0" w:color="auto"/>
-        <w:insideV w:val="single" w:sz="4" w:space="0" w:color="auto"/>
-      </w:tblBorders>
-      <w:tblCellMar>
-        <w:top w:w="0" w:type="dxa"/>
-        <w:left w:w="108" w:type="dxa"/>
-        <w:bottom w:w="0" w:type="dxa"/>
-        <w:right w:w="108" w:type="dxa"/>
-      </w:tblCellMar>
-    </w:tblPr>
-  </w:style>
-  <w:style w:type="character" w:styleId="SubtleEmphasis">
-    <w:name w:val="Subtle Emphasis"/>
-    <w:basedOn w:val="DefaultParagraphFont"/>
-    <w:uiPriority w:val="19"/>
-    <w:qFormat/>
-    <w:rsid w:val="00BC0719"/>
-    <w:rPr>
-      <w:i/>
-      <w:iCs/>
-      <w:color w:val="808080" w:themeColor="text1" w:themeTint="7F"/>
-    </w:rPr>
-  </w:style>
-  <w:style w:type="paragraph" w:styleId="ListParagraph">
-    <w:name w:val="List Paragraph"/>
-    <w:basedOn w:val="Normal"/>
-    <w:uiPriority w:val="34"/>
-    <w:qFormat/>
-    <w:rsid w:val="00B36766"/>
-    <w:pPr>
-      <w:ind w:left="720"/>
-      <w:contextualSpacing/>
-    </w:pPr>
-  </w:style>
-  <w:style w:type="paragraph" w:customStyle="1" w:styleId="CompanyName">
-    <w:name w:val="Company Name"/>
-    <w:basedOn w:val="Normal"/>
-    <w:next w:val="Normal"/>
-    <w:autoRedefine/>
-    <w:rsid w:val="00623AC9"/>
-    <w:pPr>
-      <w:tabs>
-        <w:tab w:val="left" w:pos="2160"/>
-        <w:tab w:val="right" w:pos="6480"/>
-      </w:tabs>
-      <w:spacing w:before="240" w:after="40" w:line="220" w:lineRule="atLeast"/>
-      <w:jc w:val="left"/>
-    </w:pPr>
-    <w:rPr>
-      <w:rFonts w:ascii="Tahoma" w:eastAsia="Times New Roman" w:hAnsi="Tahoma" w:cs="Tahoma"/>
-      <w:bCs/>
-      <w:color w:val="000000"/>
-      <w:sz w:val="20"/>
-      <w:szCs w:val="20"/>
-    </w:rPr>
-  </w:style>
-  <w:style w:type="character" w:styleId="IntenseEmphasis">
-    <w:name w:val="Intense Emphasis"/>
-    <w:basedOn w:val="DefaultParagraphFont"/>
-    <w:uiPriority w:val="21"/>
-    <w:qFormat/>
-    <w:rsid w:val="006E54E8"/>
-    <w:rPr>
-      <w:b/>
-      <w:bCs/>
-      <w:i/>
-      <w:iCs/>
-      <w:color w:val="13486F" w:themeColor="accent1"/>
-    </w:rPr>
-  </w:style>
-  <w:style w:type="character" w:styleId="Strong">
-    <w:name w:val="Strong"/>
-    <w:basedOn w:val="DefaultParagraphFont"/>
-    <w:uiPriority w:val="22"/>
-    <w:qFormat/>
-    <w:rsid w:val="0016590C"/>
-    <w:rPr>
-      <w:b/>
-      <w:bCs/>
-    </w:rPr>
-  </w:style>
-  <w:style w:type="character" w:styleId="CommentReference">
-    <w:name w:val="annotation reference"/>
-    <w:basedOn w:val="DefaultParagraphFont"/>
-    <w:uiPriority w:val="99"/>
-    <w:semiHidden/>
-    <w:unhideWhenUsed/>
-    <w:rsid w:val="00381FF8"/>
-    <w:rPr>
-      <w:sz w:val="16"/>
-      <w:szCs w:val="16"/>
-    </w:rPr>
-  </w:style>
-  <w:style w:type="paragraph" w:styleId="CommentText">
-    <w:name w:val="annotation text"/>
-    <w:basedOn w:val="Normal"/>
-    <w:link w:val="CommentTextChar"/>
-    <w:uiPriority w:val="99"/>
-    <w:semiHidden/>
-    <w:unhideWhenUsed/>
-    <w:rsid w:val="00381FF8"/>
-    <w:pPr>
-      <w:spacing w:line="240" w:lineRule="auto"/>
-    </w:pPr>
-    <w:rPr>
-      <w:sz w:val="20"/>
-      <w:szCs w:val="20"/>
-    </w:rPr>
-  </w:style>
-  <w:style w:type="character" w:customStyle="1" w:styleId="CommentTextChar">
-    <w:name w:val="Comment Text Char"/>
-    <w:basedOn w:val="DefaultParagraphFont"/>
-    <w:link w:val="CommentText"/>
-    <w:uiPriority w:val="99"/>
-    <w:semiHidden/>
-    <w:rsid w:val="00381FF8"/>
-    <w:rPr>
-      <w:sz w:val="20"/>
-      <w:szCs w:val="20"/>
-    </w:rPr>
-  </w:style>
-  <w:style w:type="paragraph" w:styleId="CommentSubject">
-    <w:name w:val="annotation subject"/>
-    <w:basedOn w:val="CommentText"/>
-    <w:next w:val="CommentText"/>
-    <w:link w:val="CommentSubjectChar"/>
-    <w:uiPriority w:val="99"/>
-    <w:semiHidden/>
-    <w:unhideWhenUsed/>
-    <w:rsid w:val="00381FF8"/>
-    <w:rPr>
-      <w:b/>
-      <w:bCs/>
-    </w:rPr>
-  </w:style>
-  <w:style w:type="character" w:customStyle="1" w:styleId="CommentSubjectChar">
-    <w:name w:val="Comment Subject Char"/>
-    <w:basedOn w:val="CommentTextChar"/>
-    <w:link w:val="CommentSubject"/>
-    <w:uiPriority w:val="99"/>
-    <w:semiHidden/>
-    <w:rsid w:val="00381FF8"/>
-    <w:rPr>
-      <w:b/>
-      <w:bCs/>
-      <w:sz w:val="20"/>
-      <w:szCs w:val="20"/>
-    </w:rPr>
-  </w:style>
-  <w:style w:type="character" w:customStyle="1" w:styleId="InternetLink">
-    <w:name w:val="Internet Link"/>
-    <w:uiPriority w:val="99"/>
-    <w:rsid w:val="000641F4"/>
-    <w:rPr>
-      <w:color w:val="000080"/>
-      <w:u w:val="single"/>
-      <w:lang w:val="uz-Cyrl-UZ" w:eastAsia="uz-Cyrl-UZ" w:bidi="uz-Cyrl-UZ"/>
-    </w:rPr>
-  </w:style>
-</w:styles>
-</file>
-
-<file path=word/stylesWithEffects.xml><?xml version="1.0" encoding="utf-8"?>
-<w:styles xmlns:wpc="http://schemas.microsoft.com/office/word/2010/wordprocessingCanvas" xmlns:mo="http://schemas.microsoft.com/office/mac/office/2008/main" xmlns:mc="http://schemas.openxmlformats.org/markup-compatibility/2006" xmlns:mv="urn:schemas-microsoft-com:mac:vml" xmlns:o="urn:schemas-microsoft-com:office:office" xmlns:r="http://schemas.openxmlformats.org/officeDocument/2006/relationships" xmlns:m="http://schemas.openxmlformats.org/officeDocument/2006/math" xmlns:v="urn:schemas-microsoft-com:vml" xmlns:wp14="http://schemas.microsoft.com/office/word/2010/wordprocessingDrawing" xmlns:wp="http://schemas.openxmlformats.org/drawingml/2006/wordprocessingDrawing" xmlns:w10="urn:schemas-microsoft-com:office:word" xmlns:w="http://schemas.openxmlformats.org/wordprocessingml/2006/main" xmlns:w14="http://schemas.microsoft.com/office/word/2010/wordml" xmlns:wpg="http://schemas.microsoft.com/office/word/2010/wordprocessingGroup" xmlns:wpi="http://schemas.microsoft.com/office/word/2010/wordprocessingInk" xmlns:wne="http://schemas.microsoft.com/office/word/2006/wordml" xmlns:wps="http://schemas.microsoft.com/office/word/2010/wordprocessingShape" mc:Ignorable="w14 wp14">
-  <w:docDefaults>
-    <w:rPrDefault>
-      <w:rPr>
-        <w:rFonts w:asciiTheme="minorHAnsi" w:eastAsiaTheme="minorHAnsi" w:hAnsiTheme="minorHAnsi" w:cstheme="minorBidi"/>
-        <w:sz w:val="22"/>
-        <w:szCs w:val="22"/>
-        <w:lang w:val="en-US" w:eastAsia="en-US" w:bidi="ar-SA"/>
-      </w:rPr>
-    </w:rPrDefault>
-    <w:pPrDefault>
-      <w:pPr>
-        <w:spacing w:after="200" w:line="276" w:lineRule="auto"/>
-      </w:pPr>
-    </w:pPrDefault>
-  </w:docDefaults>
-  <w:latentStyles w:defLockedState="0" w:defUIPriority="99" w:defSemiHidden="1" w:defUnhideWhenUsed="1" w:defQFormat="0" w:count="276">
-    <w:lsdException w:name="Normal" w:semiHidden="0" w:uiPriority="0" w:unhideWhenUsed="0" w:qFormat="1"/>
-    <w:lsdException w:name="heading 1" w:semiHidden="0" w:uiPriority="9" w:unhideWhenUsed="0" w:qFormat="1"/>
-    <w:lsdException w:name="heading 2" w:uiPriority="9" w:qFormat="1"/>
-    <w:lsdException w:name="heading 3" w:uiPriority="9" w:qFormat="1"/>
-    <w:lsdException w:name="heading 4" w:uiPriority="9" w:qFormat="1"/>
-    <w:lsdException w:name="heading 5" w:uiPriority="9" w:qFormat="1"/>
-    <w:lsdException w:name="heading 6" w:uiPriority="9" w:qFormat="1"/>
-    <w:lsdException w:name="heading 7" w:uiPriority="9" w:qFormat="1"/>
-    <w:lsdException w:name="heading 8" w:uiPriority="9" w:qFormat="1"/>
-    <w:lsdException w:name="heading 9" w:uiPriority="9" w:qFormat="1"/>
-    <w:lsdException w:name="toc 1" w:uiPriority="39"/>
-    <w:lsdException w:name="toc 2" w:uiPriority="39"/>
-    <w:lsdException w:name="toc 3" w:uiPriority="39"/>
-    <w:lsdException w:name="toc 4" w:uiPriority="39"/>
-    <w:lsdException w:name="toc 5" w:uiPriority="39"/>
-    <w:lsdException w:name="toc 6" w:uiPriority="39"/>
-    <w:lsdException w:name="toc 7" w:uiPriority="39"/>
-    <w:lsdException w:name="toc 8" w:uiPriority="39"/>
-    <w:lsdException w:name="toc 9" w:uiPriority="39"/>
-    <w:lsdException w:name="caption" w:uiPriority="35" w:qFormat="1"/>
-    <w:lsdException w:name="Title" w:semiHidden="0" w:uiPriority="10" w:unhideWhenUsed="0" w:qFormat="1"/>
-    <w:lsdException w:name="Default Paragraph Font" w:uiPriority="1"/>
-    <w:lsdException w:name="Subtitle" w:semiHidden="0" w:uiPriority="11" w:unhideWhenUsed="0" w:qFormat="1"/>
-    <w:lsdException w:name="Strong" w:semiHidden="0" w:uiPriority="22" w:unhideWhenUsed="0" w:qFormat="1"/>
-    <w:lsdException w:name="Emphasis" w:semiHidden="0" w:uiPriority="20" w:unhideWhenUsed="0" w:qFormat="1"/>
-    <w:lsdException w:name="Table Grid" w:semiHidden="0" w:uiPriority="59" w:unhideWhenUsed="0"/>
-    <w:lsdException w:name="Note Level 1" w:semiHidden="0" w:unhideWhenUsed="0"/>
-    <w:lsdException w:name="Note Level 2" w:semiHidden="0" w:unhideWhenUsed="0"/>
-    <w:lsdException w:name="Note Level 3" w:semiHidden="0" w:unhideWhenUsed="0"/>
-    <w:lsdException w:name="Note Level 4" w:semiHidden="0" w:unhideWhenUsed="0"/>
-    <w:lsdException w:name="Note Level 5" w:semiHidden="0" w:unhideWhenUsed="0"/>
-    <w:lsdException w:name="Note Level 6" w:semiHidden="0" w:unhideWhenUsed="0"/>
-    <w:lsdException w:name="Note Level 7" w:semiHidden="0" w:unhideWhenUsed="0"/>
-    <w:lsdException w:name="Note Level 8" w:semiHidden="0" w:unhideWhenUsed="0"/>
-    <w:lsdException w:name="Note Level 9" w:semiHidden="0" w:unhideWhenUsed="0"/>
-    <w:lsdException w:name="Placeholder Text" w:unhideWhenUsed="0"/>
-    <w:lsdException w:name="No Spacing" w:semiHidden="0" w:uiPriority="1" w:unhideWhenUsed="0" w:qFormat="1"/>
-    <w:lsdException w:name="Light Shading" w:semiHidden="0" w:uiPriority="60" w:unhideWhenUsed="0"/>
-    <w:lsdException w:name="Light List" w:semiHidden="0" w:uiPriority="61" w:unhideWhenUsed="0"/>
-    <w:lsdException w:name="Light Grid" w:semiHidden="0" w:uiPriority="62" w:unhideWhenUsed="0"/>
-    <w:lsdException w:name="Medium Shading 1" w:semiHidden="0" w:uiPriority="63" w:unhideWhenUsed="0"/>
-    <w:lsdException w:name="Medium Shading 2" w:semiHidden="0" w:uiPriority="64" w:unhideWhenUsed="0"/>
-    <w:lsdException w:name="Medium List 1" w:semiHidden="0" w:uiPriority="65" w:unhideWhenUsed="0"/>
-    <w:lsdException w:name="Medium List 2" w:semiHidden="0" w:uiPriority="66" w:unhideWhenUsed="0"/>
-    <w:lsdException w:name="Medium Grid 1" w:semiHidden="0" w:uiPriority="67" w:unhideWhenUsed="0"/>
-    <w:lsdException w:name="Medium Grid 2" w:semiHidden="0" w:uiPriority="68" w:unhideWhenUsed="0"/>
-    <w:lsdException w:name="Medium Grid 3" w:semiHidden="0" w:uiPriority="69" w:unhideWhenUsed="0"/>
-    <w:lsdException w:name="Dark List" w:semiHidden="0" w:uiPriority="70" w:unhideWhenUsed="0"/>
-    <w:lsdException w:name="Colorful Shading" w:semiHidden="0" w:uiPriority="71" w:unhideWhenUsed="0"/>
-    <w:lsdException w:name="Colorful List" w:semiHidden="0" w:uiPriority="72" w:unhideWhenUsed="0"/>
-    <w:lsdException w:name="Colorful Grid" w:semiHidden="0" w:uiPriority="73" w:unhideWhenUsed="0"/>
-    <w:lsdException w:name="Light Shading Accent 1" w:semiHidden="0" w:uiPriority="60" w:unhideWhenUsed="0"/>
-    <w:lsdException w:name="Light List Accent 1" w:semiHidden="0" w:uiPriority="61" w:unhideWhenUsed="0"/>
-    <w:lsdException w:name="Light Grid Accent 1" w:semiHidden="0" w:uiPriority="62" w:unhideWhenUsed="0"/>
-    <w:lsdException w:name="Medium Shading 1 Accent 1" w:semiHidden="0" w:uiPriority="63" w:unhideWhenUsed="0"/>
-    <w:lsdException w:name="Medium Shading 2 Accent 1" w:semiHidden="0" w:uiPriority="64" w:unhideWhenUsed="0"/>
-    <w:lsdException w:name="Medium List 1 Accent 1" w:semiHidden="0" w:uiPriority="65" w:unhideWhenUsed="0"/>
-    <w:lsdException w:name="Revision" w:unhideWhenUsed="0"/>
-    <w:lsdException w:name="List Paragraph" w:semiHidden="0" w:uiPriority="34" w:unhideWhenUsed="0" w:qFormat="1"/>
-    <w:lsdException w:name="Quote" w:semiHidden="0" w:uiPriority="29" w:unhideWhenUsed="0" w:qFormat="1"/>
-    <w:lsdException w:name="Intense Quote" w:semiHidden="0" w:uiPriority="30" w:unhideWhenUsed="0" w:qFormat="1"/>
-    <w:lsdException w:name="Medium List 2 Accent 1" w:semiHidden="0" w:uiPriority="66" w:unhideWhenUsed="0"/>
-    <w:lsdException w:name="Medium Grid 1 Accent 1" w:semiHidden="0" w:uiPriority="67" w:unhideWhenUsed="0"/>
-    <w:lsdException w:name="Medium Grid 2 Accent 1" w:semiHidden="0" w:uiPriority="68" w:unhideWhenUsed="0"/>
-    <w:lsdException w:name="Medium Grid 3 Accent 1" w:semiHidden="0" w:uiPriority="69" w:unhideWhenUsed="0"/>
-    <w:lsdException w:name="Dark List Accent 1" w:semiHidden="0" w:uiPriority="70" w:unhideWhenUsed="0"/>
-    <w:lsdException w:name="Colorful Shading Accent 1" w:semiHidden="0" w:uiPriority="71" w:unhideWhenUsed="0"/>
-    <w:lsdException w:name="Colorful List Accent 1" w:semiHidden="0" w:uiPriority="72" w:unhideWhenUsed="0"/>
-    <w:lsdException w:name="Colorful Grid Accent 1" w:semiHidden="0" w:uiPriority="73" w:unhideWhenUsed="0"/>
-    <w:lsdException w:name="Light Shading Accent 2" w:semiHidden="0" w:uiPriority="60" w:unhideWhenUsed="0"/>
-    <w:lsdException w:name="Light List Accent 2" w:semiHidden="0" w:uiPriority="61" w:unhideWhenUsed="0"/>
-    <w:lsdException w:name="Light Grid Accent 2" w:semiHidden="0" w:uiPriority="62" w:unhideWhenUsed="0"/>
-    <w:lsdException w:name="Medium Shading 1 Accent 2" w:semiHidden="0" w:uiPriority="63" w:unhideWhenUsed="0"/>
-    <w:lsdException w:name="Medium Shading 2 Accent 2" w:semiHidden="0" w:uiPriority="64" w:unhideWhenUsed="0"/>
-    <w:lsdException w:name="Medium List 1 Accent 2" w:semiHidden="0" w:uiPriority="65" w:unhideWhenUsed="0"/>
-    <w:lsdException w:name="Medium List 2 Accent 2" w:semiHidden="0" w:uiPriority="66" w:unhideWhenUsed="0"/>
-    <w:lsdException w:name="Medium Grid 1 Accent 2" w:semiHidden="0" w:uiPriority="67" w:unhideWhenUsed="0"/>
-    <w:lsdException w:name="Medium Grid 2 Accent 2" w:semiHidden="0" w:uiPriority="68" w:unhideWhenUsed="0"/>
-    <w:lsdException w:name="Medium Grid 3 Accent 2" w:semiHidden="0" w:uiPriority="69" w:unhideWhenUsed="0"/>
-    <w:lsdException w:name="Dark List Accent 2" w:semiHidden="0" w:uiPriority="70" w:unhideWhenUsed="0"/>
-    <w:lsdException w:name="Colorful Shading Accent 2" w:semiHidden="0" w:uiPriority="71" w:unhideWhenUsed="0"/>
-    <w:lsdException w:name="Colorful List Accent 2" w:semiHidden="0" w:uiPriority="72" w:unhideWhenUsed="0"/>
-    <w:lsdException w:name="Colorful Grid Accent 2" w:semiHidden="0" w:uiPriority="73" w:unhideWhenUsed="0"/>
-    <w:lsdException w:name="Light Shading Accent 3" w:semiHidden="0" w:uiPriority="60" w:unhideWhenUsed="0"/>
-    <w:lsdException w:name="Light List Accent 3" w:semiHidden="0" w:uiPriority="61" w:unhideWhenUsed="0"/>
-    <w:lsdException w:name="Light Grid Accent 3" w:semiHidden="0" w:uiPriority="62" w:unhideWhenUsed="0"/>
-    <w:lsdException w:name="Medium Shading 1 Accent 3" w:semiHidden="0" w:uiPriority="63" w:unhideWhenUsed="0"/>
-    <w:lsdException w:name="Medium Shading 2 Accent 3" w:semiHidden="0" w:uiPriority="64" w:unhideWhenUsed="0"/>
-    <w:lsdException w:name="Medium List 1 Accent 3" w:semiHidden="0" w:uiPriority="65" w:unhideWhenUsed="0"/>
-    <w:lsdException w:name="Medium List 2 Accent 3" w:semiHidden="0" w:uiPriority="66" w:unhideWhenUsed="0"/>
-    <w:lsdException w:name="Medium Grid 1 Accent 3" w:semiHidden="0" w:uiPriority="67" w:unhideWhenUsed="0"/>
-    <w:lsdException w:name="Medium Grid 2 Accent 3" w:semiHidden="0" w:uiPriority="68" w:unhideWhenUsed="0"/>
-    <w:lsdException w:name="Medium Grid 3 Accent 3" w:semiHidden="0" w:uiPriority="69" w:unhideWhenUsed="0"/>
-    <w:lsdException w:name="Dark List Accent 3" w:semiHidden="0" w:uiPriority="70" w:unhideWhenUsed="0"/>
-    <w:lsdException w:name="Colorful Shading Accent 3" w:semiHidden="0" w:uiPriority="71" w:unhideWhenUsed="0"/>
-    <w:lsdException w:name="Colorful List Accent 3" w:semiHidden="0" w:uiPriority="72" w:unhideWhenUsed="0"/>
-    <w:lsdException w:name="Colorful Grid Accent 3" w:semiHidden="0" w:uiPriority="73" w:unhideWhenUsed="0"/>
-    <w:lsdException w:name="Light Shading Accent 4" w:semiHidden="0" w:uiPriority="60" w:unhideWhenUsed="0"/>
-    <w:lsdException w:name="Light List Accent 4" w:semiHidden="0" w:uiPriority="61" w:unhideWhenUsed="0"/>
-    <w:lsdException w:name="Light Grid Accent 4" w:semiHidden="0" w:uiPriority="62" w:unhideWhenUsed="0"/>
-    <w:lsdException w:name="Medium Shading 1 Accent 4" w:semiHidden="0" w:uiPriority="63" w:unhideWhenUsed="0"/>
-    <w:lsdException w:name="Medium Shading 2 Accent 4" w:semiHidden="0" w:uiPriority="64" w:unhideWhenUsed="0"/>
-    <w:lsdException w:name="Medium List 1 Accent 4" w:semiHidden="0" w:uiPriority="65" w:unhideWhenUsed="0"/>
-    <w:lsdException w:name="Medium List 2 Accent 4" w:semiHidden="0" w:uiPriority="66" w:unhideWhenUsed="0"/>
-    <w:lsdException w:name="Medium Grid 1 Accent 4" w:semiHidden="0" w:uiPriority="67" w:unhideWhenUsed="0"/>
-    <w:lsdException w:name="Medium Grid 2 Accent 4" w:semiHidden="0" w:uiPriority="68" w:unhideWhenUsed="0"/>
-    <w:lsdException w:name="Medium Grid 3 Accent 4" w:semiHidden="0" w:uiPriority="69" w:unhideWhenUsed="0"/>
-    <w:lsdException w:name="Dark List Accent 4" w:semiHidden="0" w:uiPriority="70" w:unhideWhenUsed="0"/>
-    <w:lsdException w:name="Colorful Shading Accent 4" w:semiHidden="0" w:uiPriority="71" w:unhideWhenUsed="0"/>
-    <w:lsdException w:name="Colorful List Accent 4" w:semiHidden="0" w:uiPriority="72" w:unhideWhenUsed="0"/>
-    <w:lsdException w:name="Colorful Grid Accent 4" w:semiHidden="0" w:uiPriority="73" w:unhideWhenUsed="0"/>
-    <w:lsdException w:name="Light Shading Accent 5" w:semiHidden="0" w:uiPriority="60" w:unhideWhenUsed="0"/>
-    <w:lsdException w:name="Light List Accent 5" w:semiHidden="0" w:uiPriority="61" w:unhideWhenUsed="0"/>
-    <w:lsdException w:name="Light Grid Accent 5" w:semiHidden="0" w:uiPriority="62" w:unhideWhenUsed="0"/>
-    <w:lsdException w:name="Medium Shading 1 Accent 5" w:semiHidden="0" w:uiPriority="63" w:unhideWhenUsed="0"/>
-    <w:lsdException w:name="Medium Shading 2 Accent 5" w:semiHidden="0" w:uiPriority="64" w:unhideWhenUsed="0"/>
-    <w:lsdException w:name="Medium List 1 Accent 5" w:semiHidden="0" w:uiPriority="65" w:unhideWhenUsed="0"/>
-    <w:lsdException w:name="Medium List 2 Accent 5" w:semiHidden="0" w:uiPriority="66" w:unhideWhenUsed="0"/>
-    <w:lsdException w:name="Medium Grid 1 Accent 5" w:semiHidden="0" w:uiPriority="67" w:unhideWhenUsed="0"/>
-    <w:lsdException w:name="Medium Grid 2 Accent 5" w:semiHidden="0" w:uiPriority="68" w:unhideWhenUsed="0"/>
-    <w:lsdException w:name="Medium Grid 3 Accent 5" w:semiHidden="0" w:uiPriority="69" w:unhideWhenUsed="0"/>
-    <w:lsdException w:name="Dark List Accent 5" w:semiHidden="0" w:uiPriority="70" w:unhideWhenUsed="0"/>
-    <w:lsdException w:name="Colorful Shading Accent 5" w:semiHidden="0" w:uiPriority="71" w:unhideWhenUsed="0"/>
-    <w:lsdException w:name="Colorful List Accent 5" w:semiHidden="0" w:uiPriority="72" w:unhideWhenUsed="0"/>
-    <w:lsdException w:name="Colorful Grid Accent 5" w:semiHidden="0" w:uiPriority="73" w:unhideWhenUsed="0"/>
-    <w:lsdException w:name="Light Shading Accent 6" w:semiHidden="0" w:uiPriority="60" w:unhideWhenUsed="0"/>
-    <w:lsdException w:name="Light List Accent 6" w:semiHidden="0" w:uiPriority="61" w:unhideWhenUsed="0"/>
-    <w:lsdException w:name="Light Grid Accent 6" w:semiHidden="0" w:uiPriority="62" w:unhideWhenUsed="0"/>
-    <w:lsdException w:name="Medium Shading 1 Accent 6" w:semiHidden="0" w:uiPriority="63" w:unhideWhenUsed="0"/>
-    <w:lsdException w:name="Medium Shading 2 Accent 6" w:semiHidden="0" w:uiPriority="64" w:unhideWhenUsed="0"/>
-    <w:lsdException w:name="Medium List 1 Accent 6" w:semiHidden="0" w:uiPriority="65" w:unhideWhenUsed="0"/>
-    <w:lsdException w:name="Medium List 2 Accent 6" w:semiHidden="0" w:uiPriority="66" w:unhideWhenUsed="0"/>
-    <w:lsdException w:name="Medium Grid 1 Accent 6" w:semiHidden="0" w:uiPriority="67" w:unhideWhenUsed="0"/>
-    <w:lsdException w:name="Medium Grid 2 Accent 6" w:semiHidden="0" w:uiPriority="68" w:unhideWhenUsed="0"/>
-    <w:lsdException w:name="Medium Grid 3 Accent 6" w:semiHidden="0" w:uiPriority="69" w:unhideWhenUsed="0"/>
-    <w:lsdException w:name="Dark List Accent 6" w:semiHidden="0" w:uiPriority="70" w:unhideWhenUsed="0"/>
-    <w:lsdException w:name="Colorful Shading Accent 6" w:semiHidden="0" w:uiPriority="71" w:unhideWhenUsed="0"/>
-    <w:lsdException w:name="Colorful List Accent 6" w:semiHidden="0" w:uiPriority="72" w:unhideWhenUsed="0"/>
-    <w:lsdException w:name="Colorful Grid Accent 6" w:semiHidden="0" w:uiPriority="73" w:unhideWhenUsed="0"/>
-    <w:lsdException w:name="Subtle Emphasis" w:semiHidden="0" w:uiPriority="19" w:unhideWhenUsed="0" w:qFormat="1"/>
-    <w:lsdException w:name="Intense Emphasis" w:semiHidden="0" w:uiPriority="21" w:unhideWhenUsed="0" w:qFormat="1"/>
-    <w:lsdException w:name="Subtle Reference" w:semiHidden="0" w:uiPriority="31" w:unhideWhenUsed="0" w:qFormat="1"/>
-    <w:lsdException w:name="Intense Reference" w:semiHidden="0" w:uiPriority="32" w:unhideWhenUsed="0" w:qFormat="1"/>
-    <w:lsdException w:name="Book Title" w:semiHidden="0" w:uiPriority="33" w:unhideWhenUsed="0" w:qFormat="1"/>
-    <w:lsdException w:name="Bibliography" w:uiPriority="37"/>
-    <w:lsdException w:name="TOC Heading" w:uiPriority="39" w:qFormat="1"/>
+  <w:latentStyles w:defLockedState="0" w:defUIPriority="99" w:defSemiHidden="0" w:defUnhideWhenUsed="0" w:defQFormat="0" w:count="382">
+    <w:lsdException w:name="Normal" w:uiPriority="0" w:qFormat="1"/>
+    <w:lsdException w:name="heading 1" w:uiPriority="9" w:qFormat="1"/>
+    <w:lsdException w:name="heading 2" w:semiHidden="1" w:uiPriority="9" w:unhideWhenUsed="1" w:qFormat="1"/>
+    <w:lsdException w:name="heading 3" w:semiHidden="1" w:uiPriority="9" w:unhideWhenUsed="1" w:qFormat="1"/>
+    <w:lsdException w:name="heading 4" w:semiHidden="1" w:uiPriority="9" w:unhideWhenUsed="1" w:qFormat="1"/>
+    <w:lsdException w:name="heading 5" w:semiHidden="1" w:uiPriority="9" w:unhideWhenUsed="1" w:qFormat="1"/>
+    <w:lsdException w:name="heading 6" w:semiHidden="1" w:uiPriority="9" w:unhideWhenUsed="1" w:qFormat="1"/>
+    <w:lsdException w:name="heading 7" w:semiHidden="1" w:uiPriority="9" w:unhideWhenUsed="1" w:qFormat="1"/>
+    <w:lsdException w:name="heading 8" w:semiHidden="1" w:uiPriority="9" w:unhideWhenUsed="1" w:qFormat="1"/>
+    <w:lsdException w:name="heading 9" w:semiHidden="1" w:uiPriority="9" w:unhideWhenUsed="1" w:qFormat="1"/>
+    <w:lsdException w:name="index 1" w:semiHidden="1" w:unhideWhenUsed="1"/>
+    <w:lsdException w:name="index 2" w:semiHidden="1" w:unhideWhenUsed="1"/>
+    <w:lsdException w:name="index 3" w:semiHidden="1" w:unhideWhenUsed="1"/>
+    <w:lsdException w:name="index 4" w:semiHidden="1" w:unhideWhenUsed="1"/>
+    <w:lsdException w:name="index 5" w:semiHidden="1" w:unhideWhenUsed="1"/>
+    <w:lsdException w:name="index 6" w:semiHidden="1" w:unhideWhenUsed="1"/>
+    <w:lsdException w:name="index 7" w:semiHidden="1" w:unhideWhenUsed="1"/>
+    <w:lsdException w:name="index 8" w:semiHidden="1" w:unhideWhenUsed="1"/>
+    <w:lsdException w:name="index 9" w:semiHidden="1" w:unhideWhenUsed="1"/>
+    <w:lsdException w:name="toc 1" w:semiHidden="1" w:uiPriority="39" w:unhideWhenUsed="1"/>
+    <w:lsdException w:name="toc 2" w:semiHidden="1" w:uiPriority="39" w:unhideWhenUsed="1"/>
+    <w:lsdException w:name="toc 3" w:semiHidden="1" w:uiPriority="39" w:unhideWhenUsed="1"/>
+    <w:lsdException w:name="toc 4" w:semiHidden="1" w:uiPriority="39" w:unhideWhenUsed="1"/>
+    <w:lsdException w:name="toc 5" w:semiHidden="1" w:uiPriority="39" w:unhideWhenUsed="1"/>
+    <w:lsdException w:name="toc 6" w:semiHidden="1" w:uiPriority="39" w:unhideWhenUsed="1"/>
+    <w:lsdException w:name="toc 7" w:semiHidden="1" w:uiPriority="39" w:unhideWhenUsed="1"/>
+    <w:lsdException w:name="toc 8" w:semiHidden="1" w:uiPriority="39" w:unhideWhenUsed="1"/>
+    <w:lsdException w:name="toc 9" w:semiHidden="1" w:uiPriority="39" w:unhideWhenUsed="1"/>
+    <w:lsdException w:name="Normal Indent" w:semiHidden="1" w:unhideWhenUsed="1"/>
+    <w:lsdException w:name="footnote text" w:semiHidden="1" w:unhideWhenUsed="1"/>
+    <w:lsdException w:name="annotation text" w:semiHidden="1" w:unhideWhenUsed="1"/>
+    <w:lsdException w:name="header" w:semiHidden="1" w:unhideWhenUsed="1"/>
+    <w:lsdException w:name="footer" w:semiHidden="1" w:unhideWhenUsed="1"/>
+    <w:lsdException w:name="index heading" w:semiHidden="1" w:unhideWhenUsed="1"/>
+    <w:lsdException w:name="caption" w:semiHidden="1" w:uiPriority="35" w:unhideWhenUsed="1" w:qFormat="1"/>
+    <w:lsdException w:name="table of figures" w:semiHidden="1" w:unhideWhenUsed="1"/>
+    <w:lsdException w:name="envelope address" w:semiHidden="1" w:unhideWhenUsed="1"/>
+    <w:lsdException w:name="envelope return" w:semiHidden="1" w:unhideWhenUsed="1"/>
+    <w:lsdException w:name="footnote reference" w:semiHidden="1" w:unhideWhenUsed="1"/>
+    <w:lsdException w:name="annotation reference" w:semiHidden="1" w:unhideWhenUsed="1"/>
+    <w:lsdException w:name="line number" w:semiHidden="1" w:unhideWhenUsed="1"/>
+    <w:lsdException w:name="page number" w:semiHidden="1" w:unhideWhenUsed="1"/>
+    <w:lsdException w:name="endnote reference" w:semiHidden="1" w:unhideWhenUsed="1"/>
+    <w:lsdException w:name="endnote text" w:semiHidden="1" w:unhideWhenUsed="1"/>
+    <w:lsdException w:name="table of authorities" w:semiHidden="1" w:unhideWhenUsed="1"/>
+    <w:lsdException w:name="macro" w:semiHidden="1" w:unhideWhenUsed="1"/>
+    <w:lsdException w:name="toa heading" w:semiHidden="1" w:unhideWhenUsed="1"/>
+    <w:lsdException w:name="List" w:semiHidden="1" w:unhideWhenUsed="1"/>
+    <w:lsdException w:name="List Bullet" w:semiHidden="1" w:unhideWhenUsed="1"/>
+    <w:lsdException w:name="List Number" w:semiHidden="1" w:unhideWhenUsed="1"/>
+    <w:lsdException w:name="List 2" w:semiHidden="1" w:unhideWhenUsed="1"/>
+    <w:lsdException w:name="List 3" w:semiHidden="1" w:unhideWhenUsed="1"/>
+    <w:lsdException w:name="List 4" w:semiHidden="1" w:unhideWhenUsed="1"/>
+    <w:lsdException w:name="List 5" w:semiHidden="1" w:unhideWhenUsed="1"/>
+    <w:lsdException w:name="List Bullet 2" w:semiHidden="1" w:unhideWhenUsed="1"/>
+    <w:lsdException w:name="List Bullet 3" w:semiHidden="1" w:unhideWhenUsed="1"/>
+    <w:lsdException w:name="List Bullet 4" w:semiHidden="1" w:unhideWhenUsed="1"/>
+    <w:lsdException w:name="List Bullet 5" w:semiHidden="1" w:unhideWhenUsed="1"/>
+    <w:lsdException w:name="List Number 2" w:semiHidden="1" w:unhideWhenUsed="1"/>
+    <w:lsdException w:name="List Number 3" w:semiHidden="1" w:unhideWhenUsed="1"/>
+    <w:lsdException w:name="List Number 4" w:semiHidden="1" w:unhideWhenUsed="1"/>
+    <w:lsdException w:name="List Number 5" w:semiHidden="1" w:unhideWhenUsed="1"/>
+    <w:lsdException w:name="Title" w:uiPriority="10" w:qFormat="1"/>
+    <w:lsdException w:name="Closing" w:semiHidden="1" w:unhideWhenUsed="1"/>
+    <w:lsdException w:name="Signature" w:semiHidden="1" w:unhideWhenUsed="1"/>
+    <w:lsdException w:name="Default Paragraph Font" w:semiHidden="1" w:uiPriority="1" w:unhideWhenUsed="1"/>
+    <w:lsdException w:name="Body Text" w:semiHidden="1" w:unhideWhenUsed="1"/>
+    <w:lsdException w:name="Body Text Indent" w:semiHidden="1" w:unhideWhenUsed="1"/>
+    <w:lsdException w:name="List Continue" w:semiHidden="1" w:unhideWhenUsed="1"/>
+    <w:lsdException w:name="List Continue 2" w:semiHidden="1" w:unhideWhenUsed="1"/>
+    <w:lsdException w:name="List Continue 3" w:semiHidden="1" w:unhideWhenUsed="1"/>
+    <w:lsdException w:name="List Continue 4" w:semiHidden="1" w:unhideWhenUsed="1"/>
+    <w:lsdException w:name="List Continue 5" w:semiHidden="1" w:unhideWhenUsed="1"/>
+    <w:lsdException w:name="Message Header" w:semiHidden="1" w:unhideWhenUsed="1"/>
+    <w:lsdException w:name="Subtitle" w:uiPriority="11" w:qFormat="1"/>
+    <w:lsdException w:name="Salutation" w:semiHidden="1" w:unhideWhenUsed="1"/>
+    <w:lsdException w:name="Date" w:semiHidden="1" w:unhideWhenUsed="1"/>
+    <w:lsdException w:name="Body Text First Indent" w:semiHidden="1" w:unhideWhenUsed="1"/>
+    <w:lsdException w:name="Body Text First Indent 2" w:semiHidden="1" w:unhideWhenUsed="1"/>
+    <w:lsdException w:name="Note Heading" w:semiHidden="1" w:unhideWhenUsed="1"/>
+    <w:lsdException w:name="Body Text 2" w:semiHidden="1" w:unhideWhenUsed="1"/>
+    <w:lsdException w:name="Body Text 3" w:semiHidden="1" w:unhideWhenUsed="1"/>
+    <w:lsdException w:name="Body Text Indent 2" w:semiHidden="1" w:unhideWhenUsed="1"/>
+    <w:lsdException w:name="Body Text Indent 3" w:semiHidden="1" w:unhideWhenUsed="1"/>
+    <w:lsdException w:name="Block Text" w:semiHidden="1" w:unhideWhenUsed="1"/>
+    <w:lsdException w:name="Hyperlink" w:semiHidden="1" w:unhideWhenUsed="1"/>
+    <w:lsdException w:name="FollowedHyperlink" w:semiHidden="1" w:unhideWhenUsed="1"/>
+    <w:lsdException w:name="Strong" w:uiPriority="22" w:qFormat="1"/>
+    <w:lsdException w:name="Emphasis" w:uiPriority="20" w:qFormat="1"/>
+    <w:lsdException w:name="Document Map" w:semiHidden="1" w:unhideWhenUsed="1"/>
+    <w:lsdException w:name="Plain Text" w:semiHidden="1" w:unhideWhenUsed="1"/>
+    <w:lsdException w:name="E-mail Signature" w:semiHidden="1" w:unhideWhenUsed="1"/>
+    <w:lsdException w:name="HTML Top of Form" w:semiHidden="1" w:unhideWhenUsed="1"/>
+    <w:lsdException w:name="HTML Bottom of Form" w:semiHidden="1" w:unhideWhenUsed="1"/>
+    <w:lsdException w:name="Normal (Web)" w:semiHidden="1" w:unhideWhenUsed="1"/>
+    <w:lsdException w:name="HTML Acronym" w:semiHidden="1" w:unhideWhenUsed="1"/>
+    <w:lsdException w:name="HTML Address" w:semiHidden="1" w:unhideWhenUsed="1"/>
+    <w:lsdException w:name="HTML Cite" w:semiHidden="1" w:unhideWhenUsed="1"/>
+    <w:lsdException w:name="HTML Code" w:semiHidden="1" w:unhideWhenUsed="1"/>
+    <w:lsdException w:name="HTML Definition" w:semiHidden="1" w:unhideWhenUsed="1"/>
+    <w:lsdException w:name="HTML Keyboard" w:semiHidden="1" w:unhideWhenUsed="1"/>
+    <w:lsdException w:name="HTML Preformatted" w:semiHidden="1" w:unhideWhenUsed="1"/>
+    <w:lsdException w:name="HTML Sample" w:semiHidden="1" w:unhideWhenUsed="1"/>
+    <w:lsdException w:name="HTML Typewriter" w:semiHidden="1" w:unhideWhenUsed="1"/>
+    <w:lsdException w:name="HTML Variable" w:semiHidden="1" w:unhideWhenUsed="1"/>
+    <w:lsdException w:name="Normal Table" w:semiHidden="1" w:unhideWhenUsed="1"/>
+    <w:lsdException w:name="annotation subject" w:semiHidden="1" w:unhideWhenUsed="1"/>
+    <w:lsdException w:name="No List" w:semiHidden="1" w:unhideWhenUsed="1"/>
+    <w:lsdException w:name="Outline List 1" w:semiHidden="1" w:unhideWhenUsed="1"/>
+    <w:lsdException w:name="Outline List 2" w:semiHidden="1" w:unhideWhenUsed="1"/>
+    <w:lsdException w:name="Outline List 3" w:semiHidden="1" w:unhideWhenUsed="1"/>
+    <w:lsdException w:name="Table Simple 1" w:semiHidden="1" w:unhideWhenUsed="1"/>
+    <w:lsdException w:name="Table Simple 2" w:semiHidden="1" w:unhideWhenUsed="1"/>
+    <w:lsdException w:name="Table Simple 3" w:semiHidden="1" w:unhideWhenUsed="1"/>
+    <w:lsdException w:name="Table Classic 1" w:semiHidden="1" w:unhideWhenUsed="1"/>
+    <w:lsdException w:name="Table Classic 2" w:semiHidden="1" w:unhideWhenUsed="1"/>
+    <w:lsdException w:name="Table Classic 3" w:semiHidden="1" w:unhideWhenUsed="1"/>
+    <w:lsdException w:name="Table Classic 4" w:semiHidden="1" w:unhideWhenUsed="1"/>
+    <w:lsdException w:name="Table Colorful 1" w:semiHidden="1" w:unhideWhenUsed="1"/>
+    <w:lsdException w:name="Table Colorful 2" w:semiHidden="1" w:unhideWhenUsed="1"/>
+    <w:lsdException w:name="Table Colorful 3" w:semiHidden="1" w:unhideWhenUsed="1"/>
+    <w:lsdException w:name="Table Columns 1" w:semiHidden="1" w:unhideWhenUsed="1"/>
+    <w:lsdException w:name="Table Columns 2" w:semiHidden="1" w:unhideWhenUsed="1"/>
+    <w:lsdException w:name="Table Columns 3" w:semiHidden="1" w:unhideWhenUsed="1"/>
+    <w:lsdException w:name="Table Columns 4" w:semiHidden="1" w:unhideWhenUsed="1"/>
+    <w:lsdException w:name="Table Columns 5" w:semiHidden="1" w:unhideWhenUsed="1"/>
+    <w:lsdException w:name="Table Grid 1" w:semiHidden="1" w:unhideWhenUsed="1"/>
+    <w:lsdException w:name="Table Grid 2" w:semiHidden="1" w:unhideWhenUsed="1"/>
+    <w:lsdException w:name="Table Grid 3" w:semiHidden="1" w:unhideWhenUsed="1"/>
+    <w:lsdException w:name="Table Grid 4" w:semiHidden="1" w:unhideWhenUsed="1"/>
+    <w:lsdException w:name="Table Grid 5" w:semiHidden="1" w:unhideWhenUsed="1"/>
+    <w:lsdException w:name="Table Grid 6" w:semiHidden="1" w:unhideWhenUsed="1"/>
+    <w:lsdException w:name="Table Grid 7" w:semiHidden="1" w:unhideWhenUsed="1"/>
+    <w:lsdException w:name="Table Grid 8" w:semiHidden="1" w:unhideWhenUsed="1"/>
+    <w:lsdException w:name="Table List 1" w:semiHidden="1" w:unhideWhenUsed="1"/>
+    <w:lsdException w:name="Table List 2" w:semiHidden="1" w:unhideWhenUsed="1"/>
+    <w:lsdException w:name="Table List 3" w:semiHidden="1" w:unhideWhenUsed="1"/>
+    <w:lsdException w:name="Table List 4" w:semiHidden="1" w:unhideWhenUsed="1"/>
+    <w:lsdException w:name="Table List 5" w:semiHidden="1" w:unhideWhenUsed="1"/>
+    <w:lsdException w:name="Table List 6" w:semiHidden="1" w:unhideWhenUsed="1"/>
+    <w:lsdException w:name="Table List 7" w:semiHidden="1" w:unhideWhenUsed="1"/>
+    <w:lsdException w:name="Table List 8" w:semiHidden="1" w:unhideWhenUsed="1"/>
+    <w:lsdException w:name="Table 3D effects 1" w:semiHidden="1" w:unhideWhenUsed="1"/>
+    <w:lsdException w:name="Table 3D effects 2" w:semiHidden="1" w:unhideWhenUsed="1"/>
+    <w:lsdException w:name="Table 3D effects 3" w:semiHidden="1" w:unhideWhenUsed="1"/>
+    <w:lsdException w:name="Table Contemporary" w:semiHidden="1" w:unhideWhenUsed="1"/>
+    <w:lsdException w:name="Table Elegant" w:semiHidden="1" w:unhideWhenUsed="1"/>
+    <w:lsdException w:name="Table Professional" w:semiHidden="1" w:unhideWhenUsed="1"/>
+    <w:lsdException w:name="Table Subtle 1" w:semiHidden="1" w:unhideWhenUsed="1"/>
+    <w:lsdException w:name="Table Subtle 2" w:semiHidden="1" w:unhideWhenUsed="1"/>
+    <w:lsdException w:name="Table Web 1" w:semiHidden="1" w:unhideWhenUsed="1"/>
+    <w:lsdException w:name="Table Web 2" w:semiHidden="1" w:unhideWhenUsed="1"/>
+    <w:lsdException w:name="Table Web 3" w:semiHidden="1" w:unhideWhenUsed="1"/>
+    <w:lsdException w:name="Balloon Text" w:semiHidden="1" w:unhideWhenUsed="1"/>
+    <w:lsdException w:name="Table Grid" w:uiPriority="59"/>
+    <w:lsdException w:name="Table Theme" w:semiHidden="1" w:unhideWhenUsed="1"/>
+    <w:lsdException w:name="Placeholder Text" w:semiHidden="1"/>
+    <w:lsdException w:name="No Spacing" w:uiPriority="1" w:qFormat="1"/>
+    <w:lsdException w:name="Light Shading" w:uiPriority="60"/>
+    <w:lsdException w:name="Light List" w:uiPriority="61"/>
+    <w:lsdException w:name="Light Grid" w:uiPriority="62"/>
+    <w:lsdException w:name="Medium Shading 1" w:uiPriority="63"/>
+    <w:lsdException w:name="Medium Shading 2" w:uiPriority="64"/>
+    <w:lsdException w:name="Medium List 1" w:uiPriority="65"/>
+    <w:lsdException w:name="Medium List 2" w:uiPriority="66"/>
+    <w:lsdException w:name="Medium Grid 1" w:uiPriority="67"/>
+    <w:lsdException w:name="Medium Grid 2" w:uiPriority="68"/>
+    <w:lsdException w:name="Medium Grid 3" w:uiPriority="69"/>
+    <w:lsdException w:name="Dark List" w:uiPriority="70"/>
+    <w:lsdException w:name="Colorful Shading" w:uiPriority="71"/>
+    <w:lsdException w:name="Colorful List" w:uiPriority="72"/>
+    <w:lsdException w:name="Colorful Grid" w:uiPriority="73"/>
+    <w:lsdException w:name="Light Shading Accent 1" w:uiPriority="60"/>
+    <w:lsdException w:name="Light List Accent 1" w:uiPriority="61"/>
+    <w:lsdException w:name="Light Grid Accent 1" w:uiPriority="62"/>
+    <w:lsdException w:name="Medium Shading 1 Accent 1" w:uiPriority="63"/>
+    <w:lsdException w:name="Medium Shading 2 Accent 1" w:uiPriority="64"/>
+    <w:lsdException w:name="Medium List 1 Accent 1" w:uiPriority="65"/>
+    <w:lsdException w:name="Revision" w:semiHidden="1"/>
+    <w:lsdException w:name="List Paragraph" w:uiPriority="34" w:qFormat="1"/>
+    <w:lsdException w:name="Quote" w:uiPriority="29" w:qFormat="1"/>
+    <w:lsdException w:name="Intense Quote" w:uiPriority="30" w:qFormat="1"/>
+    <w:lsdException w:name="Medium List 2 Accent 1" w:uiPriority="66"/>
+    <w:lsdException w:name="Medium Grid 1 Accent 1" w:uiPriority="67"/>
+    <w:lsdException w:name="Medium Grid 2 Accent 1" w:uiPriority="68"/>
+    <w:lsdException w:name="Medium Grid 3 Accent 1" w:uiPriority="69"/>
+    <w:lsdException w:name="Dark List Accent 1" w:uiPriority="70"/>
+    <w:lsdException w:name="Colorful Shading Accent 1" w:uiPriority="71"/>
+    <w:lsdException w:name="Colorful List Accent 1" w:uiPriority="72"/>
+    <w:lsdException w:name="Colorful Grid Accent 1" w:uiPriority="73"/>
+    <w:lsdException w:name="Light Shading Accent 2" w:uiPriority="60"/>
+    <w:lsdException w:name="Light List Accent 2" w:uiPriority="61"/>
+    <w:lsdException w:name="Light Grid Accent 2" w:uiPriority="62"/>
+    <w:lsdException w:name="Medium Shading 1 Accent 2" w:uiPriority="63"/>
+    <w:lsdException w:name="Medium Shading 2 Accent 2" w:uiPriority="64"/>
+    <w:lsdException w:name="Medium List 1 Accent 2" w:uiPriority="65"/>
+    <w:lsdException w:name="Medium List 2 Accent 2" w:uiPriority="66"/>
+    <w:lsdException w:name="Medium Grid 1 Accent 2" w:uiPriority="67"/>
+    <w:lsdException w:name="Medium Grid 2 Accent 2" w:uiPriority="68"/>
+    <w:lsdException w:name="Medium Grid 3 Accent 2" w:uiPriority="69"/>
+    <w:lsdException w:name="Dark List Accent 2" w:uiPriority="70"/>
+    <w:lsdException w:name="Colorful Shading Accent 2" w:uiPriority="71"/>
+    <w:lsdException w:name="Colorful List Accent 2" w:uiPriority="72"/>
+    <w:lsdException w:name="Colorful Grid Accent 2" w:uiPriority="73"/>
+    <w:lsdException w:name="Light Shading Accent 3" w:uiPriority="60"/>
+    <w:lsdException w:name="Light List Accent 3" w:uiPriority="61"/>
+    <w:lsdException w:name="Light Grid Accent 3" w:uiPriority="62"/>
+    <w:lsdException w:name="Medium Shading 1 Accent 3" w:uiPriority="63"/>
+    <w:lsdException w:name="Medium Shading 2 Accent 3" w:uiPriority="64"/>
+    <w:lsdException w:name="Medium List 1 Accent 3" w:uiPriority="65"/>
+    <w:lsdException w:name="Medium List 2 Accent 3" w:uiPriority="66"/>
+    <w:lsdException w:name="Medium Grid 1 Accent 3" w:uiPriority="67"/>
+    <w:lsdException w:name="Medium Grid 2 Accent 3" w:uiPriority="68"/>
+    <w:lsdException w:name="Medium Grid 3 Accent 3" w:uiPriority="69"/>
+    <w:lsdException w:name="Dark List Accent 3" w:uiPriority="70"/>
+    <w:lsdException w:name="Colorful Shading Accent 3" w:uiPriority="71"/>
+    <w:lsdException w:name="Colorful List Accent 3" w:uiPriority="72"/>
+    <w:lsdException w:name="Colorful Grid Accent 3" w:uiPriority="73"/>
+    <w:lsdException w:name="Light Shading Accent 4" w:uiPriority="60"/>
+    <w:lsdException w:name="Light List Accent 4" w:uiPriority="61"/>
+    <w:lsdException w:name="Light Grid Accent 4" w:uiPriority="62"/>
+    <w:lsdException w:name="Medium Shading 1 Accent 4" w:uiPriority="63"/>
+    <w:lsdException w:name="Medium Shading 2 Accent 4" w:uiPriority="64"/>
+    <w:lsdException w:name="Medium List 1 Accent 4" w:uiPriority="65"/>
+    <w:lsdException w:name="Medium List 2 Accent 4" w:uiPriority="66"/>
+    <w:lsdException w:name="Medium Grid 1 Accent 4" w:uiPriority="67"/>
+    <w:lsdException w:name="Medium Grid 2 Accent 4" w:uiPriority="68"/>
+    <w:lsdException w:name="Medium Grid 3 Accent 4" w:uiPriority="69"/>
+    <w:lsdException w:name="Dark List Accent 4" w:uiPriority="70"/>
+    <w:lsdException w:name="Colorful Shading Accent 4" w:uiPriority="71"/>
+    <w:lsdException w:name="Colorful List Accent 4" w:uiPriority="72"/>
+    <w:lsdException w:name="Colorful Grid Accent 4" w:uiPriority="73"/>
+    <w:lsdException w:name="Light Shading Accent 5" w:uiPriority="60"/>
+    <w:lsdException w:name="Light List Accent 5" w:uiPriority="61"/>
+    <w:lsdException w:name="Light Grid Accent 5" w:uiPriority="62"/>
+    <w:lsdException w:name="Medium Shading 1 Accent 5" w:uiPriority="63"/>
+    <w:lsdException w:name="Medium Shading 2 Accent 5" w:uiPriority="64"/>
+    <w:lsdException w:name="Medium List 1 Accent 5" w:uiPriority="65"/>
+    <w:lsdException w:name="Medium List 2 Accent 5" w:uiPriority="66"/>
+    <w:lsdException w:name="Medium Grid 1 Accent 5" w:uiPriority="67"/>
+    <w:lsdException w:name="Medium Grid 2 Accent 5" w:uiPriority="68"/>
+    <w:lsdException w:name="Medium Grid 3 Accent 5" w:uiPriority="69"/>
+    <w:lsdException w:name="Dark List Accent 5" w:uiPriority="70"/>
+    <w:lsdException w:name="Colorful Shading Accent 5" w:uiPriority="71"/>
+    <w:lsdException w:name="Colorful List Accent 5" w:uiPriority="72"/>
+    <w:lsdException w:name="Colorful Grid Accent 5" w:uiPriority="73"/>
+    <w:lsdException w:name="Light Shading Accent 6" w:uiPriority="60"/>
+    <w:lsdException w:name="Light List Accent 6" w:uiPriority="61"/>
+    <w:lsdException w:name="Light Grid Accent 6" w:uiPriority="62"/>
+    <w:lsdException w:name="Medium Shading 1 Accent 6" w:uiPriority="63"/>
+    <w:lsdException w:name="Medium Shading 2 Accent 6" w:uiPriority="64"/>
+    <w:lsdException w:name="Medium List 1 Accent 6" w:uiPriority="65"/>
+    <w:lsdException w:name="Medium List 2 Accent 6" w:uiPriority="66"/>
+    <w:lsdException w:name="Medium Grid 1 Accent 6" w:uiPriority="67"/>
+    <w:lsdException w:name="Medium Grid 2 Accent 6" w:uiPriority="68"/>
+    <w:lsdException w:name="Medium Grid 3 Accent 6" w:uiPriority="69"/>
+    <w:lsdException w:name="Dark List Accent 6" w:uiPriority="70"/>
+    <w:lsdException w:name="Colorful Shading Accent 6" w:uiPriority="71"/>
+    <w:lsdException w:name="Colorful List Accent 6" w:uiPriority="72"/>
+    <w:lsdException w:name="Colorful Grid Accent 6" w:uiPriority="73"/>
+    <w:lsdException w:name="Subtle Emphasis" w:uiPriority="19" w:qFormat="1"/>
+    <w:lsdException w:name="Intense Emphasis" w:uiPriority="21" w:qFormat="1"/>
+    <w:lsdException w:name="Subtle Reference" w:uiPriority="31" w:qFormat="1"/>
+    <w:lsdException w:name="Intense Reference" w:uiPriority="32" w:qFormat="1"/>
+    <w:lsdException w:name="Book Title" w:uiPriority="33" w:qFormat="1"/>
+    <w:lsdException w:name="Bibliography" w:semiHidden="1" w:uiPriority="37" w:unhideWhenUsed="1"/>
+    <w:lsdException w:name="TOC Heading" w:semiHidden="1" w:uiPriority="39" w:unhideWhenUsed="1" w:qFormat="1"/>
+    <w:lsdException w:name="Plain Table 1" w:uiPriority="41"/>
+    <w:lsdException w:name="Plain Table 2" w:uiPriority="42"/>
+    <w:lsdException w:name="Plain Table 3" w:uiPriority="43"/>
+    <w:lsdException w:name="Plain Table 4" w:uiPriority="44"/>
+    <w:lsdException w:name="Plain Table 5" w:uiPriority="45"/>
+    <w:lsdException w:name="Grid Table Light" w:uiPriority="40"/>
+    <w:lsdException w:name="Grid Table 1 Light" w:uiPriority="46"/>
+    <w:lsdException w:name="Grid Table 2" w:uiPriority="47"/>
+    <w:lsdException w:name="Grid Table 3" w:uiPriority="48"/>
+    <w:lsdException w:name="Grid Table 4" w:uiPriority="49"/>
+    <w:lsdException w:name="Grid Table 5 Dark" w:uiPriority="50"/>
+    <w:lsdException w:name="Grid Table 6 Colorful" w:uiPriority="51"/>
+    <w:lsdException w:name="Grid Table 7 Colorful" w:uiPriority="52"/>
+    <w:lsdException w:name="Grid Table 1 Light Accent 1" w:uiPriority="46"/>
+    <w:lsdException w:name="Grid Table 2 Accent 1" w:uiPriority="47"/>
+    <w:lsdException w:name="Grid Table 3 Accent 1" w:uiPriority="48"/>
+    <w:lsdException w:name="Grid Table 4 Accent 1" w:uiPriority="49"/>
+    <w:lsdException w:name="Grid Table 5 Dark Accent 1" w:uiPriority="50"/>
+    <w:lsdException w:name="Grid Table 6 Colorful Accent 1" w:uiPriority="51"/>
+    <w:lsdException w:name="Grid Table 7 Colorful Accent 1" w:uiPriority="52"/>
+    <w:lsdException w:name="Grid Table 1 Light Accent 2" w:uiPriority="46"/>
+    <w:lsdException w:name="Grid Table 2 Accent 2" w:uiPriority="47"/>
+    <w:lsdException w:name="Grid Table 3 Accent 2" w:uiPriority="48"/>
+    <w:lsdException w:name="Grid Table 4 Accent 2" w:uiPriority="49"/>
+    <w:lsdException w:name="Grid Table 5 Dark Accent 2" w:uiPriority="50"/>
+    <w:lsdException w:name="Grid Table 6 Colorful Accent 2" w:uiPriority="51"/>
+    <w:lsdException w:name="Grid Table 7 Colorful Accent 2" w:uiPriority="52"/>
+    <w:lsdException w:name="Grid Table 1 Light Accent 3" w:uiPriority="46"/>
+    <w:lsdException w:name="Grid Table 2 Accent 3" w:uiPriority="47"/>
+    <w:lsdException w:name="Grid Table 3 Accent 3" w:uiPriority="48"/>
+    <w:lsdException w:name="Grid Table 4 Accent 3" w:uiPriority="49"/>
+    <w:lsdException w:name="Grid Table 5 Dark Accent 3" w:uiPriority="50"/>
+    <w:lsdException w:name="Grid Table 6 Colorful Accent 3" w:uiPriority="51"/>
+    <w:lsdException w:name="Grid Table 7 Colorful Accent 3" w:uiPriority="52"/>
+    <w:lsdException w:name="Grid Table 1 Light Accent 4" w:uiPriority="46"/>
+    <w:lsdException w:name="Grid Table 2 Accent 4" w:uiPriority="47"/>
+    <w:lsdException w:name="Grid Table 3 Accent 4" w:uiPriority="48"/>
+    <w:lsdException w:name="Grid Table 4 Accent 4" w:uiPriority="49"/>
+    <w:lsdException w:name="Grid Table 5 Dark Accent 4" w:uiPriority="50"/>
+    <w:lsdException w:name="Grid Table 6 Colorful Accent 4" w:uiPriority="51"/>
+    <w:lsdException w:name="Grid Table 7 Colorful Accent 4" w:uiPriority="52"/>
+    <w:lsdException w:name="Grid Table 1 Light Accent 5" w:uiPriority="46"/>
+    <w:lsdException w:name="Grid Table 2 Accent 5" w:uiPriority="47"/>
+    <w:lsdException w:name="Grid Table 3 Accent 5" w:uiPriority="48"/>
+    <w:lsdException w:name="Grid Table 4 Accent 5" w:uiPriority="49"/>
+    <w:lsdException w:name="Grid Table 5 Dark Accent 5" w:uiPriority="50"/>
+    <w:lsdException w:name="Grid Table 6 Colorful Accent 5" w:uiPriority="51"/>
+    <w:lsdException w:name="Grid Table 7 Colorful Accent 5" w:uiPriority="52"/>
+    <w:lsdException w:name="Grid Table 1 Light Accent 6" w:uiPriority="46"/>
+    <w:lsdException w:name="Grid Table 2 Accent 6" w:uiPriority="47"/>
+    <w:lsdException w:name="Grid Table 3 Accent 6" w:uiPriority="48"/>
+    <w:lsdException w:name="Grid Table 4 Accent 6" w:uiPriority="49"/>
+    <w:lsdException w:name="Grid Table 5 Dark Accent 6" w:uiPriority="50"/>
+    <w:lsdException w:name="Grid Table 6 Colorful Accent 6" w:uiPriority="51"/>
+    <w:lsdException w:name="Grid Table 7 Colorful Accent 6" w:uiPriority="52"/>
+    <w:lsdException w:name="List Table 1 Light" w:uiPriority="46"/>
+    <w:lsdException w:name="List Table 2" w:uiPriority="47"/>
+    <w:lsdException w:name="List Table 3" w:uiPriority="48"/>
+    <w:lsdException w:name="List Table 4" w:uiPriority="49"/>
+    <w:lsdException w:name="List Table 5 Dark" w:uiPriority="50"/>
+    <w:lsdException w:name="List Table 6 Colorful" w:uiPriority="51"/>
+    <w:lsdException w:name="List Table 7 Colorful" w:uiPriority="52"/>
+    <w:lsdException w:name="List Table 1 Light Accent 1" w:uiPriority="46"/>
+    <w:lsdException w:name="List Table 2 Accent 1" w:uiPriority="47"/>
+    <w:lsdException w:name="List Table 3 Accent 1" w:uiPriority="48"/>
+    <w:lsdException w:name="List Table 4 Accent 1" w:uiPriority="49"/>
+    <w:lsdException w:name="List Table 5 Dark Accent 1" w:uiPriority="50"/>
+    <w:lsdException w:name="List Table 6 Colorful Accent 1" w:uiPriority="51"/>
+    <w:lsdException w:name="List Table 7 Colorful Accent 1" w:uiPriority="52"/>
+    <w:lsdException w:name="List Table 1 Light Accent 2" w:uiPriority="46"/>
+    <w:lsdException w:name="List Table 2 Accent 2" w:uiPriority="47"/>
+    <w:lsdException w:name="List Table 3 Accent 2" w:uiPriority="48"/>
+    <w:lsdException w:name="List Table 4 Accent 2" w:uiPriority="49"/>
+    <w:lsdException w:name="List Table 5 Dark Accent 2" w:uiPriority="50"/>
+    <w:lsdException w:name="List Table 6 Colorful Accent 2" w:uiPriority="51"/>
+    <w:lsdException w:name="List Table 7 Colorful Accent 2" w:uiPriority="52"/>
+    <w:lsdException w:name="List Table 1 Light Accent 3" w:uiPriority="46"/>
+    <w:lsdException w:name="List Table 2 Accent 3" w:uiPriority="47"/>
+    <w:lsdException w:name="List Table 3 Accent 3" w:uiPriority="48"/>
+    <w:lsdException w:name="List Table 4 Accent 3" w:uiPriority="49"/>
+    <w:lsdException w:name="List Table 5 Dark Accent 3" w:uiPriority="50"/>
+    <w:lsdException w:name="List Table 6 Colorful Accent 3" w:uiPriority="51"/>
+    <w:lsdException w:name="List Table 7 Colorful Accent 3" w:uiPriority="52"/>
+    <w:lsdException w:name="List Table 1 Light Accent 4" w:uiPriority="46"/>
+    <w:lsdException w:name="List Table 2 Accent 4" w:uiPriority="47"/>
+    <w:lsdException w:name="List Table 3 Accent 4" w:uiPriority="48"/>
+    <w:lsdException w:name="List Table 4 Accent 4" w:uiPriority="49"/>
+    <w:lsdException w:name="List Table 5 Dark Accent 4" w:uiPriority="50"/>
+    <w:lsdException w:name="List Table 6 Colorful Accent 4" w:uiPriority="51"/>
+    <w:lsdException w:name="List Table 7 Colorful Accent 4" w:uiPriority="52"/>
+    <w:lsdException w:name="List Table 1 Light Accent 5" w:uiPriority="46"/>
+    <w:lsdException w:name="List Table 2 Accent 5" w:uiPriority="47"/>
+    <w:lsdException w:name="List Table 3 Accent 5" w:uiPriority="48"/>
+    <w:lsdException w:name="List Table 4 Accent 5" w:uiPriority="49"/>
+    <w:lsdException w:name="List Table 5 Dark Accent 5" w:uiPriority="50"/>
+    <w:lsdException w:name="List Table 6 Colorful Accent 5" w:uiPriority="51"/>
+    <w:lsdException w:name="List Table 7 Colorful Accent 5" w:uiPriority="52"/>
+    <w:lsdException w:name="List Table 1 Light Accent 6" w:uiPriority="46"/>
+    <w:lsdException w:name="List Table 2 Accent 6" w:uiPriority="47"/>
+    <w:lsdException w:name="List Table 3 Accent 6" w:uiPriority="48"/>
+    <w:lsdException w:name="List Table 4 Accent 6" w:uiPriority="49"/>
+    <w:lsdException w:name="List Table 5 Dark Accent 6" w:uiPriority="50"/>
+    <w:lsdException w:name="List Table 6 Colorful Accent 6" w:uiPriority="51"/>
+    <w:lsdException w:name="List Table 7 Colorful Accent 6" w:uiPriority="52"/>
+    <w:lsdException w:name="Mention" w:semiHidden="1" w:unhideWhenUsed="1"/>
+    <w:lsdException w:name="Smart Hyperlink" w:semiHidden="1" w:unhideWhenUsed="1"/>
   </w:latentStyles>
   <w:style w:type="paragraph" w:default="1" w:styleId="Normal">
     <w:name w:val="Normal"/>
@@ -7970,7 +7738,7 @@
 </file>
 
 <file path=customXml/itemProps2.xml><?xml version="1.0" encoding="utf-8"?>
-<ds:datastoreItem xmlns:ds="http://schemas.openxmlformats.org/officeDocument/2006/customXml" ds:itemID="{02BC4E3D-F60D-7C49-A846-52C7CFB56F3A}">
+<ds:datastoreItem xmlns:ds="http://schemas.openxmlformats.org/officeDocument/2006/customXml" ds:itemID="{A2AEB484-8F57-F944-942E-328F8AB3D4AF}">
   <ds:schemaRefs>
     <ds:schemaRef ds:uri="http://schemas.openxmlformats.org/officeDocument/2006/bibliography"/>
   </ds:schemaRefs>

</xml_diff>

<commit_message>
Added additional steps (Thank you bugwrangler@git
</commit_message>
<xml_diff>
--- a/Walkthroughs/Proxying Android Traffic on Device.docx
+++ b/Walkthroughs/Proxying Android Traffic on Device.docx
@@ -1,6 +1,6 @@
 
 <file path=word/document.xml><?xml version="1.0" encoding="utf-8"?>
-<w:document xmlns:wpc="http://schemas.microsoft.com/office/word/2010/wordprocessingCanvas" xmlns:mo="http://schemas.microsoft.com/office/mac/office/2008/main" xmlns:mc="http://schemas.openxmlformats.org/markup-compatibility/2006" xmlns:mv="urn:schemas-microsoft-com:mac:vml" xmlns:o="urn:schemas-microsoft-com:office:office" xmlns:r="http://schemas.openxmlformats.org/officeDocument/2006/relationships" xmlns:m="http://schemas.openxmlformats.org/officeDocument/2006/math" xmlns:v="urn:schemas-microsoft-com:vml" xmlns:wp14="http://schemas.microsoft.com/office/word/2010/wordprocessingDrawing" xmlns:wp="http://schemas.openxmlformats.org/drawingml/2006/wordprocessingDrawing" xmlns:w10="urn:schemas-microsoft-com:office:word" xmlns:w="http://schemas.openxmlformats.org/wordprocessingml/2006/main" xmlns:w14="http://schemas.microsoft.com/office/word/2010/wordml" xmlns:wpg="http://schemas.microsoft.com/office/word/2010/wordprocessingGroup" xmlns:wpi="http://schemas.microsoft.com/office/word/2010/wordprocessingInk" xmlns:wne="http://schemas.microsoft.com/office/word/2006/wordml" xmlns:wps="http://schemas.microsoft.com/office/word/2010/wordprocessingShape" mc:Ignorable="w14 wp14">
+<w:document xmlns:wpc="http://schemas.microsoft.com/office/word/2010/wordprocessingCanvas" xmlns:mo="http://schemas.microsoft.com/office/mac/office/2008/main" xmlns:mc="http://schemas.openxmlformats.org/markup-compatibility/2006" xmlns:mv="urn:schemas-microsoft-com:mac:vml" xmlns:o="urn:schemas-microsoft-com:office:office" xmlns:r="http://schemas.openxmlformats.org/officeDocument/2006/relationships" xmlns:m="http://schemas.openxmlformats.org/officeDocument/2006/math" xmlns:v="urn:schemas-microsoft-com:vml" xmlns:wp14="http://schemas.microsoft.com/office/word/2010/wordprocessingDrawing" xmlns:wp="http://schemas.openxmlformats.org/drawingml/2006/wordprocessingDrawing" xmlns:w10="urn:schemas-microsoft-com:office:word" xmlns:w="http://schemas.openxmlformats.org/wordprocessingml/2006/main" xmlns:w14="http://schemas.microsoft.com/office/word/2010/wordml" xmlns:w15="http://schemas.microsoft.com/office/word/2012/wordml" xmlns:wpg="http://schemas.microsoft.com/office/word/2010/wordprocessingGroup" xmlns:wpi="http://schemas.microsoft.com/office/word/2010/wordprocessingInk" xmlns:wne="http://schemas.microsoft.com/office/word/2006/wordml" xmlns:wps="http://schemas.microsoft.com/office/word/2010/wordprocessingShape" mc:Ignorable="w14 w15 wp14">
   <w:body>
     <w:sdt>
       <w:sdtPr>
@@ -10,12 +10,12 @@
           <w:docPartUnique/>
         </w:docPartObj>
       </w:sdtPr>
-      <w:sdtEndPr/>
       <w:sdtContent>
         <w:p>
           <w:r>
             <w:rPr>
               <w:noProof/>
+              <w:lang w:bidi="hi-IN"/>
             </w:rPr>
             <mc:AlternateContent>
               <mc:Choice Requires="wps">
@@ -74,6 +74,7 @@
                                 <w:r>
                                   <w:rPr>
                                     <w:noProof/>
+                                    <w:lang w:bidi="hi-IN"/>
                                   </w:rPr>
                                   <w:drawing>
                                     <wp:inline distT="0" distB="0" distL="0" distR="0" wp14:anchorId="54DCD220" wp14:editId="3675F0AA">
@@ -93,7 +94,7 @@
                                               </pic:cNvPicPr>
                                             </pic:nvPicPr>
                                             <pic:blipFill>
-                                              <a:blip r:embed="rId10"/>
+                                              <a:blip r:embed="rId9"/>
                                               <a:srcRect r="69627"/>
                                               <a:stretch>
                                                 <a:fillRect/>
@@ -208,7 +209,7 @@
                                     <w:b/>
                                   </w:rPr>
                                 </w:pPr>
-                                <w:hyperlink r:id="rId11" w:history="1">
+                                <w:hyperlink r:id="rId10" w:history="1">
                                   <w:r>
                                     <w:rPr>
                                       <w:rStyle w:val="Hyperlink"/>
@@ -230,7 +231,7 @@
                                   </w:rPr>
                                   <w:t xml:space="preserve"> </w:t>
                                 </w:r>
-                                <w:hyperlink r:id="rId12" w:history="1">
+                                <w:hyperlink r:id="rId11" w:history="1">
                                   <w:r>
                                     <w:rPr>
                                       <w:rStyle w:val="Hyperlink"/>
@@ -265,11 +266,11 @@
               </mc:Choice>
               <mc:Fallback>
                 <w:pict>
-                  <v:shapetype id="_x0000_t202" coordsize="21600,21600" o:spt="202" path="m0,0l0,21600,21600,21600,21600,0xe">
+                  <v:shapetype w14:anchorId="7A7D61A5" id="_x0000_t202" coordsize="21600,21600" o:spt="202" path="m0,0l0,21600,21600,21600,21600,0xe">
                     <v:stroke joinstyle="miter"/>
                     <v:path gradientshapeok="t" o:connecttype="rect"/>
                   </v:shapetype>
-                  <v:shape id="Text Box 12" o:spid="_x0000_s1026" type="#_x0000_t202" style="position:absolute;left:0;text-align:left;margin-left:-91.05pt;margin-top:617.7pt;width:636.25pt;height:97.25pt;z-index:251663360;visibility:visible;mso-wrap-style:square;mso-width-percent:0;mso-height-percent:0;mso-wrap-distance-left:9pt;mso-wrap-distance-top:0;mso-wrap-distance-right:9pt;mso-wrap-distance-bottom:0;mso-position-horizontal:absolute;mso-position-horizontal-relative:text;mso-position-vertical:absolute;mso-position-vertical-relative:text;mso-width-percent:0;mso-height-percent:0;mso-width-relative:margin;mso-height-relative:margin;v-text-anchor:top" o:gfxdata="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" strokecolor="white [3212]">
+                  <v:shape id="Text Box 12" o:spid="_x0000_s1026" type="#_x0000_t202" style="position:absolute;left:0;text-align:left;margin-left:-91.1pt;margin-top:617.7pt;width:636.25pt;height:97.25pt;z-index:251663360;visibility:visible;mso-wrap-style:square;mso-width-percent:0;mso-height-percent:0;mso-wrap-distance-left:9pt;mso-wrap-distance-top:0;mso-wrap-distance-right:9pt;mso-wrap-distance-bottom:0;mso-position-horizontal:absolute;mso-position-horizontal-relative:text;mso-position-vertical:absolute;mso-position-vertical-relative:text;mso-width-percent:0;mso-height-percent:0;mso-width-relative:margin;mso-height-relative:margin;v-text-anchor:top" o:gfxdata="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" strokecolor="white [3212]">
                     <v:textbox>
                       <w:txbxContent>
                         <w:p>
@@ -280,9 +281,10 @@
                           <w:r>
                             <w:rPr>
                               <w:noProof/>
+                              <w:lang w:bidi="hi-IN"/>
                             </w:rPr>
                             <w:drawing>
-                              <wp:inline distT="0" distB="0" distL="0" distR="0" wp14:anchorId="43A46F30" wp14:editId="164A580F">
+                              <wp:inline distT="0" distB="0" distL="0" distR="0" wp14:anchorId="54DCD220" wp14:editId="3675F0AA">
                                 <wp:extent cx="2745020" cy="414669"/>
                                 <wp:effectExtent l="0" t="0" r="0" b="0"/>
                                 <wp:docPr id="16" name="Picture 16"/>
@@ -299,7 +301,7 @@
                                         </pic:cNvPicPr>
                                       </pic:nvPicPr>
                                       <pic:blipFill>
-                                        <a:blip r:embed="rId13"/>
+                                        <a:blip r:embed="rId9"/>
                                         <a:srcRect r="69627"/>
                                         <a:stretch>
                                           <a:fillRect/>
@@ -349,7 +351,21 @@
                             <w:rPr>
                               <w:b/>
                             </w:rPr>
-                            <w:t xml:space="preserve">187 Ballardvale St. Suite A195 </w:t>
+                            <w:t xml:space="preserve">187 </w:t>
+                          </w:r>
+                          <w:proofErr w:type="spellStart"/>
+                          <w:r>
+                            <w:rPr>
+                              <w:b/>
+                            </w:rPr>
+                            <w:t>Ballardvale</w:t>
+                          </w:r>
+                          <w:proofErr w:type="spellEnd"/>
+                          <w:r>
+                            <w:rPr>
+                              <w:b/>
+                            </w:rPr>
+                            <w:t xml:space="preserve"> St. Suite A195 </w:t>
                           </w:r>
                           <w:r>
                             <w:rPr>
@@ -375,7 +391,21 @@
                             <w:rPr>
                               <w:b/>
                             </w:rPr>
-                            <w:t xml:space="preserve"> Ph: +1.978.694.1008</w:t>
+                            <w:t xml:space="preserve"> </w:t>
+                          </w:r>
+                          <w:proofErr w:type="spellStart"/>
+                          <w:r>
+                            <w:rPr>
+                              <w:b/>
+                            </w:rPr>
+                            <w:t>Ph</w:t>
+                          </w:r>
+                          <w:proofErr w:type="spellEnd"/>
+                          <w:r>
+                            <w:rPr>
+                              <w:b/>
+                            </w:rPr>
+                            <w:t>: +1.978.694.1008</w:t>
                           </w:r>
                         </w:p>
                         <w:p>
@@ -386,7 +416,7 @@
                               <w:b/>
                             </w:rPr>
                           </w:pPr>
-                          <w:hyperlink r:id="rId14" w:history="1">
+                          <w:hyperlink r:id="rId12" w:history="1">
                             <w:r>
                               <w:rPr>
                                 <w:rStyle w:val="Hyperlink"/>
@@ -408,7 +438,7 @@
                             </w:rPr>
                             <w:t xml:space="preserve"> </w:t>
                           </w:r>
-                          <w:hyperlink r:id="rId15" w:history="1">
+                          <w:hyperlink r:id="rId13" w:history="1">
                             <w:r>
                               <w:rPr>
                                 <w:rStyle w:val="Hyperlink"/>
@@ -574,6 +604,7 @@
           <w:r>
             <w:rPr>
               <w:noProof/>
+              <w:lang w:bidi="hi-IN"/>
             </w:rPr>
             <mc:AlternateContent>
               <mc:Choice Requires="wps">
@@ -632,7 +663,7 @@
                             <a:effectLst/>
                             <a:extLst>
                               <a:ext uri="{AF507438-7753-43e0-B8FC-AC1667EBCBE1}">
-                                <a14:hiddenEffects xmlns:a14="http://schemas.microsoft.com/office/drawing/2010/main">
+                                <a14:hiddenEffects xmlns="" xmlns:o="urn:schemas-microsoft-com:office:office" xmlns:v="urn:schemas-microsoft-com:vml" xmlns:w10="urn:schemas-microsoft-com:office:word" xmlns:w="http://schemas.openxmlformats.org/wordprocessingml/2006/main" xmlns:a14="http://schemas.microsoft.com/office/drawing/2010/main" xmlns:arto="http://schemas.microsoft.com/office/word/2006/arto">
                                   <a:effectLst>
                                     <a:outerShdw dist="28398" dir="3806097" algn="ctr" rotWithShape="0">
                                       <a:schemeClr val="accent2">
@@ -661,7 +692,6 @@
                                   <w:dataBinding w:prefixMappings="xmlns:ns0='http://schemas.openxmlformats.org/package/2006/metadata/core-properties' xmlns:ns1='http://purl.org/dc/elements/1.1/'" w:xpath="/ns0:coreProperties[1]/ns1:title[1]" w:storeItemID="{6C3C8BC8-F283-45AE-878A-BAB7291924A1}"/>
                                   <w:text/>
                                 </w:sdtPr>
-                                <w:sdtEndPr/>
                                 <w:sdtContent>
                                   <w:p>
                                     <w:pPr>
@@ -734,9 +764,8 @@
               </mc:Choice>
               <mc:Fallback>
                 <w:pict>
-                  <v:rect id="Rectangle 10" o:spid="_x0000_s1027" style="position:absolute;margin-left:64.9pt;margin-top:343.45pt;width:482pt;height:86.75pt;z-index:251658240;visibility:visible;mso-wrap-style:square;mso-width-percent:0;mso-height-percent:0;mso-wrap-distance-left:9pt;mso-wrap-distance-top:0;mso-wrap-distance-right:9pt;mso-wrap-distance-bottom:0;mso-position-horizontal:absolute;mso-position-horizontal-relative:page;mso-position-vertical:absolute;mso-position-vertical-relative:page;mso-width-percent:0;mso-height-percent:0;mso-width-relative:page;mso-height-relative:page;v-text-anchor:middle" o:gfxdata="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" o:allowincell="f" fillcolor="#0a2e8c" strokecolor="#9ea09f" strokeweight="3pt">
+                  <v:rect w14:anchorId="2B630FC8" id="Rectangle 10" o:spid="_x0000_s1027" style="position:absolute;margin-left:64.9pt;margin-top:343.45pt;width:482pt;height:86.75pt;z-index:251658240;visibility:visible;mso-wrap-style:square;mso-width-percent:0;mso-height-percent:0;mso-wrap-distance-left:9pt;mso-wrap-distance-top:0;mso-wrap-distance-right:9pt;mso-wrap-distance-bottom:0;mso-position-horizontal:absolute;mso-position-horizontal-relative:page;mso-position-vertical:absolute;mso-position-vertical-relative:page;mso-width-percent:0;mso-height-percent:0;mso-width-relative:page;mso-height-relative:page;v-text-anchor:middle" o:gfxdata="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" o:allowincell="f" fillcolor="#0a2e8c" strokecolor="#9ea09f" strokeweight="3pt">
                     <v:fill color2="#2672c6" rotate="t" angle="-90" focus="-50%" type="gradient"/>
-                    <v:shadow color="#0c2c45 [1605]" opacity=".5" mv:blur="0" offset="1pt,2pt"/>
                     <v:textbox inset="14.4pt,,14.4pt">
                       <w:txbxContent>
                         <w:sdt>
@@ -752,7 +781,6 @@
                             <w:dataBinding w:prefixMappings="xmlns:ns0='http://schemas.openxmlformats.org/package/2006/metadata/core-properties' xmlns:ns1='http://purl.org/dc/elements/1.1/'" w:xpath="/ns0:coreProperties[1]/ns1:title[1]" w:storeItemID="{6C3C8BC8-F283-45AE-878A-BAB7291924A1}"/>
                             <w:text/>
                           </w:sdtPr>
-                          <w:sdtEndPr/>
                           <w:sdtContent>
                             <w:p>
                               <w:pPr>
@@ -765,6 +793,7 @@
                                   <w:szCs w:val="64"/>
                                 </w:rPr>
                               </w:pPr>
+                              <w:proofErr w:type="spellStart"/>
                               <w:r>
                                 <w:rPr>
                                   <w:rFonts w:asciiTheme="majorHAnsi" w:eastAsiaTheme="majorEastAsia" w:hAnsiTheme="majorHAnsi" w:cstheme="majorBidi"/>
@@ -772,7 +801,17 @@
                                   <w:sz w:val="64"/>
                                   <w:szCs w:val="64"/>
                                 </w:rPr>
-                                <w:t>Proxying Android Traffic on</w:t>
+                                <w:t>Proxying</w:t>
+                              </w:r>
+                              <w:proofErr w:type="spellEnd"/>
+                              <w:r>
+                                <w:rPr>
+                                  <w:rFonts w:asciiTheme="majorHAnsi" w:eastAsiaTheme="majorEastAsia" w:hAnsiTheme="majorHAnsi" w:cstheme="majorBidi"/>
+                                  <w:color w:val="FFFFFF" w:themeColor="background1"/>
+                                  <w:sz w:val="64"/>
+                                  <w:szCs w:val="64"/>
+                                </w:rPr>
+                                <w:t xml:space="preserve"> Android Traffic on</w:t>
                               </w:r>
                               <w:r>
                                 <w:rPr>
@@ -806,6 +845,7 @@
           <w:r>
             <w:rPr>
               <w:noProof/>
+              <w:lang w:bidi="hi-IN"/>
             </w:rPr>
             <w:drawing>
               <wp:anchor distT="0" distB="0" distL="114300" distR="114300" simplePos="0" relativeHeight="251660800" behindDoc="0" locked="0" layoutInCell="1" allowOverlap="1" wp14:anchorId="36ABA238" wp14:editId="717B0260">
@@ -831,7 +871,7 @@
                         <pic:cNvPicPr/>
                       </pic:nvPicPr>
                       <pic:blipFill>
-                        <a:blip r:embed="rId16" cstate="print"/>
+                        <a:blip r:embed="rId14" cstate="print"/>
                         <a:srcRect t="9500" r="25693"/>
                         <a:stretch>
                           <a:fillRect/>
@@ -917,7 +957,7 @@
       <w:r>
         <w:t xml:space="preserve">Email: </w:t>
       </w:r>
-      <w:hyperlink r:id="rId17" w:history="1">
+      <w:hyperlink r:id="rId15" w:history="1">
         <w:r>
           <w:rPr>
             <w:rStyle w:val="Hyperlink"/>
@@ -935,7 +975,6 @@
       </w:pPr>
       <w:bookmarkStart w:id="8" w:name="_Toc420933046"/>
       <w:r>
-        <w:lastRenderedPageBreak/>
         <w:t>Test Configuration</w:t>
       </w:r>
       <w:bookmarkEnd w:id="8"/>
@@ -1004,7 +1043,7 @@
       <w:r>
         <w:t xml:space="preserve">The application can be Installed via Google Play from the following location: </w:t>
       </w:r>
-      <w:hyperlink r:id="rId18">
+      <w:hyperlink r:id="rId16">
         <w:r>
           <w:rPr>
             <w:rStyle w:val="InternetLink"/>
@@ -1049,7 +1088,7 @@
           <w:lang w:val="uz-Cyrl-UZ" w:eastAsia="uz-Cyrl-UZ" w:bidi="uz-Cyrl-UZ"/>
         </w:rPr>
       </w:pPr>
-      <w:hyperlink r:id="rId19">
+      <w:hyperlink r:id="rId17">
         <w:r>
           <w:rPr>
             <w:rStyle w:val="InternetLink"/>
@@ -1087,6 +1126,7 @@
       <w:r>
         <w:rPr>
           <w:noProof/>
+          <w:lang w:bidi="hi-IN"/>
         </w:rPr>
         <w:drawing>
           <wp:inline distT="0" distB="0" distL="0" distR="0" wp14:anchorId="17171A62" wp14:editId="48ED6FA5">
@@ -1106,7 +1146,7 @@
                     </pic:cNvPicPr>
                   </pic:nvPicPr>
                   <pic:blipFill>
-                    <a:blip r:embed="rId20"/>
+                    <a:blip r:embed="rId18"/>
                     <a:stretch>
                       <a:fillRect/>
                     </a:stretch>
@@ -1145,8 +1185,8 @@
         </w:numPr>
         <w:suppressAutoHyphens/>
         <w:sectPr>
-          <w:headerReference w:type="default" r:id="rId21"/>
-          <w:footerReference w:type="default" r:id="rId22"/>
+          <w:headerReference w:type="default" r:id="rId19"/>
+          <w:footerReference w:type="default" r:id="rId20"/>
           <w:pgSz w:w="12240" w:h="15840"/>
           <w:pgMar w:top="1440" w:right="1440" w:bottom="1440" w:left="1440" w:header="720" w:footer="720" w:gutter="0"/>
           <w:pgNumType w:start="0"/>
@@ -1184,8 +1224,8 @@
       <w:r>
         <w:rPr>
           <w:noProof/>
+          <w:lang w:bidi="hi-IN"/>
         </w:rPr>
-        <w:lastRenderedPageBreak/>
         <w:drawing>
           <wp:inline distT="0" distB="0" distL="0" distR="0" wp14:anchorId="1B7A2163" wp14:editId="0ECF0188">
             <wp:extent cx="4663440" cy="4339590"/>
@@ -1204,7 +1244,7 @@
                     </pic:cNvPicPr>
                   </pic:nvPicPr>
                   <pic:blipFill>
-                    <a:blip r:embed="rId23"/>
+                    <a:blip r:embed="rId21"/>
                     <a:stretch>
                       <a:fillRect/>
                     </a:stretch>
@@ -1254,8 +1294,8 @@
       <w:r>
         <w:rPr>
           <w:noProof/>
+          <w:lang w:bidi="hi-IN"/>
         </w:rPr>
-        <w:lastRenderedPageBreak/>
         <w:drawing>
           <wp:inline distT="0" distB="0" distL="0" distR="0" wp14:anchorId="6819DEAF" wp14:editId="722B1AD3">
             <wp:extent cx="4838700" cy="4149090"/>
@@ -1274,7 +1314,7 @@
                     </pic:cNvPicPr>
                   </pic:nvPicPr>
                   <pic:blipFill>
-                    <a:blip r:embed="rId24"/>
+                    <a:blip r:embed="rId22"/>
                     <a:stretch>
                       <a:fillRect/>
                     </a:stretch>
@@ -1330,7 +1370,7 @@
           <w:i/>
         </w:rPr>
       </w:pPr>
-      <w:hyperlink r:id="rId25">
+      <w:hyperlink r:id="rId23">
         <w:r>
           <w:rPr>
             <w:rStyle w:val="InternetLink"/>
@@ -1347,6 +1387,7 @@
       <w:r>
         <w:rPr>
           <w:noProof/>
+          <w:lang w:bidi="hi-IN"/>
         </w:rPr>
         <w:drawing>
           <wp:inline distT="0" distB="0" distL="0" distR="0" wp14:anchorId="402CFCF3" wp14:editId="54990D53">
@@ -1366,7 +1407,7 @@
                     </pic:cNvPicPr>
                   </pic:nvPicPr>
                   <pic:blipFill>
-                    <a:blip r:embed="rId26"/>
+                    <a:blip r:embed="rId24"/>
                     <a:stretch>
                       <a:fillRect/>
                     </a:stretch>
@@ -1442,8 +1483,8 @@
       <w:r>
         <w:rPr>
           <w:noProof/>
+          <w:lang w:bidi="hi-IN"/>
         </w:rPr>
-        <w:lastRenderedPageBreak/>
         <w:drawing>
           <wp:inline distT="0" distB="0" distL="0" distR="0" wp14:anchorId="6ADCD004" wp14:editId="722E8CD0">
             <wp:extent cx="5008245" cy="3185160"/>
@@ -1462,7 +1503,7 @@
                     </pic:cNvPicPr>
                   </pic:nvPicPr>
                   <pic:blipFill>
-                    <a:blip r:embed="rId27"/>
+                    <a:blip r:embed="rId25"/>
                     <a:stretch>
                       <a:fillRect/>
                     </a:stretch>
@@ -1521,6 +1562,7 @@
       <w:r>
         <w:rPr>
           <w:noProof/>
+          <w:lang w:bidi="hi-IN"/>
         </w:rPr>
         <w:drawing>
           <wp:inline distT="0" distB="0" distL="0" distR="0" wp14:anchorId="0C5AD638" wp14:editId="204D8749">
@@ -1540,7 +1582,7 @@
                     </pic:cNvPicPr>
                   </pic:nvPicPr>
                   <pic:blipFill>
-                    <a:blip r:embed="rId28"/>
+                    <a:blip r:embed="rId26"/>
                     <a:stretch>
                       <a:fillRect/>
                     </a:stretch>
@@ -1582,14 +1624,12 @@
       <w:r>
         <w:t>Using the “</w:t>
       </w:r>
-      <w:proofErr w:type="spellStart"/>
       <w:r>
         <w:rPr>
           <w:b/>
         </w:rPr>
         <w:t>adb</w:t>
       </w:r>
-      <w:proofErr w:type="spellEnd"/>
       <w:r>
         <w:t>” tool from the Android SDK, push the Burp certificate to the device.</w:t>
       </w:r>
@@ -1601,8 +1641,8 @@
       <w:r>
         <w:rPr>
           <w:noProof/>
+          <w:lang w:bidi="hi-IN"/>
         </w:rPr>
-        <w:lastRenderedPageBreak/>
         <w:drawing>
           <wp:inline distT="0" distB="0" distL="0" distR="0" wp14:anchorId="00EE86B3" wp14:editId="22373609">
             <wp:extent cx="4038600" cy="920750"/>
@@ -1621,7 +1661,7 @@
                     </pic:cNvPicPr>
                   </pic:nvPicPr>
                   <pic:blipFill>
-                    <a:blip r:embed="rId29"/>
+                    <a:blip r:embed="rId27"/>
                     <a:stretch>
                       <a:fillRect/>
                     </a:stretch>
@@ -1685,6 +1725,7 @@
       <w:r>
         <w:rPr>
           <w:noProof/>
+          <w:lang w:bidi="hi-IN"/>
         </w:rPr>
         <w:drawing>
           <wp:inline distT="0" distB="0" distL="0" distR="0" wp14:anchorId="2161CF65" wp14:editId="0523BA80">
@@ -1704,7 +1745,7 @@
                     </pic:cNvPicPr>
                   </pic:nvPicPr>
                   <pic:blipFill>
-                    <a:blip r:embed="rId30"/>
+                    <a:blip r:embed="rId28"/>
                     <a:stretch>
                       <a:fillRect/>
                     </a:stretch>
@@ -1754,6 +1795,7 @@
       <w:r>
         <w:rPr>
           <w:noProof/>
+          <w:lang w:bidi="hi-IN"/>
         </w:rPr>
         <w:drawing>
           <wp:inline distT="0" distB="0" distL="0" distR="0" wp14:anchorId="77C28C8B" wp14:editId="76544A19">
@@ -1773,7 +1815,7 @@
                     </pic:cNvPicPr>
                   </pic:nvPicPr>
                   <pic:blipFill>
-                    <a:blip r:embed="rId31"/>
+                    <a:blip r:embed="rId29"/>
                     <a:stretch>
                       <a:fillRect/>
                     </a:stretch>
@@ -1832,8 +1874,8 @@
       <w:r>
         <w:rPr>
           <w:noProof/>
+          <w:lang w:bidi="hi-IN"/>
         </w:rPr>
-        <w:lastRenderedPageBreak/>
         <w:drawing>
           <wp:inline distT="0" distB="0" distL="0" distR="0" wp14:anchorId="1556BF32" wp14:editId="70FB82D1">
             <wp:extent cx="2016760" cy="3284220"/>
@@ -1852,7 +1894,7 @@
                     </pic:cNvPicPr>
                   </pic:nvPicPr>
                   <pic:blipFill>
-                    <a:blip r:embed="rId32"/>
+                    <a:blip r:embed="rId30"/>
                     <a:stretch>
                       <a:fillRect/>
                     </a:stretch>
@@ -1902,6 +1944,7 @@
       <w:r>
         <w:rPr>
           <w:noProof/>
+          <w:lang w:bidi="hi-IN"/>
         </w:rPr>
         <w:drawing>
           <wp:inline distT="0" distB="0" distL="0" distR="0" wp14:anchorId="40360E5A" wp14:editId="038133E1">
@@ -1921,7 +1964,7 @@
                     </pic:cNvPicPr>
                   </pic:nvPicPr>
                   <pic:blipFill>
-                    <a:blip r:embed="rId33"/>
+                    <a:blip r:embed="rId31"/>
                     <a:stretch>
                       <a:fillRect/>
                     </a:stretch>
@@ -1987,8 +2030,8 @@
       <w:r>
         <w:rPr>
           <w:noProof/>
+          <w:lang w:bidi="hi-IN"/>
         </w:rPr>
-        <w:lastRenderedPageBreak/>
         <w:drawing>
           <wp:inline distT="0" distB="0" distL="0" distR="0" wp14:anchorId="1F326CFB" wp14:editId="0414A687">
             <wp:extent cx="1975485" cy="3512820"/>
@@ -2007,7 +2050,7 @@
                     </pic:cNvPicPr>
                   </pic:nvPicPr>
                   <pic:blipFill>
-                    <a:blip r:embed="rId34"/>
+                    <a:blip r:embed="rId32"/>
                     <a:stretch>
                       <a:fillRect/>
                     </a:stretch>
@@ -2062,10 +2105,10 @@
       <w:pPr>
         <w:pStyle w:val="ListParagraph"/>
       </w:pPr>
-      <w:bookmarkStart w:id="9" w:name="_GoBack"/>
       <w:r>
         <w:rPr>
           <w:noProof/>
+          <w:lang w:bidi="hi-IN"/>
         </w:rPr>
         <w:drawing>
           <wp:inline distT="0" distB="0" distL="0" distR="0" wp14:anchorId="43B95D5F" wp14:editId="2088849A">
@@ -2085,7 +2128,7 @@
                     </pic:cNvPicPr>
                   </pic:nvPicPr>
                   <pic:blipFill>
-                    <a:blip r:embed="rId35"/>
+                    <a:blip r:embed="rId33"/>
                     <a:stretch>
                       <a:fillRect/>
                     </a:stretch>
@@ -2114,7 +2157,6 @@
           </wp:inline>
         </w:drawing>
       </w:r>
-      <w:bookmarkEnd w:id="9"/>
     </w:p>
     <w:p>
       <w:pPr>
@@ -2156,6 +2198,257 @@
       </w:pPr>
       <w:r>
         <w:t>Launch the Android InsecureBankv2 application with interception enabled on Burp Suite. Observe that the traffic is now intercepted in Burp Suite.</w:t>
+      </w:r>
+    </w:p>
+    <w:p>
+      <w:pPr>
+        <w:pStyle w:val="ListParagraph"/>
+        <w:numPr>
+          <w:ilvl w:val="0"/>
+          <w:numId w:val="28"/>
+        </w:numPr>
+      </w:pPr>
+      <w:r>
+        <w:t xml:space="preserve">Launch the </w:t>
+      </w:r>
+      <w:proofErr w:type="spellStart"/>
+      <w:r>
+        <w:t>InsecureBank</w:t>
+      </w:r>
+      <w:proofErr w:type="spellEnd"/>
+      <w:r>
+        <w:t xml:space="preserve"> application</w:t>
+      </w:r>
+    </w:p>
+    <w:p>
+      <w:pPr>
+        <w:pStyle w:val="ListParagraph"/>
+        <w:numPr>
+          <w:ilvl w:val="0"/>
+          <w:numId w:val="28"/>
+        </w:numPr>
+      </w:pPr>
+      <w:r>
+        <w:t xml:space="preserve">Login to app using credentials : </w:t>
+      </w:r>
+      <w:r>
+        <w:t xml:space="preserve"> </w:t>
+      </w:r>
+      <w:r>
+        <w:t>dinesh/Dinesh@123$ or jack/Jack@123$ or jack/Jack!1</w:t>
+      </w:r>
+    </w:p>
+    <w:p>
+      <w:pPr>
+        <w:pStyle w:val="ListParagraph"/>
+        <w:numPr>
+          <w:ilvl w:val="0"/>
+          <w:numId w:val="28"/>
+        </w:numPr>
+      </w:pPr>
+      <w:r>
+        <w:t>In Burp, go to the Proxy Intercept tab. You should see your app request(Login Request) displayed for you to view and edit.</w:t>
+      </w:r>
+    </w:p>
+    <w:p>
+      <w:pPr>
+        <w:pStyle w:val="ListParagraph"/>
+      </w:pPr>
+    </w:p>
+    <w:p>
+      <w:pPr>
+        <w:pStyle w:val="ListParagraph"/>
+      </w:pPr>
+      <w:r>
+        <w:rPr>
+          <w:noProof/>
+          <w:lang w:bidi="hi-IN"/>
+        </w:rPr>
+        <w:drawing>
+          <wp:inline distT="0" distB="0" distL="0" distR="0" wp14:anchorId="74042815" wp14:editId="1552E1AC">
+            <wp:extent cx="5575935" cy="3552190"/>
+            <wp:effectExtent l="0" t="0" r="12065" b="3810"/>
+            <wp:docPr id="19" name="Picture 19"/>
+            <wp:cNvGraphicFramePr>
+              <a:graphicFrameLocks xmlns:a="http://schemas.openxmlformats.org/drawingml/2006/main" noChangeAspect="1"/>
+            </wp:cNvGraphicFramePr>
+            <a:graphic xmlns:a="http://schemas.openxmlformats.org/drawingml/2006/main">
+              <a:graphicData uri="http://schemas.openxmlformats.org/drawingml/2006/picture">
+                <pic:pic xmlns:pic="http://schemas.openxmlformats.org/drawingml/2006/picture">
+                  <pic:nvPicPr>
+                    <pic:cNvPr id="19" name="Image 1.png"/>
+                    <pic:cNvPicPr/>
+                  </pic:nvPicPr>
+                  <pic:blipFill>
+                    <a:blip r:embed="rId34">
+                      <a:extLst>
+                        <a:ext uri="{28A0092B-C50C-407E-A947-70E740481C1C}">
+                          <a14:useLocalDpi xmlns:a14="http://schemas.microsoft.com/office/drawing/2010/main" val="0"/>
+                        </a:ext>
+                      </a:extLst>
+                    </a:blip>
+                    <a:stretch>
+                      <a:fillRect/>
+                    </a:stretch>
+                  </pic:blipFill>
+                  <pic:spPr>
+                    <a:xfrm>
+                      <a:off x="0" y="0"/>
+                      <a:ext cx="5575935" cy="3552190"/>
+                    </a:xfrm>
+                    <a:prstGeom prst="rect">
+                      <a:avLst/>
+                    </a:prstGeom>
+                  </pic:spPr>
+                </pic:pic>
+              </a:graphicData>
+            </a:graphic>
+          </wp:inline>
+        </w:drawing>
+      </w:r>
+    </w:p>
+    <w:p>
+      <w:pPr>
+        <w:pStyle w:val="ListParagraph"/>
+      </w:pPr>
+    </w:p>
+    <w:p>
+      <w:pPr>
+        <w:pStyle w:val="ListParagraph"/>
+        <w:numPr>
+          <w:ilvl w:val="0"/>
+          <w:numId w:val="28"/>
+        </w:numPr>
+      </w:pPr>
+      <w:r>
+        <w:t>Click the "Forward" button to send the request to the server. In most cases, app will make more than one request in order to display the page (for Images, etc.). Look at each subsequent request and then forward it to the server. When there are no more requests to forward, app should have finished loading the URL you requested.</w:t>
+      </w:r>
+    </w:p>
+    <w:p>
+      <w:pPr>
+        <w:pStyle w:val="ListParagraph"/>
+        <w:numPr>
+          <w:ilvl w:val="0"/>
+          <w:numId w:val="28"/>
+        </w:numPr>
+      </w:pPr>
+      <w:r>
+        <w:t>Choose "Send to Repeater", and go to the Repeater tab. You will see the selected request has been copied into the Repeater tool, for further testing where the request can be modified and response can be observed.</w:t>
+      </w:r>
+    </w:p>
+    <w:p>
+      <w:pPr>
+        <w:pStyle w:val="ListParagraph"/>
+        <w:numPr>
+          <w:ilvl w:val="0"/>
+          <w:numId w:val="28"/>
+        </w:numPr>
+      </w:pPr>
+      <w:r>
+        <w:t xml:space="preserve">Now </w:t>
+      </w:r>
+      <w:r>
+        <w:t>Let’s</w:t>
+      </w:r>
+      <w:r>
+        <w:t xml:space="preserve"> change</w:t>
+      </w:r>
+      <w:r>
+        <w:t xml:space="preserve"> the password of logged in User which is legitimated. </w:t>
+      </w:r>
+    </w:p>
+    <w:p>
+      <w:pPr>
+        <w:pStyle w:val="ListParagraph"/>
+        <w:numPr>
+          <w:ilvl w:val="0"/>
+          <w:numId w:val="28"/>
+        </w:numPr>
+      </w:pPr>
+      <w:r>
+        <w:t>Here you can also</w:t>
+      </w:r>
+      <w:r>
+        <w:t xml:space="preserve"> modify the change password request and forward the request through Repeater and observe the response.</w:t>
+      </w:r>
+      <w:r>
+        <w:t xml:space="preserve"> E.G. User name and password whatever you would like to update it.</w:t>
+      </w:r>
+    </w:p>
+    <w:p/>
+    <w:p/>
+    <w:p>
+      <w:bookmarkStart w:id="9" w:name="_GoBack"/>
+      <w:bookmarkEnd w:id="9"/>
+    </w:p>
+    <w:p>
+      <w:pPr>
+        <w:pStyle w:val="ListParagraph"/>
+        <w:numPr>
+          <w:ilvl w:val="0"/>
+          <w:numId w:val="28"/>
+        </w:numPr>
+      </w:pPr>
+      <w:r>
+        <w:t>Request is found vulnerable, as it’s not asking old password and allowing user to set new password.</w:t>
+      </w:r>
+      <w:r>
+        <w:t xml:space="preserve"> </w:t>
+      </w:r>
+      <w:r>
+        <w:t>This way attacker can change</w:t>
+      </w:r>
+      <w:r>
+        <w:t xml:space="preserve"> the password of valid user without even knowing actual password. </w:t>
+      </w:r>
+    </w:p>
+    <w:p>
+      <w:r>
+        <w:rPr>
+          <w:noProof/>
+          <w:lang w:bidi="hi-IN"/>
+        </w:rPr>
+        <w:drawing>
+          <wp:inline distT="0" distB="0" distL="0" distR="0" wp14:anchorId="36E896D6" wp14:editId="7904F28E">
+            <wp:extent cx="6033135" cy="3392629"/>
+            <wp:effectExtent l="0" t="0" r="0" b="11430"/>
+            <wp:docPr id="22" name="Picture 22"/>
+            <wp:cNvGraphicFramePr>
+              <a:graphicFrameLocks xmlns:a="http://schemas.openxmlformats.org/drawingml/2006/main" noChangeAspect="1"/>
+            </wp:cNvGraphicFramePr>
+            <a:graphic xmlns:a="http://schemas.openxmlformats.org/drawingml/2006/main">
+              <a:graphicData uri="http://schemas.openxmlformats.org/drawingml/2006/picture">
+                <pic:pic xmlns:pic="http://schemas.openxmlformats.org/drawingml/2006/picture">
+                  <pic:nvPicPr>
+                    <pic:cNvPr id="22" name="Image 3.png"/>
+                    <pic:cNvPicPr/>
+                  </pic:nvPicPr>
+                  <pic:blipFill>
+                    <a:blip r:embed="rId35">
+                      <a:extLst>
+                        <a:ext uri="{28A0092B-C50C-407E-A947-70E740481C1C}">
+                          <a14:useLocalDpi xmlns:a14="http://schemas.microsoft.com/office/drawing/2010/main" val="0"/>
+                        </a:ext>
+                      </a:extLst>
+                    </a:blip>
+                    <a:stretch>
+                      <a:fillRect/>
+                    </a:stretch>
+                  </pic:blipFill>
+                  <pic:spPr>
+                    <a:xfrm>
+                      <a:off x="0" y="0"/>
+                      <a:ext cx="6040123" cy="3396559"/>
+                    </a:xfrm>
+                    <a:prstGeom prst="rect">
+                      <a:avLst/>
+                    </a:prstGeom>
+                  </pic:spPr>
+                </pic:pic>
+              </a:graphicData>
+            </a:graphic>
+          </wp:inline>
+        </w:drawing>
       </w:r>
     </w:p>
     <w:sectPr>
@@ -2173,7 +2466,7 @@
 </file>
 
 <file path=word/endnotes.xml><?xml version="1.0" encoding="utf-8"?>
-<w:endnotes xmlns:wpc="http://schemas.microsoft.com/office/word/2010/wordprocessingCanvas" xmlns:mo="http://schemas.microsoft.com/office/mac/office/2008/main" xmlns:mc="http://schemas.openxmlformats.org/markup-compatibility/2006" xmlns:mv="urn:schemas-microsoft-com:mac:vml" xmlns:o="urn:schemas-microsoft-com:office:office" xmlns:r="http://schemas.openxmlformats.org/officeDocument/2006/relationships" xmlns:m="http://schemas.openxmlformats.org/officeDocument/2006/math" xmlns:v="urn:schemas-microsoft-com:vml" xmlns:wp14="http://schemas.microsoft.com/office/word/2010/wordprocessingDrawing" xmlns:wp="http://schemas.openxmlformats.org/drawingml/2006/wordprocessingDrawing" xmlns:w10="urn:schemas-microsoft-com:office:word" xmlns:w="http://schemas.openxmlformats.org/wordprocessingml/2006/main" xmlns:w14="http://schemas.microsoft.com/office/word/2010/wordml" xmlns:wpg="http://schemas.microsoft.com/office/word/2010/wordprocessingGroup" xmlns:wpi="http://schemas.microsoft.com/office/word/2010/wordprocessingInk" xmlns:wne="http://schemas.microsoft.com/office/word/2006/wordml" xmlns:wps="http://schemas.microsoft.com/office/word/2010/wordprocessingShape" mc:Ignorable="w14 wp14">
+<w:endnotes xmlns:wpc="http://schemas.microsoft.com/office/word/2010/wordprocessingCanvas" xmlns:mo="http://schemas.microsoft.com/office/mac/office/2008/main" xmlns:mc="http://schemas.openxmlformats.org/markup-compatibility/2006" xmlns:mv="urn:schemas-microsoft-com:mac:vml" xmlns:o="urn:schemas-microsoft-com:office:office" xmlns:r="http://schemas.openxmlformats.org/officeDocument/2006/relationships" xmlns:m="http://schemas.openxmlformats.org/officeDocument/2006/math" xmlns:v="urn:schemas-microsoft-com:vml" xmlns:wp14="http://schemas.microsoft.com/office/word/2010/wordprocessingDrawing" xmlns:wp="http://schemas.openxmlformats.org/drawingml/2006/wordprocessingDrawing" xmlns:w10="urn:schemas-microsoft-com:office:word" xmlns:w="http://schemas.openxmlformats.org/wordprocessingml/2006/main" xmlns:w14="http://schemas.microsoft.com/office/word/2010/wordml" xmlns:w15="http://schemas.microsoft.com/office/word/2012/wordml" xmlns:wpg="http://schemas.microsoft.com/office/word/2010/wordprocessingGroup" xmlns:wpi="http://schemas.microsoft.com/office/word/2010/wordprocessingInk" xmlns:wne="http://schemas.microsoft.com/office/word/2006/wordml" xmlns:wps="http://schemas.microsoft.com/office/word/2010/wordprocessingShape" mc:Ignorable="w14 w15 wp14">
   <w:endnote w:type="separator" w:id="-1">
     <w:p>
       <w:pPr>
@@ -2198,14 +2491,14 @@
 </file>
 
 <file path=word/footer1.xml><?xml version="1.0" encoding="utf-8"?>
-<w:ftr xmlns:wpc="http://schemas.microsoft.com/office/word/2010/wordprocessingCanvas" xmlns:mo="http://schemas.microsoft.com/office/mac/office/2008/main" xmlns:mc="http://schemas.openxmlformats.org/markup-compatibility/2006" xmlns:mv="urn:schemas-microsoft-com:mac:vml" xmlns:o="urn:schemas-microsoft-com:office:office" xmlns:r="http://schemas.openxmlformats.org/officeDocument/2006/relationships" xmlns:m="http://schemas.openxmlformats.org/officeDocument/2006/math" xmlns:v="urn:schemas-microsoft-com:vml" xmlns:wp14="http://schemas.microsoft.com/office/word/2010/wordprocessingDrawing" xmlns:wp="http://schemas.openxmlformats.org/drawingml/2006/wordprocessingDrawing" xmlns:w10="urn:schemas-microsoft-com:office:word" xmlns:w="http://schemas.openxmlformats.org/wordprocessingml/2006/main" xmlns:w14="http://schemas.microsoft.com/office/word/2010/wordml" xmlns:wpg="http://schemas.microsoft.com/office/word/2010/wordprocessingGroup" xmlns:wpi="http://schemas.microsoft.com/office/word/2010/wordprocessingInk" xmlns:wne="http://schemas.microsoft.com/office/word/2006/wordml" xmlns:wps="http://schemas.microsoft.com/office/word/2010/wordprocessingShape" mc:Ignorable="w14 wp14 mv">
+<w:ftr xmlns:wpc="http://schemas.microsoft.com/office/word/2010/wordprocessingCanvas" xmlns:mo="http://schemas.microsoft.com/office/mac/office/2008/main" xmlns:mc="http://schemas.openxmlformats.org/markup-compatibility/2006" xmlns:mv="urn:schemas-microsoft-com:mac:vml" xmlns:o="urn:schemas-microsoft-com:office:office" xmlns:r="http://schemas.openxmlformats.org/officeDocument/2006/relationships" xmlns:m="http://schemas.openxmlformats.org/officeDocument/2006/math" xmlns:v="urn:schemas-microsoft-com:vml" xmlns:wp14="http://schemas.microsoft.com/office/word/2010/wordprocessingDrawing" xmlns:wp="http://schemas.openxmlformats.org/drawingml/2006/wordprocessingDrawing" xmlns:w10="urn:schemas-microsoft-com:office:word" xmlns:w="http://schemas.openxmlformats.org/wordprocessingml/2006/main" xmlns:w14="http://schemas.microsoft.com/office/word/2010/wordml" xmlns:w15="http://schemas.microsoft.com/office/word/2012/wordml" xmlns:wpg="http://schemas.microsoft.com/office/word/2010/wordprocessingGroup" xmlns:wpi="http://schemas.microsoft.com/office/word/2010/wordprocessingInk" xmlns:wne="http://schemas.microsoft.com/office/word/2006/wordml" xmlns:wps="http://schemas.microsoft.com/office/word/2010/wordprocessingShape" mc:Ignorable="w14 w15 wp14 mv">
   <w:p>
     <w:pPr>
       <w:pStyle w:val="Footer"/>
     </w:pPr>
     <w:r>
-      <w:pict w14:anchorId="6156E45F">
-        <v:rect id="_x0000_s2049" style="position:absolute;left:0;text-align:left;margin-left:-55pt;margin-top:-13.55pt;width:571.7pt;height:45.7pt;z-index:251669504;mso-wrap-distance-left:9pt;mso-wrap-distance-top:0;mso-wrap-distance-right:9pt;mso-wrap-distance-bottom:0;mso-position-horizontal-relative:text;mso-position-vertical-relative:text" fillcolor="#0a2e8c" strokecolor="#9ea09f" strokeweight="3pt">
+      <w:pict w14:anchorId="2A1F0C8D">
+        <v:rect id="_x0000_s2049" style="position:absolute;left:0;text-align:left;margin-left:-55pt;margin-top:-13.55pt;width:571.7pt;height:45.7pt;z-index:251669504" fillcolor="#0a2e8c" strokecolor="#9ea09f" strokeweight="3pt">
           <v:fill color2="#2672c6" angle="-90" focus="50%" type="gradient"/>
           <v:shadow on="t" color="#3f3151" offset="1.5pt,1.5pt"/>
           <v:textbox>
@@ -2312,6 +2605,7 @@
     <w:r>
       <w:rPr>
         <w:noProof/>
+        <w:lang w:bidi="hi-IN"/>
       </w:rPr>
       <w:drawing>
         <wp:anchor distT="0" distB="0" distL="114300" distR="114300" simplePos="0" relativeHeight="251668480" behindDoc="1" locked="0" layoutInCell="1" allowOverlap="1" wp14:anchorId="5D83E8DA" wp14:editId="2888D2F5">
@@ -2371,7 +2665,7 @@
 </file>
 
 <file path=word/footer2.xml><?xml version="1.0" encoding="utf-8"?>
-<w:ftr xmlns:wpc="http://schemas.microsoft.com/office/word/2010/wordprocessingCanvas" xmlns:mo="http://schemas.microsoft.com/office/mac/office/2008/main" xmlns:mc="http://schemas.openxmlformats.org/markup-compatibility/2006" xmlns:mv="urn:schemas-microsoft-com:mac:vml" xmlns:o="urn:schemas-microsoft-com:office:office" xmlns:r="http://schemas.openxmlformats.org/officeDocument/2006/relationships" xmlns:m="http://schemas.openxmlformats.org/officeDocument/2006/math" xmlns:v="urn:schemas-microsoft-com:vml" xmlns:wp14="http://schemas.microsoft.com/office/word/2010/wordprocessingDrawing" xmlns:wp="http://schemas.openxmlformats.org/drawingml/2006/wordprocessingDrawing" xmlns:w10="urn:schemas-microsoft-com:office:word" xmlns:w="http://schemas.openxmlformats.org/wordprocessingml/2006/main" xmlns:w14="http://schemas.microsoft.com/office/word/2010/wordml" xmlns:wpg="http://schemas.microsoft.com/office/word/2010/wordprocessingGroup" xmlns:wpi="http://schemas.microsoft.com/office/word/2010/wordprocessingInk" xmlns:wne="http://schemas.microsoft.com/office/word/2006/wordml" xmlns:wps="http://schemas.microsoft.com/office/word/2010/wordprocessingShape" mc:Ignorable="w14 wp14 mv">
+<w:ftr xmlns:wpc="http://schemas.microsoft.com/office/word/2010/wordprocessingCanvas" xmlns:mo="http://schemas.microsoft.com/office/mac/office/2008/main" xmlns:mc="http://schemas.openxmlformats.org/markup-compatibility/2006" xmlns:mv="urn:schemas-microsoft-com:mac:vml" xmlns:o="urn:schemas-microsoft-com:office:office" xmlns:r="http://schemas.openxmlformats.org/officeDocument/2006/relationships" xmlns:m="http://schemas.openxmlformats.org/officeDocument/2006/math" xmlns:v="urn:schemas-microsoft-com:vml" xmlns:wp14="http://schemas.microsoft.com/office/word/2010/wordprocessingDrawing" xmlns:wp="http://schemas.openxmlformats.org/drawingml/2006/wordprocessingDrawing" xmlns:w10="urn:schemas-microsoft-com:office:word" xmlns:w="http://schemas.openxmlformats.org/wordprocessingml/2006/main" xmlns:w14="http://schemas.microsoft.com/office/word/2010/wordml" xmlns:w15="http://schemas.microsoft.com/office/word/2012/wordml" xmlns:wpg="http://schemas.microsoft.com/office/word/2010/wordprocessingGroup" xmlns:wpi="http://schemas.microsoft.com/office/word/2010/wordprocessingInk" xmlns:wne="http://schemas.microsoft.com/office/word/2006/wordml" xmlns:wps="http://schemas.microsoft.com/office/word/2010/wordprocessingShape" mc:Ignorable="w14 w15 wp14 mv">
   <w:p>
     <w:pPr>
       <w:pStyle w:val="Footer"/>
@@ -2379,6 +2673,7 @@
     <w:r>
       <w:rPr>
         <w:noProof/>
+        <w:lang w:bidi="hi-IN"/>
       </w:rPr>
       <w:drawing>
         <wp:anchor distT="0" distB="0" distL="114300" distR="114300" simplePos="0" relativeHeight="251666432" behindDoc="0" locked="0" layoutInCell="1" allowOverlap="1" wp14:anchorId="2411B9BA" wp14:editId="570EDB4D">
@@ -2438,6 +2733,7 @@
     <w:r>
       <w:rPr>
         <w:noProof/>
+        <w:lang w:bidi="hi-IN"/>
       </w:rPr>
       <mc:AlternateContent>
         <mc:Choice Requires="wps">
@@ -2496,7 +2792,7 @@
                       <a:effectLst/>
                       <a:extLst>
                         <a:ext uri="{AF507438-7753-43e0-B8FC-AC1667EBCBE1}">
-                          <a14:hiddenEffects xmlns:a14="http://schemas.microsoft.com/office/drawing/2010/main">
+                          <a14:hiddenEffects xmlns="" xmlns:o="urn:schemas-microsoft-com:office:office" xmlns:v="urn:schemas-microsoft-com:vml" xmlns:w10="urn:schemas-microsoft-com:office:word" xmlns:w="http://schemas.openxmlformats.org/wordprocessingml/2006/main" xmlns:a14="http://schemas.microsoft.com/office/drawing/2010/main" xmlns:arto="http://schemas.microsoft.com/office/word/2006/arto">
                             <a:effectLst>
                               <a:outerShdw dist="28398" dir="3806097" algn="ctr" rotWithShape="0">
                                 <a:schemeClr val="accent4">
@@ -2625,9 +2921,8 @@
         </mc:Choice>
         <mc:Fallback>
           <w:pict>
-            <v:rect id="Rectangle 2" o:spid="_x0000_s1028" style="position:absolute;left:0;text-align:left;margin-left:18.55pt;margin-top:0;width:571.7pt;height:45.7pt;z-index:251661311;visibility:visible;mso-wrap-style:square;mso-width-percent:0;mso-height-percent:0;mso-wrap-distance-left:9pt;mso-wrap-distance-top:0;mso-wrap-distance-right:9pt;mso-wrap-distance-bottom:0;mso-position-horizontal:absolute;mso-position-horizontal-relative:page;mso-position-vertical:center;mso-position-vertical-relative:bottom-margin-area;mso-width-percent:0;mso-height-percent:0;mso-width-relative:page;mso-height-relative:page;v-text-anchor:top" o:gfxdata="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" o:allowincell="f" fillcolor="#0a2e8c" strokecolor="#9ea09f" strokeweight="3pt">
+            <v:rect w14:anchorId="700004CB" id="Rectangle 2" o:spid="_x0000_s1028" style="position:absolute;left:0;text-align:left;margin-left:18.55pt;margin-top:0;width:571.7pt;height:45.7pt;z-index:251661311;visibility:visible;mso-wrap-style:square;mso-width-percent:0;mso-height-percent:0;mso-wrap-distance-left:9pt;mso-wrap-distance-top:0;mso-wrap-distance-right:9pt;mso-wrap-distance-bottom:0;mso-position-horizontal:absolute;mso-position-horizontal-relative:page;mso-position-vertical:center;mso-position-vertical-relative:bottom-margin-area;mso-width-percent:0;mso-height-percent:0;mso-width-relative:page;mso-height-relative:page;v-text-anchor:top" o:gfxdata="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" o:allowincell="f" fillcolor="#0a2e8c" strokecolor="#9ea09f" strokeweight="3pt">
               <v:fill color2="#2672c6" rotate="t" angle="-90" focus="-50%" type="gradient"/>
-              <v:shadow color="#0e65b3 [1607]" opacity=".5" mv:blur="0" offset="1pt,2pt"/>
               <v:textbox>
                 <w:txbxContent>
                   <w:p>
@@ -2646,7 +2941,25 @@
                         <w:sz w:val="18"/>
                         <w:szCs w:val="18"/>
                       </w:rPr>
-                      <w:t>187 Ballardvale St. • Wilmington, MA 01887</w:t>
+                      <w:t xml:space="preserve">187 </w:t>
+                    </w:r>
+                    <w:proofErr w:type="spellStart"/>
+                    <w:r>
+                      <w:rPr>
+                        <w:color w:val="FFFFFF" w:themeColor="background1"/>
+                        <w:sz w:val="18"/>
+                        <w:szCs w:val="18"/>
+                      </w:rPr>
+                      <w:t>Ballardvale</w:t>
+                    </w:r>
+                    <w:proofErr w:type="spellEnd"/>
+                    <w:r>
+                      <w:rPr>
+                        <w:color w:val="FFFFFF" w:themeColor="background1"/>
+                        <w:sz w:val="18"/>
+                        <w:szCs w:val="18"/>
+                      </w:rPr>
+                      <w:t xml:space="preserve"> St. • Wilmington, MA 01887</w:t>
                     </w:r>
                   </w:p>
                   <w:p>
@@ -2659,13 +2972,23 @@
                         <w:szCs w:val="18"/>
                       </w:rPr>
                     </w:pPr>
+                    <w:proofErr w:type="spellStart"/>
                     <w:r>
                       <w:rPr>
                         <w:color w:val="FFFFFF" w:themeColor="background1"/>
                         <w:sz w:val="18"/>
                         <w:szCs w:val="18"/>
                       </w:rPr>
-                      <w:t>Ph: (978) 694-1008 • F: (978) 694-1666</w:t>
+                      <w:t>Ph</w:t>
+                    </w:r>
+                    <w:proofErr w:type="spellEnd"/>
+                    <w:r>
+                      <w:rPr>
+                        <w:color w:val="FFFFFF" w:themeColor="background1"/>
+                        <w:sz w:val="18"/>
+                        <w:szCs w:val="18"/>
+                      </w:rPr>
+                      <w:t>: (978) 694-1008 • F: (978) 694-1666</w:t>
                     </w:r>
                   </w:p>
                   <w:p>
@@ -2709,7 +3032,7 @@
 </file>
 
 <file path=word/footnotes.xml><?xml version="1.0" encoding="utf-8"?>
-<w:footnotes xmlns:wpc="http://schemas.microsoft.com/office/word/2010/wordprocessingCanvas" xmlns:mo="http://schemas.microsoft.com/office/mac/office/2008/main" xmlns:mc="http://schemas.openxmlformats.org/markup-compatibility/2006" xmlns:mv="urn:schemas-microsoft-com:mac:vml" xmlns:o="urn:schemas-microsoft-com:office:office" xmlns:r="http://schemas.openxmlformats.org/officeDocument/2006/relationships" xmlns:m="http://schemas.openxmlformats.org/officeDocument/2006/math" xmlns:v="urn:schemas-microsoft-com:vml" xmlns:wp14="http://schemas.microsoft.com/office/word/2010/wordprocessingDrawing" xmlns:wp="http://schemas.openxmlformats.org/drawingml/2006/wordprocessingDrawing" xmlns:w10="urn:schemas-microsoft-com:office:word" xmlns:w="http://schemas.openxmlformats.org/wordprocessingml/2006/main" xmlns:w14="http://schemas.microsoft.com/office/word/2010/wordml" xmlns:wpg="http://schemas.microsoft.com/office/word/2010/wordprocessingGroup" xmlns:wpi="http://schemas.microsoft.com/office/word/2010/wordprocessingInk" xmlns:wne="http://schemas.microsoft.com/office/word/2006/wordml" xmlns:wps="http://schemas.microsoft.com/office/word/2010/wordprocessingShape" mc:Ignorable="w14 wp14">
+<w:footnotes xmlns:wpc="http://schemas.microsoft.com/office/word/2010/wordprocessingCanvas" xmlns:mo="http://schemas.microsoft.com/office/mac/office/2008/main" xmlns:mc="http://schemas.openxmlformats.org/markup-compatibility/2006" xmlns:mv="urn:schemas-microsoft-com:mac:vml" xmlns:o="urn:schemas-microsoft-com:office:office" xmlns:r="http://schemas.openxmlformats.org/officeDocument/2006/relationships" xmlns:m="http://schemas.openxmlformats.org/officeDocument/2006/math" xmlns:v="urn:schemas-microsoft-com:vml" xmlns:wp14="http://schemas.microsoft.com/office/word/2010/wordprocessingDrawing" xmlns:wp="http://schemas.openxmlformats.org/drawingml/2006/wordprocessingDrawing" xmlns:w10="urn:schemas-microsoft-com:office:word" xmlns:w="http://schemas.openxmlformats.org/wordprocessingml/2006/main" xmlns:w14="http://schemas.microsoft.com/office/word/2010/wordml" xmlns:w15="http://schemas.microsoft.com/office/word/2012/wordml" xmlns:wpg="http://schemas.microsoft.com/office/word/2010/wordprocessingGroup" xmlns:wpi="http://schemas.microsoft.com/office/word/2010/wordprocessingInk" xmlns:wne="http://schemas.microsoft.com/office/word/2006/wordml" xmlns:wps="http://schemas.microsoft.com/office/word/2010/wordprocessingShape" mc:Ignorable="w14 w15 wp14">
   <w:footnote w:type="separator" w:id="-1">
     <w:p>
       <w:pPr>
@@ -2734,7 +3057,7 @@
 </file>
 
 <file path=word/header1.xml><?xml version="1.0" encoding="utf-8"?>
-<w:hdr xmlns:wpc="http://schemas.microsoft.com/office/word/2010/wordprocessingCanvas" xmlns:mo="http://schemas.microsoft.com/office/mac/office/2008/main" xmlns:mc="http://schemas.openxmlformats.org/markup-compatibility/2006" xmlns:mv="urn:schemas-microsoft-com:mac:vml" xmlns:o="urn:schemas-microsoft-com:office:office" xmlns:r="http://schemas.openxmlformats.org/officeDocument/2006/relationships" xmlns:m="http://schemas.openxmlformats.org/officeDocument/2006/math" xmlns:v="urn:schemas-microsoft-com:vml" xmlns:wp14="http://schemas.microsoft.com/office/word/2010/wordprocessingDrawing" xmlns:wp="http://schemas.openxmlformats.org/drawingml/2006/wordprocessingDrawing" xmlns:w10="urn:schemas-microsoft-com:office:word" xmlns:w="http://schemas.openxmlformats.org/wordprocessingml/2006/main" xmlns:w14="http://schemas.microsoft.com/office/word/2010/wordml" xmlns:wpg="http://schemas.microsoft.com/office/word/2010/wordprocessingGroup" xmlns:wpi="http://schemas.microsoft.com/office/word/2010/wordprocessingInk" xmlns:wne="http://schemas.microsoft.com/office/word/2006/wordml" xmlns:wps="http://schemas.microsoft.com/office/word/2010/wordprocessingShape" mc:Ignorable="w14 wp14 mv">
+<w:hdr xmlns:wpc="http://schemas.microsoft.com/office/word/2010/wordprocessingCanvas" xmlns:mo="http://schemas.microsoft.com/office/mac/office/2008/main" xmlns:mc="http://schemas.openxmlformats.org/markup-compatibility/2006" xmlns:mv="urn:schemas-microsoft-com:mac:vml" xmlns:o="urn:schemas-microsoft-com:office:office" xmlns:r="http://schemas.openxmlformats.org/officeDocument/2006/relationships" xmlns:m="http://schemas.openxmlformats.org/officeDocument/2006/math" xmlns:v="urn:schemas-microsoft-com:vml" xmlns:wp14="http://schemas.microsoft.com/office/word/2010/wordprocessingDrawing" xmlns:wp="http://schemas.openxmlformats.org/drawingml/2006/wordprocessingDrawing" xmlns:w10="urn:schemas-microsoft-com:office:word" xmlns:w="http://schemas.openxmlformats.org/wordprocessingml/2006/main" xmlns:w14="http://schemas.microsoft.com/office/word/2010/wordml" xmlns:w15="http://schemas.microsoft.com/office/word/2012/wordml" xmlns:wpg="http://schemas.microsoft.com/office/word/2010/wordprocessingGroup" xmlns:wpi="http://schemas.microsoft.com/office/word/2010/wordprocessingInk" xmlns:wne="http://schemas.microsoft.com/office/word/2006/wordml" xmlns:wps="http://schemas.microsoft.com/office/word/2010/wordprocessingShape" mc:Ignorable="w14 w15 wp14 mv">
   <w:p>
     <w:pPr>
       <w:jc w:val="right"/>
@@ -2762,6 +3085,7 @@
     </w:r>
     <w:r>
       <w:rPr>
+        <w:rStyle w:val="SubtleEmphasis"/>
         <w:noProof/>
       </w:rPr>
       <w:t>2</w:t>
@@ -2779,7 +3103,7 @@
 </file>
 
 <file path=word/header2.xml><?xml version="1.0" encoding="utf-8"?>
-<w:hdr xmlns:wpc="http://schemas.microsoft.com/office/word/2010/wordprocessingCanvas" xmlns:mo="http://schemas.microsoft.com/office/mac/office/2008/main" xmlns:mc="http://schemas.openxmlformats.org/markup-compatibility/2006" xmlns:mv="urn:schemas-microsoft-com:mac:vml" xmlns:o="urn:schemas-microsoft-com:office:office" xmlns:r="http://schemas.openxmlformats.org/officeDocument/2006/relationships" xmlns:m="http://schemas.openxmlformats.org/officeDocument/2006/math" xmlns:v="urn:schemas-microsoft-com:vml" xmlns:wp14="http://schemas.microsoft.com/office/word/2010/wordprocessingDrawing" xmlns:wp="http://schemas.openxmlformats.org/drawingml/2006/wordprocessingDrawing" xmlns:w10="urn:schemas-microsoft-com:office:word" xmlns:w="http://schemas.openxmlformats.org/wordprocessingml/2006/main" xmlns:w14="http://schemas.microsoft.com/office/word/2010/wordml" xmlns:wpg="http://schemas.microsoft.com/office/word/2010/wordprocessingGroup" xmlns:wpi="http://schemas.microsoft.com/office/word/2010/wordprocessingInk" xmlns:wne="http://schemas.microsoft.com/office/word/2006/wordml" xmlns:wps="http://schemas.microsoft.com/office/word/2010/wordprocessingShape" mc:Ignorable="w14 wp14 mv">
+<w:hdr xmlns:wpc="http://schemas.microsoft.com/office/word/2010/wordprocessingCanvas" xmlns:mo="http://schemas.microsoft.com/office/mac/office/2008/main" xmlns:mc="http://schemas.openxmlformats.org/markup-compatibility/2006" xmlns:mv="urn:schemas-microsoft-com:mac:vml" xmlns:o="urn:schemas-microsoft-com:office:office" xmlns:r="http://schemas.openxmlformats.org/officeDocument/2006/relationships" xmlns:m="http://schemas.openxmlformats.org/officeDocument/2006/math" xmlns:v="urn:schemas-microsoft-com:vml" xmlns:wp14="http://schemas.microsoft.com/office/word/2010/wordprocessingDrawing" xmlns:wp="http://schemas.openxmlformats.org/drawingml/2006/wordprocessingDrawing" xmlns:w10="urn:schemas-microsoft-com:office:word" xmlns:w="http://schemas.openxmlformats.org/wordprocessingml/2006/main" xmlns:w14="http://schemas.microsoft.com/office/word/2010/wordml" xmlns:w15="http://schemas.microsoft.com/office/word/2012/wordml" xmlns:wpg="http://schemas.microsoft.com/office/word/2010/wordprocessingGroup" xmlns:wpi="http://schemas.microsoft.com/office/word/2010/wordprocessingInk" xmlns:wne="http://schemas.microsoft.com/office/word/2006/wordml" xmlns:wps="http://schemas.microsoft.com/office/word/2010/wordprocessingShape" mc:Ignorable="w14 w15 wp14 mv">
   <w:p>
     <w:pPr>
       <w:jc w:val="right"/>
@@ -2807,7 +3131,7 @@
         <w:rStyle w:val="SubtleEmphasis"/>
         <w:noProof/>
       </w:rPr>
-      <w:t>5</w:t>
+      <w:t>1</w:t>
     </w:r>
     <w:r>
       <w:rPr>
@@ -2826,10 +3150,10 @@
 </file>
 
 <file path=word/numbering.xml><?xml version="1.0" encoding="utf-8"?>
-<w:numbering xmlns:wpc="http://schemas.microsoft.com/office/word/2010/wordprocessingCanvas" xmlns:mo="http://schemas.microsoft.com/office/mac/office/2008/main" xmlns:mc="http://schemas.openxmlformats.org/markup-compatibility/2006" xmlns:mv="urn:schemas-microsoft-com:mac:vml" xmlns:o="urn:schemas-microsoft-com:office:office" xmlns:r="http://schemas.openxmlformats.org/officeDocument/2006/relationships" xmlns:m="http://schemas.openxmlformats.org/officeDocument/2006/math" xmlns:v="urn:schemas-microsoft-com:vml" xmlns:wp14="http://schemas.microsoft.com/office/word/2010/wordprocessingDrawing" xmlns:wp="http://schemas.openxmlformats.org/drawingml/2006/wordprocessingDrawing" xmlns:w10="urn:schemas-microsoft-com:office:word" xmlns:w="http://schemas.openxmlformats.org/wordprocessingml/2006/main" xmlns:w14="http://schemas.microsoft.com/office/word/2010/wordml" xmlns:wpg="http://schemas.microsoft.com/office/word/2010/wordprocessingGroup" xmlns:wpi="http://schemas.microsoft.com/office/word/2010/wordprocessingInk" xmlns:wne="http://schemas.microsoft.com/office/word/2006/wordml" xmlns:wps="http://schemas.microsoft.com/office/word/2010/wordprocessingShape" mc:Ignorable="w14 wp14">
+<w:numbering xmlns:wpc="http://schemas.microsoft.com/office/word/2010/wordprocessingCanvas" xmlns:mo="http://schemas.microsoft.com/office/mac/office/2008/main" xmlns:mc="http://schemas.openxmlformats.org/markup-compatibility/2006" xmlns:mv="urn:schemas-microsoft-com:mac:vml" xmlns:o="urn:schemas-microsoft-com:office:office" xmlns:r="http://schemas.openxmlformats.org/officeDocument/2006/relationships" xmlns:m="http://schemas.openxmlformats.org/officeDocument/2006/math" xmlns:v="urn:schemas-microsoft-com:vml" xmlns:wp14="http://schemas.microsoft.com/office/word/2010/wordprocessingDrawing" xmlns:wp="http://schemas.openxmlformats.org/drawingml/2006/wordprocessingDrawing" xmlns:w10="urn:schemas-microsoft-com:office:word" xmlns:w="http://schemas.openxmlformats.org/wordprocessingml/2006/main" xmlns:w14="http://schemas.microsoft.com/office/word/2010/wordml" xmlns:w15="http://schemas.microsoft.com/office/word/2012/wordml" xmlns:wpg="http://schemas.microsoft.com/office/word/2010/wordprocessingGroup" xmlns:wpi="http://schemas.microsoft.com/office/word/2010/wordprocessingInk" xmlns:wne="http://schemas.microsoft.com/office/word/2006/wordml" xmlns:wps="http://schemas.microsoft.com/office/word/2010/wordprocessingShape" mc:Ignorable="w14 w15 wp14">
   <w:numPicBullet w:numPicBulletId="0">
     <w:pict>
-      <v:shapetype id="_x0000_t75" coordsize="21600,21600" o:spt="75" o:preferrelative="t" path="m@4@5l@4@11@9@11@9@5xe" filled="f" stroked="f">
+      <v:shapetype w14:anchorId="7A7D61A5" id="_x0000_t75" coordsize="21600,21600" o:spt="75" o:preferrelative="t" path="m@4@5l@4@11@9@11@9@5xe" filled="f" stroked="f">
         <v:stroke joinstyle="miter"/>
         <v:formulas>
           <v:f eqn="if lineDrawn pixelLineWidth 0"/>
@@ -2848,7 +3172,7 @@
         <v:path o:extrusionok="f" gradientshapeok="t" o:connecttype="rect"/>
         <o:lock v:ext="edit" aspectratio="t"/>
       </v:shapetype>
-      <v:shape id="_x0000_i1160" type="#_x0000_t75" style="width:12.25pt;height:12.25pt" o:bullet="t">
+      <v:shape id="_x0000_i1028" type="#_x0000_t75" style="width:12.25pt;height:12.25pt" o:bullet="t">
         <v:imagedata r:id="rId1" o:title="arrow"/>
       </v:shape>
     </w:pict>
@@ -6098,7 +6422,7 @@
 </file>
 
 <file path=word/styles.xml><?xml version="1.0" encoding="utf-8"?>
-<w:styles xmlns:mc="http://schemas.openxmlformats.org/markup-compatibility/2006" xmlns:r="http://schemas.openxmlformats.org/officeDocument/2006/relationships" xmlns:w="http://schemas.openxmlformats.org/wordprocessingml/2006/main" xmlns:w14="http://schemas.microsoft.com/office/word/2010/wordml" mc:Ignorable="w14">
+<w:styles xmlns:mc="http://schemas.openxmlformats.org/markup-compatibility/2006" xmlns:r="http://schemas.openxmlformats.org/officeDocument/2006/relationships" xmlns:w="http://schemas.openxmlformats.org/wordprocessingml/2006/main" xmlns:w14="http://schemas.microsoft.com/office/word/2010/wordml" xmlns:w15="http://schemas.microsoft.com/office/word/2012/wordml" mc:Ignorable="w14 w15">
   <w:docDefaults>
     <w:rPrDefault>
       <w:rPr>
@@ -6114,936 +6438,380 @@
       </w:pPr>
     </w:pPrDefault>
   </w:docDefaults>
-  <w:latentStyles w:defLockedState="0" w:defUIPriority="99" w:defSemiHidden="1" w:defUnhideWhenUsed="1" w:defQFormat="0" w:count="276">
-    <w:lsdException w:name="Normal" w:semiHidden="0" w:uiPriority="0" w:unhideWhenUsed="0" w:qFormat="1"/>
-    <w:lsdException w:name="heading 1" w:semiHidden="0" w:uiPriority="9" w:unhideWhenUsed="0" w:qFormat="1"/>
-    <w:lsdException w:name="heading 2" w:uiPriority="9" w:qFormat="1"/>
-    <w:lsdException w:name="heading 3" w:uiPriority="9" w:qFormat="1"/>
-    <w:lsdException w:name="heading 4" w:uiPriority="9" w:qFormat="1"/>
-    <w:lsdException w:name="heading 5" w:uiPriority="9" w:qFormat="1"/>
-    <w:lsdException w:name="heading 6" w:uiPriority="9" w:qFormat="1"/>
-    <w:lsdException w:name="heading 7" w:uiPriority="9" w:qFormat="1"/>
-    <w:lsdException w:name="heading 8" w:uiPriority="9" w:qFormat="1"/>
-    <w:lsdException w:name="heading 9" w:uiPriority="9" w:qFormat="1"/>
-    <w:lsdException w:name="toc 1" w:uiPriority="39"/>
-    <w:lsdException w:name="toc 2" w:uiPriority="39"/>
-    <w:lsdException w:name="toc 3" w:uiPriority="39"/>
-    <w:lsdException w:name="toc 4" w:uiPriority="39"/>
-    <w:lsdException w:name="toc 5" w:uiPriority="39"/>
-    <w:lsdException w:name="toc 6" w:uiPriority="39"/>
-    <w:lsdException w:name="toc 7" w:uiPriority="39"/>
-    <w:lsdException w:name="toc 8" w:uiPriority="39"/>
-    <w:lsdException w:name="toc 9" w:uiPriority="39"/>
-    <w:lsdException w:name="caption" w:uiPriority="35" w:qFormat="1"/>
-    <w:lsdException w:name="Title" w:semiHidden="0" w:uiPriority="10" w:unhideWhenUsed="0" w:qFormat="1"/>
-    <w:lsdException w:name="Default Paragraph Font" w:uiPriority="1"/>
-    <w:lsdException w:name="Subtitle" w:semiHidden="0" w:uiPriority="11" w:unhideWhenUsed="0" w:qFormat="1"/>
-    <w:lsdException w:name="Strong" w:semiHidden="0" w:uiPriority="22" w:unhideWhenUsed="0" w:qFormat="1"/>
-    <w:lsdException w:name="Emphasis" w:semiHidden="0" w:uiPriority="20" w:unhideWhenUsed="0" w:qFormat="1"/>
-    <w:lsdException w:name="Table Grid" w:semiHidden="0" w:uiPriority="59" w:unhideWhenUsed="0"/>
-    <w:lsdException w:name="Note Level 1" w:semiHidden="0" w:unhideWhenUsed="0"/>
-    <w:lsdException w:name="Note Level 2" w:semiHidden="0" w:unhideWhenUsed="0"/>
-    <w:lsdException w:name="Note Level 3" w:semiHidden="0" w:unhideWhenUsed="0"/>
-    <w:lsdException w:name="Note Level 4" w:semiHidden="0" w:unhideWhenUsed="0"/>
-    <w:lsdException w:name="Note Level 5" w:semiHidden="0" w:unhideWhenUsed="0"/>
-    <w:lsdException w:name="Note Level 6" w:semiHidden="0" w:unhideWhenUsed="0"/>
-    <w:lsdException w:name="Note Level 7" w:semiHidden="0" w:unhideWhenUsed="0"/>
-    <w:lsdException w:name="Note Level 8" w:semiHidden="0" w:unhideWhenUsed="0"/>
-    <w:lsdException w:name="Note Level 9" w:semiHidden="0" w:unhideWhenUsed="0"/>
-    <w:lsdException w:name="Placeholder Text" w:unhideWhenUsed="0"/>
-    <w:lsdException w:name="No Spacing" w:semiHidden="0" w:uiPriority="1" w:unhideWhenUsed="0" w:qFormat="1"/>
-    <w:lsdException w:name="Light Shading" w:semiHidden="0" w:uiPriority="60" w:unhideWhenUsed="0"/>
-    <w:lsdException w:name="Light List" w:semiHidden="0" w:uiPriority="61" w:unhideWhenUsed="0"/>
-    <w:lsdException w:name="Light Grid" w:semiHidden="0" w:uiPriority="62" w:unhideWhenUsed="0"/>
-    <w:lsdException w:name="Medium Shading 1" w:semiHidden="0" w:uiPriority="63" w:unhideWhenUsed="0"/>
-    <w:lsdException w:name="Medium Shading 2" w:semiHidden="0" w:uiPriority="64" w:unhideWhenUsed="0"/>
-    <w:lsdException w:name="Medium List 1" w:semiHidden="0" w:uiPriority="65" w:unhideWhenUsed="0"/>
-    <w:lsdException w:name="Medium List 2" w:semiHidden="0" w:uiPriority="66" w:unhideWhenUsed="0"/>
-    <w:lsdException w:name="Medium Grid 1" w:semiHidden="0" w:uiPriority="67" w:unhideWhenUsed="0"/>
-    <w:lsdException w:name="Medium Grid 2" w:semiHidden="0" w:uiPriority="68" w:unhideWhenUsed="0"/>
-    <w:lsdException w:name="Medium Grid 3" w:semiHidden="0" w:uiPriority="69" w:unhideWhenUsed="0"/>
-    <w:lsdException w:name="Dark List" w:semiHidden="0" w:uiPriority="70" w:unhideWhenUsed="0"/>
-    <w:lsdException w:name="Colorful Shading" w:semiHidden="0" w:uiPriority="71" w:unhideWhenUsed="0"/>
-    <w:lsdException w:name="Colorful List" w:semiHidden="0" w:uiPriority="72" w:unhideWhenUsed="0"/>
-    <w:lsdException w:name="Colorful Grid" w:semiHidden="0" w:uiPriority="73" w:unhideWhenUsed="0"/>
-    <w:lsdException w:name="Light Shading Accent 1" w:semiHidden="0" w:uiPriority="60" w:unhideWhenUsed="0"/>
-    <w:lsdException w:name="Light List Accent 1" w:semiHidden="0" w:uiPriority="61" w:unhideWhenUsed="0"/>
-    <w:lsdException w:name="Light Grid Accent 1" w:semiHidden="0" w:uiPriority="62" w:unhideWhenUsed="0"/>
-    <w:lsdException w:name="Medium Shading 1 Accent 1" w:semiHidden="0" w:uiPriority="63" w:unhideWhenUsed="0"/>
-    <w:lsdException w:name="Medium Shading 2 Accent 1" w:semiHidden="0" w:uiPriority="64" w:unhideWhenUsed="0"/>
-    <w:lsdException w:name="Medium List 1 Accent 1" w:semiHidden="0" w:uiPriority="65" w:unhideWhenUsed="0"/>
-    <w:lsdException w:name="Revision" w:unhideWhenUsed="0"/>
-    <w:lsdException w:name="List Paragraph" w:semiHidden="0" w:uiPriority="34" w:unhideWhenUsed="0" w:qFormat="1"/>
-    <w:lsdException w:name="Quote" w:semiHidden="0" w:uiPriority="29" w:unhideWhenUsed="0" w:qFormat="1"/>
-    <w:lsdException w:name="Intense Quote" w:semiHidden="0" w:uiPriority="30" w:unhideWhenUsed="0" w:qFormat="1"/>
-    <w:lsdException w:name="Medium List 2 Accent 1" w:semiHidden="0" w:uiPriority="66" w:unhideWhenUsed="0"/>
-    <w:lsdException w:name="Medium Grid 1 Accent 1" w:semiHidden="0" w:uiPriority="67" w:unhideWhenUsed="0"/>
-    <w:lsdException w:name="Medium Grid 2 Accent 1" w:semiHidden="0" w:uiPriority="68" w:unhideWhenUsed="0"/>
-    <w:lsdException w:name="Medium Grid 3 Accent 1" w:semiHidden="0" w:uiPriority="69" w:unhideWhenUsed="0"/>
-    <w:lsdException w:name="Dark List Accent 1" w:semiHidden="0" w:uiPriority="70" w:unhideWhenUsed="0"/>
-    <w:lsdException w:name="Colorful Shading Accent 1" w:semiHidden="0" w:uiPriority="71" w:unhideWhenUsed="0"/>
-    <w:lsdException w:name="Colorful List Accent 1" w:semiHidden="0" w:uiPriority="72" w:unhideWhenUsed="0"/>
-    <w:lsdException w:name="Colorful Grid Accent 1" w:semiHidden="0" w:uiPriority="73" w:unhideWhenUsed="0"/>
-    <w:lsdException w:name="Light Shading Accent 2" w:semiHidden="0" w:uiPriority="60" w:unhideWhenUsed="0"/>
-    <w:lsdException w:name="Light List Accent 2" w:semiHidden="0" w:uiPriority="61" w:unhideWhenUsed="0"/>
-    <w:lsdException w:name="Light Grid Accent 2" w:semiHidden="0" w:uiPriority="62" w:unhideWhenUsed="0"/>
-    <w:lsdException w:name="Medium Shading 1 Accent 2" w:semiHidden="0" w:uiPriority="63" w:unhideWhenUsed="0"/>
-    <w:lsdException w:name="Medium Shading 2 Accent 2" w:semiHidden="0" w:uiPriority="64" w:unhideWhenUsed="0"/>
-    <w:lsdException w:name="Medium List 1 Accent 2" w:semiHidden="0" w:uiPriority="65" w:unhideWhenUsed="0"/>
-    <w:lsdException w:name="Medium List 2 Accent 2" w:semiHidden="0" w:uiPriority="66" w:unhideWhenUsed="0"/>
-    <w:lsdException w:name="Medium Grid 1 Accent 2" w:semiHidden="0" w:uiPriority="67" w:unhideWhenUsed="0"/>
-    <w:lsdException w:name="Medium Grid 2 Accent 2" w:semiHidden="0" w:uiPriority="68" w:unhideWhenUsed="0"/>
-    <w:lsdException w:name="Medium Grid 3 Accent 2" w:semiHidden="0" w:uiPriority="69" w:unhideWhenUsed="0"/>
-    <w:lsdException w:name="Dark List Accent 2" w:semiHidden="0" w:uiPriority="70" w:unhideWhenUsed="0"/>
-    <w:lsdException w:name="Colorful Shading Accent 2" w:semiHidden="0" w:uiPriority="71" w:unhideWhenUsed="0"/>
-    <w:lsdException w:name="Colorful List Accent 2" w:semiHidden="0" w:uiPriority="72" w:unhideWhenUsed="0"/>
-    <w:lsdException w:name="Colorful Grid Accent 2" w:semiHidden="0" w:uiPriority="73" w:unhideWhenUsed="0"/>
-    <w:lsdException w:name="Light Shading Accent 3" w:semiHidden="0" w:uiPriority="60" w:unhideWhenUsed="0"/>
-    <w:lsdException w:name="Light List Accent 3" w:semiHidden="0" w:uiPriority="61" w:unhideWhenUsed="0"/>
-    <w:lsdException w:name="Light Grid Accent 3" w:semiHidden="0" w:uiPriority="62" w:unhideWhenUsed="0"/>
-    <w:lsdException w:name="Medium Shading 1 Accent 3" w:semiHidden="0" w:uiPriority="63" w:unhideWhenUsed="0"/>
-    <w:lsdException w:name="Medium Shading 2 Accent 3" w:semiHidden="0" w:uiPriority="64" w:unhideWhenUsed="0"/>
-    <w:lsdException w:name="Medium List 1 Accent 3" w:semiHidden="0" w:uiPriority="65" w:unhideWhenUsed="0"/>
-    <w:lsdException w:name="Medium List 2 Accent 3" w:semiHidden="0" w:uiPriority="66" w:unhideWhenUsed="0"/>
-    <w:lsdException w:name="Medium Grid 1 Accent 3" w:semiHidden="0" w:uiPriority="67" w:unhideWhenUsed="0"/>
-    <w:lsdException w:name="Medium Grid 2 Accent 3" w:semiHidden="0" w:uiPriority="68" w:unhideWhenUsed="0"/>
-    <w:lsdException w:name="Medium Grid 3 Accent 3" w:semiHidden="0" w:uiPriority="69" w:unhideWhenUsed="0"/>
-    <w:lsdException w:name="Dark List Accent 3" w:semiHidden="0" w:uiPriority="70" w:unhideWhenUsed="0"/>
-    <w:lsdException w:name="Colorful Shading Accent 3" w:semiHidden="0" w:uiPriority="71" w:unhideWhenUsed="0"/>
-    <w:lsdException w:name="Colorful List Accent 3" w:semiHidden="0" w:uiPriority="72" w:unhideWhenUsed="0"/>
-    <w:lsdException w:name="Colorful Grid Accent 3" w:semiHidden="0" w:uiPriority="73" w:unhideWhenUsed="0"/>
-    <w:lsdException w:name="Light Shading Accent 4" w:semiHidden="0" w:uiPriority="60" w:unhideWhenUsed="0"/>
-    <w:lsdException w:name="Light List Accent 4" w:semiHidden="0" w:uiPriority="61" w:unhideWhenUsed="0"/>
-    <w:lsdException w:name="Light Grid Accent 4" w:semiHidden="0" w:uiPriority="62" w:unhideWhenUsed="0"/>
-    <w:lsdException w:name="Medium Shading 1 Accent 4" w:semiHidden="0" w:uiPriority="63" w:unhideWhenUsed="0"/>
-    <w:lsdException w:name="Medium Shading 2 Accent 4" w:semiHidden="0" w:uiPriority="64" w:unhideWhenUsed="0"/>
-    <w:lsdException w:name="Medium List 1 Accent 4" w:semiHidden="0" w:uiPriority="65" w:unhideWhenUsed="0"/>
-    <w:lsdException w:name="Medium List 2 Accent 4" w:semiHidden="0" w:uiPriority="66" w:unhideWhenUsed="0"/>
-    <w:lsdException w:name="Medium Grid 1 Accent 4" w:semiHidden="0" w:uiPriority="67" w:unhideWhenUsed="0"/>
-    <w:lsdException w:name="Medium Grid 2 Accent 4" w:semiHidden="0" w:uiPriority="68" w:unhideWhenUsed="0"/>
-    <w:lsdException w:name="Medium Grid 3 Accent 4" w:semiHidden="0" w:uiPriority="69" w:unhideWhenUsed="0"/>
-    <w:lsdException w:name="Dark List Accent 4" w:semiHidden="0" w:uiPriority="70" w:unhideWhenUsed="0"/>
-    <w:lsdException w:name="Colorful Shading Accent 4" w:semiHidden="0" w:uiPriority="71" w:unhideWhenUsed="0"/>
-    <w:lsdException w:name="Colorful List Accent 4" w:semiHidden="0" w:uiPriority="72" w:unhideWhenUsed="0"/>
-    <w:lsdException w:name="Colorful Grid Accent 4" w:semiHidden="0" w:uiPriority="73" w:unhideWhenUsed="0"/>
-    <w:lsdException w:name="Light Shading Accent 5" w:semiHidden="0" w:uiPriority="60" w:unhideWhenUsed="0"/>
-    <w:lsdException w:name="Light List Accent 5" w:semiHidden="0" w:uiPriority="61" w:unhideWhenUsed="0"/>
-    <w:lsdException w:name="Light Grid Accent 5" w:semiHidden="0" w:uiPriority="62" w:unhideWhenUsed="0"/>
-    <w:lsdException w:name="Medium Shading 1 Accent 5" w:semiHidden="0" w:uiPriority="63" w:unhideWhenUsed="0"/>
-    <w:lsdException w:name="Medium Shading 2 Accent 5" w:semiHidden="0" w:uiPriority="64" w:unhideWhenUsed="0"/>
-    <w:lsdException w:name="Medium List 1 Accent 5" w:semiHidden="0" w:uiPriority="65" w:unhideWhenUsed="0"/>
-    <w:lsdException w:name="Medium List 2 Accent 5" w:semiHidden="0" w:uiPriority="66" w:unhideWhenUsed="0"/>
-    <w:lsdException w:name="Medium Grid 1 Accent 5" w:semiHidden="0" w:uiPriority="67" w:unhideWhenUsed="0"/>
-    <w:lsdException w:name="Medium Grid 2 Accent 5" w:semiHidden="0" w:uiPriority="68" w:unhideWhenUsed="0"/>
-    <w:lsdException w:name="Medium Grid 3 Accent 5" w:semiHidden="0" w:uiPriority="69" w:unhideWhenUsed="0"/>
-    <w:lsdException w:name="Dark List Accent 5" w:semiHidden="0" w:uiPriority="70" w:unhideWhenUsed="0"/>
-    <w:lsdException w:name="Colorful Shading Accent 5" w:semiHidden="0" w:uiPriority="71" w:unhideWhenUsed="0"/>
-    <w:lsdException w:name="Colorful List Accent 5" w:semiHidden="0" w:uiPriority="72" w:unhideWhenUsed="0"/>
-    <w:lsdException w:name="Colorful Grid Accent 5" w:semiHidden="0" w:uiPriority="73" w:unhideWhenUsed="0"/>
-    <w:lsdException w:name="Light Shading Accent 6" w:semiHidden="0" w:uiPriority="60" w:unhideWhenUsed="0"/>
-    <w:lsdException w:name="Light List Accent 6" w:semiHidden="0" w:uiPriority="61" w:unhideWhenUsed="0"/>
-    <w:lsdException w:name="Light Grid Accent 6" w:semiHidden="0" w:uiPriority="62" w:unhideWhenUsed="0"/>
-    <w:lsdException w:name="Medium Shading 1 Accent 6" w:semiHidden="0" w:uiPriority="63" w:unhideWhenUsed="0"/>
-    <w:lsdException w:name="Medium Shading 2 Accent 6" w:semiHidden="0" w:uiPriority="64" w:unhideWhenUsed="0"/>
-    <w:lsdException w:name="Medium List 1 Accent 6" w:semiHidden="0" w:uiPriority="65" w:unhideWhenUsed="0"/>
-    <w:lsdException w:name="Medium List 2 Accent 6" w:semiHidden="0" w:uiPriority="66" w:unhideWhenUsed="0"/>
-    <w:lsdException w:name="Medium Grid 1 Accent 6" w:semiHidden="0" w:uiPriority="67" w:unhideWhenUsed="0"/>
-    <w:lsdException w:name="Medium Grid 2 Accent 6" w:semiHidden="0" w:uiPriority="68" w:unhideWhenUsed="0"/>
-    <w:lsdException w:name="Medium Grid 3 Accent 6" w:semiHidden="0" w:uiPriority="69" w:unhideWhenUsed="0"/>
-    <w:lsdException w:name="Dark List Accent 6" w:semiHidden="0" w:uiPriority="70" w:unhideWhenUsed="0"/>
-    <w:lsdException w:name="Colorful Shading Accent 6" w:semiHidden="0" w:uiPriority="71" w:unhideWhenUsed="0"/>
-    <w:lsdException w:name="Colorful List Accent 6" w:semiHidden="0" w:uiPriority="72" w:unhideWhenUsed="0"/>
-    <w:lsdException w:name="Colorful Grid Accent 6" w:semiHidden="0" w:uiPriority="73" w:unhideWhenUsed="0"/>
-    <w:lsdException w:name="Subtle Emphasis" w:semiHidden="0" w:uiPriority="19" w:unhideWhenUsed="0" w:qFormat="1"/>
-    <w:lsdException w:name="Intense Emphasis" w:semiHidden="0" w:uiPriority="21" w:unhideWhenUsed="0" w:qFormat="1"/>
-    <w:lsdException w:name="Subtle Reference" w:semiHidden="0" w:uiPriority="31" w:unhideWhenUsed="0" w:qFormat="1"/>
-    <w:lsdException w:name="Intense Reference" w:semiHidden="0" w:uiPriority="32" w:unhideWhenUsed="0" w:qFormat="1"/>
-    <w:lsdException w:name="Book Title" w:semiHidden="0" w:uiPriority="33" w:unhideWhenUsed="0" w:qFormat="1"/>
-    <w:lsdException w:name="Bibliography" w:uiPriority="37"/>
-    <w:lsdException w:name="TOC Heading" w:uiPriority="39" w:qFormat="1"/>
-  </w:latentStyles>
-  <w:style w:type="paragraph" w:default="1" w:styleId="Normal">
-    <w:name w:val="Normal"/>
-    <w:qFormat/>
-    <w:rsid w:val="00B7437F"/>
-    <w:pPr>
-      <w:jc w:val="both"/>
-    </w:pPr>
-  </w:style>
-  <w:style w:type="paragraph" w:styleId="Heading1">
-    <w:name w:val="heading 1"/>
-    <w:basedOn w:val="Normal"/>
-    <w:next w:val="Normal"/>
-    <w:link w:val="Heading1Char"/>
-    <w:uiPriority w:val="9"/>
-    <w:qFormat/>
-    <w:rsid w:val="001F03BB"/>
-    <w:pPr>
-      <w:keepNext/>
-      <w:keepLines/>
-      <w:pBdr>
-        <w:bottom w:val="single" w:sz="4" w:space="1" w:color="auto"/>
-      </w:pBdr>
-      <w:spacing w:before="480" w:after="0"/>
-      <w:outlineLvl w:val="0"/>
-    </w:pPr>
-    <w:rPr>
-      <w:rFonts w:asciiTheme="majorHAnsi" w:eastAsiaTheme="majorEastAsia" w:hAnsiTheme="majorHAnsi" w:cstheme="majorBidi"/>
-      <w:b/>
-      <w:bCs/>
-      <w:color w:val="EA7900"/>
-      <w:sz w:val="28"/>
-      <w:szCs w:val="28"/>
-    </w:rPr>
-  </w:style>
-  <w:style w:type="paragraph" w:styleId="Heading2">
-    <w:name w:val="heading 2"/>
-    <w:basedOn w:val="Normal"/>
-    <w:next w:val="Normal"/>
-    <w:link w:val="Heading2Char"/>
-    <w:uiPriority w:val="9"/>
-    <w:unhideWhenUsed/>
-    <w:qFormat/>
-    <w:rsid w:val="00901DCF"/>
-    <w:pPr>
-      <w:keepNext/>
-      <w:keepLines/>
-      <w:spacing w:after="0"/>
-      <w:outlineLvl w:val="1"/>
-    </w:pPr>
-    <w:rPr>
-      <w:rFonts w:asciiTheme="majorHAnsi" w:eastAsiaTheme="majorEastAsia" w:hAnsiTheme="majorHAnsi" w:cstheme="majorBidi"/>
-      <w:b/>
-      <w:bCs/>
-      <w:color w:val="185A8C" w:themeColor="accent2"/>
-      <w:sz w:val="26"/>
-      <w:szCs w:val="26"/>
-    </w:rPr>
-  </w:style>
-  <w:style w:type="paragraph" w:styleId="Heading3">
-    <w:name w:val="heading 3"/>
-    <w:basedOn w:val="Normal"/>
-    <w:next w:val="Normal"/>
-    <w:link w:val="Heading3Char"/>
-    <w:uiPriority w:val="9"/>
-    <w:unhideWhenUsed/>
-    <w:qFormat/>
-    <w:rsid w:val="008D5714"/>
-    <w:pPr>
-      <w:keepNext/>
-      <w:keepLines/>
-      <w:spacing w:before="200" w:after="0"/>
-      <w:outlineLvl w:val="2"/>
-    </w:pPr>
-    <w:rPr>
-      <w:rFonts w:asciiTheme="majorHAnsi" w:eastAsiaTheme="majorEastAsia" w:hAnsiTheme="majorHAnsi" w:cstheme="majorBidi"/>
-      <w:b/>
-      <w:bCs/>
-      <w:i/>
-      <w:color w:val="13486F" w:themeColor="accent1"/>
-    </w:rPr>
-  </w:style>
-  <w:style w:type="paragraph" w:styleId="Heading4">
-    <w:name w:val="heading 4"/>
-    <w:basedOn w:val="Normal"/>
-    <w:next w:val="Normal"/>
-    <w:link w:val="Heading4Char"/>
-    <w:uiPriority w:val="9"/>
-    <w:unhideWhenUsed/>
-    <w:qFormat/>
-    <w:rsid w:val="008D5714"/>
-    <w:pPr>
-      <w:keepNext/>
-      <w:keepLines/>
-      <w:spacing w:before="200" w:after="0"/>
-      <w:outlineLvl w:val="3"/>
-    </w:pPr>
-    <w:rPr>
-      <w:rFonts w:asciiTheme="majorHAnsi" w:eastAsiaTheme="majorEastAsia" w:hAnsiTheme="majorHAnsi" w:cstheme="majorBidi"/>
-      <w:bCs/>
-      <w:iCs/>
-      <w:color w:val="13486F" w:themeColor="accent1"/>
-      <w:u w:val="single"/>
-    </w:rPr>
-  </w:style>
-  <w:style w:type="paragraph" w:styleId="Heading5">
-    <w:name w:val="heading 5"/>
-    <w:basedOn w:val="Normal"/>
-    <w:next w:val="Normal"/>
-    <w:link w:val="Heading5Char"/>
-    <w:uiPriority w:val="9"/>
-    <w:unhideWhenUsed/>
-    <w:qFormat/>
-    <w:rsid w:val="008D5714"/>
-    <w:pPr>
-      <w:keepNext/>
-      <w:keepLines/>
-      <w:spacing w:before="200" w:after="0"/>
-      <w:outlineLvl w:val="4"/>
-    </w:pPr>
-    <w:rPr>
-      <w:rFonts w:asciiTheme="majorHAnsi" w:eastAsiaTheme="majorEastAsia" w:hAnsiTheme="majorHAnsi" w:cstheme="majorBidi"/>
-      <w:b/>
-      <w:i/>
-    </w:rPr>
-  </w:style>
-  <w:style w:type="character" w:default="1" w:styleId="DefaultParagraphFont">
-    <w:name w:val="Default Paragraph Font"/>
-    <w:uiPriority w:val="1"/>
-    <w:semiHidden/>
-    <w:unhideWhenUsed/>
-  </w:style>
-  <w:style w:type="table" w:default="1" w:styleId="TableNormal">
-    <w:name w:val="Normal Table"/>
-    <w:uiPriority w:val="99"/>
-    <w:semiHidden/>
-    <w:unhideWhenUsed/>
-    <w:tblPr>
-      <w:tblInd w:w="0" w:type="dxa"/>
-      <w:tblCellMar>
-        <w:top w:w="0" w:type="dxa"/>
-        <w:left w:w="108" w:type="dxa"/>
-        <w:bottom w:w="0" w:type="dxa"/>
-        <w:right w:w="108" w:type="dxa"/>
-      </w:tblCellMar>
-    </w:tblPr>
-  </w:style>
-  <w:style w:type="numbering" w:default="1" w:styleId="NoList">
-    <w:name w:val="No List"/>
-    <w:uiPriority w:val="99"/>
-    <w:semiHidden/>
-    <w:unhideWhenUsed/>
-  </w:style>
-  <w:style w:type="paragraph" w:styleId="Header">
-    <w:name w:val="header"/>
-    <w:basedOn w:val="Normal"/>
-    <w:link w:val="HeaderChar"/>
-    <w:uiPriority w:val="99"/>
-    <w:unhideWhenUsed/>
-    <w:rsid w:val="002E3E80"/>
-    <w:pPr>
-      <w:tabs>
-        <w:tab w:val="center" w:pos="4680"/>
-        <w:tab w:val="right" w:pos="9360"/>
-      </w:tabs>
-      <w:spacing w:after="0" w:line="240" w:lineRule="auto"/>
-    </w:pPr>
-  </w:style>
-  <w:style w:type="character" w:customStyle="1" w:styleId="HeaderChar">
-    <w:name w:val="Header Char"/>
-    <w:basedOn w:val="DefaultParagraphFont"/>
-    <w:link w:val="Header"/>
-    <w:uiPriority w:val="99"/>
-    <w:rsid w:val="002E3E80"/>
-  </w:style>
-  <w:style w:type="paragraph" w:styleId="Footer">
-    <w:name w:val="footer"/>
-    <w:basedOn w:val="Normal"/>
-    <w:link w:val="FooterChar"/>
-    <w:uiPriority w:val="99"/>
-    <w:unhideWhenUsed/>
-    <w:rsid w:val="002E3E80"/>
-    <w:pPr>
-      <w:tabs>
-        <w:tab w:val="center" w:pos="4680"/>
-        <w:tab w:val="right" w:pos="9360"/>
-      </w:tabs>
-      <w:spacing w:after="0" w:line="240" w:lineRule="auto"/>
-    </w:pPr>
-  </w:style>
-  <w:style w:type="character" w:customStyle="1" w:styleId="FooterChar">
-    <w:name w:val="Footer Char"/>
-    <w:basedOn w:val="DefaultParagraphFont"/>
-    <w:link w:val="Footer"/>
-    <w:uiPriority w:val="99"/>
-    <w:rsid w:val="002E3E80"/>
-  </w:style>
-  <w:style w:type="paragraph" w:styleId="BalloonText">
-    <w:name w:val="Balloon Text"/>
-    <w:basedOn w:val="Normal"/>
-    <w:link w:val="BalloonTextChar"/>
-    <w:uiPriority w:val="99"/>
-    <w:semiHidden/>
-    <w:unhideWhenUsed/>
-    <w:rsid w:val="002E3E80"/>
-    <w:pPr>
-      <w:spacing w:after="0" w:line="240" w:lineRule="auto"/>
-    </w:pPr>
-    <w:rPr>
-      <w:rFonts w:ascii="Tahoma" w:hAnsi="Tahoma" w:cs="Tahoma"/>
-      <w:sz w:val="16"/>
-      <w:szCs w:val="16"/>
-    </w:rPr>
-  </w:style>
-  <w:style w:type="character" w:customStyle="1" w:styleId="BalloonTextChar">
-    <w:name w:val="Balloon Text Char"/>
-    <w:basedOn w:val="DefaultParagraphFont"/>
-    <w:link w:val="BalloonText"/>
-    <w:uiPriority w:val="99"/>
-    <w:semiHidden/>
-    <w:rsid w:val="002E3E80"/>
-    <w:rPr>
-      <w:rFonts w:ascii="Tahoma" w:hAnsi="Tahoma" w:cs="Tahoma"/>
-      <w:sz w:val="16"/>
-      <w:szCs w:val="16"/>
-    </w:rPr>
-  </w:style>
-  <w:style w:type="paragraph" w:styleId="NoSpacing">
-    <w:name w:val="No Spacing"/>
-    <w:link w:val="NoSpacingChar"/>
-    <w:uiPriority w:val="1"/>
-    <w:qFormat/>
-    <w:rsid w:val="002E3E80"/>
-    <w:pPr>
-      <w:spacing w:after="0" w:line="240" w:lineRule="auto"/>
-    </w:pPr>
-    <w:rPr>
-      <w:rFonts w:eastAsiaTheme="minorEastAsia"/>
-    </w:rPr>
-  </w:style>
-  <w:style w:type="character" w:customStyle="1" w:styleId="NoSpacingChar">
-    <w:name w:val="No Spacing Char"/>
-    <w:basedOn w:val="DefaultParagraphFont"/>
-    <w:link w:val="NoSpacing"/>
-    <w:uiPriority w:val="1"/>
-    <w:rsid w:val="002E3E80"/>
-    <w:rPr>
-      <w:rFonts w:eastAsiaTheme="minorEastAsia"/>
-    </w:rPr>
-  </w:style>
-  <w:style w:type="character" w:styleId="PlaceholderText">
-    <w:name w:val="Placeholder Text"/>
-    <w:basedOn w:val="DefaultParagraphFont"/>
-    <w:uiPriority w:val="99"/>
-    <w:semiHidden/>
-    <w:rsid w:val="00D32674"/>
-    <w:rPr>
-      <w:color w:val="808080"/>
-    </w:rPr>
-  </w:style>
-  <w:style w:type="character" w:customStyle="1" w:styleId="Heading1Char">
-    <w:name w:val="Heading 1 Char"/>
-    <w:basedOn w:val="DefaultParagraphFont"/>
-    <w:link w:val="Heading1"/>
-    <w:uiPriority w:val="9"/>
-    <w:rsid w:val="001F03BB"/>
-    <w:rPr>
-      <w:rFonts w:asciiTheme="majorHAnsi" w:eastAsiaTheme="majorEastAsia" w:hAnsiTheme="majorHAnsi" w:cstheme="majorBidi"/>
-      <w:b/>
-      <w:bCs/>
-      <w:color w:val="EA7900"/>
-      <w:sz w:val="28"/>
-      <w:szCs w:val="28"/>
-    </w:rPr>
-  </w:style>
-  <w:style w:type="character" w:customStyle="1" w:styleId="Heading2Char">
-    <w:name w:val="Heading 2 Char"/>
-    <w:basedOn w:val="DefaultParagraphFont"/>
-    <w:link w:val="Heading2"/>
-    <w:uiPriority w:val="9"/>
-    <w:rsid w:val="00901DCF"/>
-    <w:rPr>
-      <w:rFonts w:asciiTheme="majorHAnsi" w:eastAsiaTheme="majorEastAsia" w:hAnsiTheme="majorHAnsi" w:cstheme="majorBidi"/>
-      <w:b/>
-      <w:bCs/>
-      <w:color w:val="185A8C" w:themeColor="accent2"/>
-      <w:sz w:val="26"/>
-      <w:szCs w:val="26"/>
-    </w:rPr>
-  </w:style>
-  <w:style w:type="paragraph" w:styleId="TOC1">
-    <w:name w:val="toc 1"/>
-    <w:basedOn w:val="Normal"/>
-    <w:next w:val="Normal"/>
-    <w:autoRedefine/>
-    <w:uiPriority w:val="39"/>
-    <w:unhideWhenUsed/>
-    <w:rsid w:val="00B7437F"/>
-    <w:pPr>
-      <w:spacing w:after="0"/>
-    </w:pPr>
-    <w:rPr>
-      <w:rFonts w:asciiTheme="majorHAnsi" w:hAnsiTheme="majorHAnsi"/>
-      <w:b/>
-      <w:color w:val="217BC0" w:themeColor="text2"/>
-    </w:rPr>
-  </w:style>
-  <w:style w:type="paragraph" w:styleId="TOC2">
-    <w:name w:val="toc 2"/>
-    <w:basedOn w:val="Normal"/>
-    <w:next w:val="Normal"/>
-    <w:autoRedefine/>
-    <w:uiPriority w:val="39"/>
-    <w:unhideWhenUsed/>
-    <w:rsid w:val="00B7437F"/>
-    <w:pPr>
-      <w:spacing w:after="0"/>
-      <w:ind w:left="216"/>
-    </w:pPr>
-    <w:rPr>
-      <w:rFonts w:asciiTheme="majorHAnsi" w:hAnsiTheme="majorHAnsi"/>
-      <w:color w:val="185A8C" w:themeColor="accent2"/>
-    </w:rPr>
-  </w:style>
-  <w:style w:type="character" w:customStyle="1" w:styleId="Heading3Char">
-    <w:name w:val="Heading 3 Char"/>
-    <w:basedOn w:val="DefaultParagraphFont"/>
-    <w:link w:val="Heading3"/>
-    <w:uiPriority w:val="9"/>
-    <w:rsid w:val="008D5714"/>
-    <w:rPr>
-      <w:rFonts w:asciiTheme="majorHAnsi" w:eastAsiaTheme="majorEastAsia" w:hAnsiTheme="majorHAnsi" w:cstheme="majorBidi"/>
-      <w:b/>
-      <w:bCs/>
-      <w:i/>
-      <w:color w:val="13486F" w:themeColor="accent1"/>
-    </w:rPr>
-  </w:style>
-  <w:style w:type="character" w:customStyle="1" w:styleId="Heading4Char">
-    <w:name w:val="Heading 4 Char"/>
-    <w:basedOn w:val="DefaultParagraphFont"/>
-    <w:link w:val="Heading4"/>
-    <w:uiPriority w:val="9"/>
-    <w:rsid w:val="008D5714"/>
-    <w:rPr>
-      <w:rFonts w:asciiTheme="majorHAnsi" w:eastAsiaTheme="majorEastAsia" w:hAnsiTheme="majorHAnsi" w:cstheme="majorBidi"/>
-      <w:bCs/>
-      <w:iCs/>
-      <w:color w:val="13486F" w:themeColor="accent1"/>
-      <w:u w:val="single"/>
-    </w:rPr>
-  </w:style>
-  <w:style w:type="character" w:customStyle="1" w:styleId="Heading5Char">
-    <w:name w:val="Heading 5 Char"/>
-    <w:basedOn w:val="DefaultParagraphFont"/>
-    <w:link w:val="Heading5"/>
-    <w:uiPriority w:val="9"/>
-    <w:rsid w:val="008D5714"/>
-    <w:rPr>
-      <w:rFonts w:asciiTheme="majorHAnsi" w:eastAsiaTheme="majorEastAsia" w:hAnsiTheme="majorHAnsi" w:cstheme="majorBidi"/>
-      <w:b/>
-      <w:i/>
-    </w:rPr>
-  </w:style>
-  <w:style w:type="character" w:styleId="Hyperlink">
-    <w:name w:val="Hyperlink"/>
-    <w:basedOn w:val="DefaultParagraphFont"/>
-    <w:uiPriority w:val="99"/>
-    <w:unhideWhenUsed/>
-    <w:rsid w:val="008D5714"/>
-    <w:rPr>
-      <w:color w:val="0066FF" w:themeColor="hyperlink"/>
-      <w:u w:val="single"/>
-    </w:rPr>
-  </w:style>
-  <w:style w:type="paragraph" w:styleId="Title">
-    <w:name w:val="Title"/>
-    <w:basedOn w:val="Normal"/>
-    <w:next w:val="Normal"/>
-    <w:link w:val="TitleChar"/>
-    <w:uiPriority w:val="10"/>
-    <w:qFormat/>
-    <w:rsid w:val="008D5714"/>
-    <w:pPr>
-      <w:pBdr>
-        <w:bottom w:val="single" w:sz="8" w:space="4" w:color="13486F" w:themeColor="accent1"/>
-      </w:pBdr>
-      <w:spacing w:after="300" w:line="240" w:lineRule="auto"/>
-      <w:contextualSpacing/>
-    </w:pPr>
-    <w:rPr>
-      <w:rFonts w:asciiTheme="majorHAnsi" w:eastAsiaTheme="majorEastAsia" w:hAnsiTheme="majorHAnsi" w:cstheme="majorBidi"/>
-      <w:color w:val="185B8F" w:themeColor="text2" w:themeShade="BF"/>
-      <w:spacing w:val="5"/>
-      <w:kern w:val="28"/>
-      <w:sz w:val="52"/>
-      <w:szCs w:val="52"/>
-    </w:rPr>
-  </w:style>
-  <w:style w:type="character" w:customStyle="1" w:styleId="TitleChar">
-    <w:name w:val="Title Char"/>
-    <w:basedOn w:val="DefaultParagraphFont"/>
-    <w:link w:val="Title"/>
-    <w:uiPriority w:val="10"/>
-    <w:rsid w:val="008D5714"/>
-    <w:rPr>
-      <w:rFonts w:asciiTheme="majorHAnsi" w:eastAsiaTheme="majorEastAsia" w:hAnsiTheme="majorHAnsi" w:cstheme="majorBidi"/>
-      <w:color w:val="185B8F" w:themeColor="text2" w:themeShade="BF"/>
-      <w:spacing w:val="5"/>
-      <w:kern w:val="28"/>
-      <w:sz w:val="52"/>
-      <w:szCs w:val="52"/>
-    </w:rPr>
-  </w:style>
-  <w:style w:type="paragraph" w:styleId="TOC3">
-    <w:name w:val="toc 3"/>
-    <w:basedOn w:val="Normal"/>
-    <w:next w:val="Normal"/>
-    <w:autoRedefine/>
-    <w:uiPriority w:val="39"/>
-    <w:unhideWhenUsed/>
-    <w:rsid w:val="00B7437F"/>
-    <w:pPr>
-      <w:spacing w:after="0"/>
-      <w:ind w:left="446"/>
-    </w:pPr>
-  </w:style>
-  <w:style w:type="paragraph" w:customStyle="1" w:styleId="Code">
-    <w:name w:val="Code"/>
-    <w:basedOn w:val="Normal"/>
-    <w:qFormat/>
-    <w:rsid w:val="00441E02"/>
-    <w:pPr>
-      <w:spacing w:after="0" w:line="240" w:lineRule="auto"/>
-    </w:pPr>
-    <w:rPr>
-      <w:rFonts w:ascii="Consolas" w:hAnsi="Consolas"/>
-      <w:bCs/>
-      <w:color w:val="217BC0" w:themeColor="text2"/>
-      <w:sz w:val="16"/>
-    </w:rPr>
-  </w:style>
-  <w:style w:type="table" w:styleId="TableGrid">
-    <w:name w:val="Table Grid"/>
-    <w:basedOn w:val="TableNormal"/>
-    <w:uiPriority w:val="59"/>
-    <w:rsid w:val="00441E02"/>
-    <w:pPr>
-      <w:spacing w:after="0" w:line="240" w:lineRule="auto"/>
-    </w:pPr>
-    <w:tblPr>
-      <w:tblInd w:w="0" w:type="dxa"/>
-      <w:tblBorders>
-        <w:top w:val="single" w:sz="4" w:space="0" w:color="auto"/>
-        <w:left w:val="single" w:sz="4" w:space="0" w:color="auto"/>
-        <w:bottom w:val="single" w:sz="4" w:space="0" w:color="auto"/>
-        <w:right w:val="single" w:sz="4" w:space="0" w:color="auto"/>
-        <w:insideH w:val="single" w:sz="4" w:space="0" w:color="auto"/>
-        <w:insideV w:val="single" w:sz="4" w:space="0" w:color="auto"/>
-      </w:tblBorders>
-      <w:tblCellMar>
-        <w:top w:w="0" w:type="dxa"/>
-        <w:left w:w="108" w:type="dxa"/>
-        <w:bottom w:w="0" w:type="dxa"/>
-        <w:right w:w="108" w:type="dxa"/>
-      </w:tblCellMar>
-    </w:tblPr>
-  </w:style>
-  <w:style w:type="character" w:styleId="SubtleEmphasis">
-    <w:name w:val="Subtle Emphasis"/>
-    <w:basedOn w:val="DefaultParagraphFont"/>
-    <w:uiPriority w:val="19"/>
-    <w:qFormat/>
-    <w:rsid w:val="00BC0719"/>
-    <w:rPr>
-      <w:i/>
-      <w:iCs/>
-      <w:color w:val="808080" w:themeColor="text1" w:themeTint="7F"/>
-    </w:rPr>
-  </w:style>
-  <w:style w:type="paragraph" w:styleId="ListParagraph">
-    <w:name w:val="List Paragraph"/>
-    <w:basedOn w:val="Normal"/>
-    <w:uiPriority w:val="34"/>
-    <w:qFormat/>
-    <w:rsid w:val="00B36766"/>
-    <w:pPr>
-      <w:ind w:left="720"/>
-      <w:contextualSpacing/>
-    </w:pPr>
-  </w:style>
-  <w:style w:type="paragraph" w:customStyle="1" w:styleId="CompanyName">
-    <w:name w:val="Company Name"/>
-    <w:basedOn w:val="Normal"/>
-    <w:next w:val="Normal"/>
-    <w:autoRedefine/>
-    <w:rsid w:val="00623AC9"/>
-    <w:pPr>
-      <w:tabs>
-        <w:tab w:val="left" w:pos="2160"/>
-        <w:tab w:val="right" w:pos="6480"/>
-      </w:tabs>
-      <w:spacing w:before="240" w:after="40" w:line="220" w:lineRule="atLeast"/>
-      <w:jc w:val="left"/>
-    </w:pPr>
-    <w:rPr>
-      <w:rFonts w:ascii="Tahoma" w:eastAsia="Times New Roman" w:hAnsi="Tahoma" w:cs="Tahoma"/>
-      <w:bCs/>
-      <w:color w:val="000000"/>
-      <w:sz w:val="20"/>
-      <w:szCs w:val="20"/>
-    </w:rPr>
-  </w:style>
-  <w:style w:type="character" w:styleId="IntenseEmphasis">
-    <w:name w:val="Intense Emphasis"/>
-    <w:basedOn w:val="DefaultParagraphFont"/>
-    <w:uiPriority w:val="21"/>
-    <w:qFormat/>
-    <w:rsid w:val="006E54E8"/>
-    <w:rPr>
-      <w:b/>
-      <w:bCs/>
-      <w:i/>
-      <w:iCs/>
-      <w:color w:val="13486F" w:themeColor="accent1"/>
-    </w:rPr>
-  </w:style>
-  <w:style w:type="character" w:styleId="Strong">
-    <w:name w:val="Strong"/>
-    <w:basedOn w:val="DefaultParagraphFont"/>
-    <w:uiPriority w:val="22"/>
-    <w:qFormat/>
-    <w:rsid w:val="0016590C"/>
-    <w:rPr>
-      <w:b/>
-      <w:bCs/>
-    </w:rPr>
-  </w:style>
-  <w:style w:type="character" w:styleId="CommentReference">
-    <w:name w:val="annotation reference"/>
-    <w:basedOn w:val="DefaultParagraphFont"/>
-    <w:uiPriority w:val="99"/>
-    <w:semiHidden/>
-    <w:unhideWhenUsed/>
-    <w:rsid w:val="00381FF8"/>
-    <w:rPr>
-      <w:sz w:val="16"/>
-      <w:szCs w:val="16"/>
-    </w:rPr>
-  </w:style>
-  <w:style w:type="paragraph" w:styleId="CommentText">
-    <w:name w:val="annotation text"/>
-    <w:basedOn w:val="Normal"/>
-    <w:link w:val="CommentTextChar"/>
-    <w:uiPriority w:val="99"/>
-    <w:semiHidden/>
-    <w:unhideWhenUsed/>
-    <w:rsid w:val="00381FF8"/>
-    <w:pPr>
-      <w:spacing w:line="240" w:lineRule="auto"/>
-    </w:pPr>
-    <w:rPr>
-      <w:sz w:val="20"/>
-      <w:szCs w:val="20"/>
-    </w:rPr>
-  </w:style>
-  <w:style w:type="character" w:customStyle="1" w:styleId="CommentTextChar">
-    <w:name w:val="Comment Text Char"/>
-    <w:basedOn w:val="DefaultParagraphFont"/>
-    <w:link w:val="CommentText"/>
-    <w:uiPriority w:val="99"/>
-    <w:semiHidden/>
-    <w:rsid w:val="00381FF8"/>
-    <w:rPr>
-      <w:sz w:val="20"/>
-      <w:szCs w:val="20"/>
-    </w:rPr>
-  </w:style>
-  <w:style w:type="paragraph" w:styleId="CommentSubject">
-    <w:name w:val="annotation subject"/>
-    <w:basedOn w:val="CommentText"/>
-    <w:next w:val="CommentText"/>
-    <w:link w:val="CommentSubjectChar"/>
-    <w:uiPriority w:val="99"/>
-    <w:semiHidden/>
-    <w:unhideWhenUsed/>
-    <w:rsid w:val="00381FF8"/>
-    <w:rPr>
-      <w:b/>
-      <w:bCs/>
-    </w:rPr>
-  </w:style>
-  <w:style w:type="character" w:customStyle="1" w:styleId="CommentSubjectChar">
-    <w:name w:val="Comment Subject Char"/>
-    <w:basedOn w:val="CommentTextChar"/>
-    <w:link w:val="CommentSubject"/>
-    <w:uiPriority w:val="99"/>
-    <w:semiHidden/>
-    <w:rsid w:val="00381FF8"/>
-    <w:rPr>
-      <w:b/>
-      <w:bCs/>
-      <w:sz w:val="20"/>
-      <w:szCs w:val="20"/>
-    </w:rPr>
-  </w:style>
-  <w:style w:type="character" w:customStyle="1" w:styleId="InternetLink">
-    <w:name w:val="Internet Link"/>
-    <w:uiPriority w:val="99"/>
-    <w:rsid w:val="000641F4"/>
-    <w:rPr>
-      <w:color w:val="000080"/>
-      <w:u w:val="single"/>
-      <w:lang w:val="uz-Cyrl-UZ" w:eastAsia="uz-Cyrl-UZ" w:bidi="uz-Cyrl-UZ"/>
-    </w:rPr>
-  </w:style>
-</w:styles>
-</file>
-
-<file path=word/stylesWithEffects.xml><?xml version="1.0" encoding="utf-8"?>
-<w:styles xmlns:wpc="http://schemas.microsoft.com/office/word/2010/wordprocessingCanvas" xmlns:mo="http://schemas.microsoft.com/office/mac/office/2008/main" xmlns:mc="http://schemas.openxmlformats.org/markup-compatibility/2006" xmlns:mv="urn:schemas-microsoft-com:mac:vml" xmlns:o="urn:schemas-microsoft-com:office:office" xmlns:r="http://schemas.openxmlformats.org/officeDocument/2006/relationships" xmlns:m="http://schemas.openxmlformats.org/officeDocument/2006/math" xmlns:v="urn:schemas-microsoft-com:vml" xmlns:wp14="http://schemas.microsoft.com/office/word/2010/wordprocessingDrawing" xmlns:wp="http://schemas.openxmlformats.org/drawingml/2006/wordprocessingDrawing" xmlns:w10="urn:schemas-microsoft-com:office:word" xmlns:w="http://schemas.openxmlformats.org/wordprocessingml/2006/main" xmlns:w14="http://schemas.microsoft.com/office/word/2010/wordml" xmlns:wpg="http://schemas.microsoft.com/office/word/2010/wordprocessingGroup" xmlns:wpi="http://schemas.microsoft.com/office/word/2010/wordprocessingInk" xmlns:wne="http://schemas.microsoft.com/office/word/2006/wordml" xmlns:wps="http://schemas.microsoft.com/office/word/2010/wordprocessingShape" mc:Ignorable="w14 wp14">
-  <w:docDefaults>
-    <w:rPrDefault>
-      <w:rPr>
-        <w:rFonts w:asciiTheme="minorHAnsi" w:eastAsiaTheme="minorHAnsi" w:hAnsiTheme="minorHAnsi" w:cstheme="minorBidi"/>
-        <w:sz w:val="22"/>
-        <w:szCs w:val="22"/>
-        <w:lang w:val="en-US" w:eastAsia="en-US" w:bidi="ar-SA"/>
-      </w:rPr>
-    </w:rPrDefault>
-    <w:pPrDefault>
-      <w:pPr>
-        <w:spacing w:after="200" w:line="276" w:lineRule="auto"/>
-      </w:pPr>
-    </w:pPrDefault>
-  </w:docDefaults>
-  <w:latentStyles w:defLockedState="0" w:defUIPriority="99" w:defSemiHidden="1" w:defUnhideWhenUsed="1" w:defQFormat="0" w:count="276">
-    <w:lsdException w:name="Normal" w:semiHidden="0" w:uiPriority="0" w:unhideWhenUsed="0" w:qFormat="1"/>
-    <w:lsdException w:name="heading 1" w:semiHidden="0" w:uiPriority="9" w:unhideWhenUsed="0" w:qFormat="1"/>
-    <w:lsdException w:name="heading 2" w:uiPriority="9" w:qFormat="1"/>
-    <w:lsdException w:name="heading 3" w:uiPriority="9" w:qFormat="1"/>
-    <w:lsdException w:name="heading 4" w:uiPriority="9" w:qFormat="1"/>
-    <w:lsdException w:name="heading 5" w:uiPriority="9" w:qFormat="1"/>
-    <w:lsdException w:name="heading 6" w:uiPriority="9" w:qFormat="1"/>
-    <w:lsdException w:name="heading 7" w:uiPriority="9" w:qFormat="1"/>
-    <w:lsdException w:name="heading 8" w:uiPriority="9" w:qFormat="1"/>
-    <w:lsdException w:name="heading 9" w:uiPriority="9" w:qFormat="1"/>
-    <w:lsdException w:name="toc 1" w:uiPriority="39"/>
-    <w:lsdException w:name="toc 2" w:uiPriority="39"/>
-    <w:lsdException w:name="toc 3" w:uiPriority="39"/>
-    <w:lsdException w:name="toc 4" w:uiPriority="39"/>
-    <w:lsdException w:name="toc 5" w:uiPriority="39"/>
-    <w:lsdException w:name="toc 6" w:uiPriority="39"/>
-    <w:lsdException w:name="toc 7" w:uiPriority="39"/>
-    <w:lsdException w:name="toc 8" w:uiPriority="39"/>
-    <w:lsdException w:name="toc 9" w:uiPriority="39"/>
-    <w:lsdException w:name="caption" w:uiPriority="35" w:qFormat="1"/>
-    <w:lsdException w:name="Title" w:semiHidden="0" w:uiPriority="10" w:unhideWhenUsed="0" w:qFormat="1"/>
-    <w:lsdException w:name="Default Paragraph Font" w:uiPriority="1"/>
-    <w:lsdException w:name="Subtitle" w:semiHidden="0" w:uiPriority="11" w:unhideWhenUsed="0" w:qFormat="1"/>
-    <w:lsdException w:name="Strong" w:semiHidden="0" w:uiPriority="22" w:unhideWhenUsed="0" w:qFormat="1"/>
-    <w:lsdException w:name="Emphasis" w:semiHidden="0" w:uiPriority="20" w:unhideWhenUsed="0" w:qFormat="1"/>
-    <w:lsdException w:name="Table Grid" w:semiHidden="0" w:uiPriority="59" w:unhideWhenUsed="0"/>
-    <w:lsdException w:name="Note Level 1" w:semiHidden="0" w:unhideWhenUsed="0"/>
-    <w:lsdException w:name="Note Level 2" w:semiHidden="0" w:unhideWhenUsed="0"/>
-    <w:lsdException w:name="Note Level 3" w:semiHidden="0" w:unhideWhenUsed="0"/>
-    <w:lsdException w:name="Note Level 4" w:semiHidden="0" w:unhideWhenUsed="0"/>
-    <w:lsdException w:name="Note Level 5" w:semiHidden="0" w:unhideWhenUsed="0"/>
-    <w:lsdException w:name="Note Level 6" w:semiHidden="0" w:unhideWhenUsed="0"/>
-    <w:lsdException w:name="Note Level 7" w:semiHidden="0" w:unhideWhenUsed="0"/>
-    <w:lsdException w:name="Note Level 8" w:semiHidden="0" w:unhideWhenUsed="0"/>
-    <w:lsdException w:name="Note Level 9" w:semiHidden="0" w:unhideWhenUsed="0"/>
-    <w:lsdException w:name="Placeholder Text" w:unhideWhenUsed="0"/>
-    <w:lsdException w:name="No Spacing" w:semiHidden="0" w:uiPriority="1" w:unhideWhenUsed="0" w:qFormat="1"/>
-    <w:lsdException w:name="Light Shading" w:semiHidden="0" w:uiPriority="60" w:unhideWhenUsed="0"/>
-    <w:lsdException w:name="Light List" w:semiHidden="0" w:uiPriority="61" w:unhideWhenUsed="0"/>
-    <w:lsdException w:name="Light Grid" w:semiHidden="0" w:uiPriority="62" w:unhideWhenUsed="0"/>
-    <w:lsdException w:name="Medium Shading 1" w:semiHidden="0" w:uiPriority="63" w:unhideWhenUsed="0"/>
-    <w:lsdException w:name="Medium Shading 2" w:semiHidden="0" w:uiPriority="64" w:unhideWhenUsed="0"/>
-    <w:lsdException w:name="Medium List 1" w:semiHidden="0" w:uiPriority="65" w:unhideWhenUsed="0"/>
-    <w:lsdException w:name="Medium List 2" w:semiHidden="0" w:uiPriority="66" w:unhideWhenUsed="0"/>
-    <w:lsdException w:name="Medium Grid 1" w:semiHidden="0" w:uiPriority="67" w:unhideWhenUsed="0"/>
-    <w:lsdException w:name="Medium Grid 2" w:semiHidden="0" w:uiPriority="68" w:unhideWhenUsed="0"/>
-    <w:lsdException w:name="Medium Grid 3" w:semiHidden="0" w:uiPriority="69" w:unhideWhenUsed="0"/>
-    <w:lsdException w:name="Dark List" w:semiHidden="0" w:uiPriority="70" w:unhideWhenUsed="0"/>
-    <w:lsdException w:name="Colorful Shading" w:semiHidden="0" w:uiPriority="71" w:unhideWhenUsed="0"/>
-    <w:lsdException w:name="Colorful List" w:semiHidden="0" w:uiPriority="72" w:unhideWhenUsed="0"/>
-    <w:lsdException w:name="Colorful Grid" w:semiHidden="0" w:uiPriority="73" w:unhideWhenUsed="0"/>
-    <w:lsdException w:name="Light Shading Accent 1" w:semiHidden="0" w:uiPriority="60" w:unhideWhenUsed="0"/>
-    <w:lsdException w:name="Light List Accent 1" w:semiHidden="0" w:uiPriority="61" w:unhideWhenUsed="0"/>
-    <w:lsdException w:name="Light Grid Accent 1" w:semiHidden="0" w:uiPriority="62" w:unhideWhenUsed="0"/>
-    <w:lsdException w:name="Medium Shading 1 Accent 1" w:semiHidden="0" w:uiPriority="63" w:unhideWhenUsed="0"/>
-    <w:lsdException w:name="Medium Shading 2 Accent 1" w:semiHidden="0" w:uiPriority="64" w:unhideWhenUsed="0"/>
-    <w:lsdException w:name="Medium List 1 Accent 1" w:semiHidden="0" w:uiPriority="65" w:unhideWhenUsed="0"/>
-    <w:lsdException w:name="Revision" w:unhideWhenUsed="0"/>
-    <w:lsdException w:name="List Paragraph" w:semiHidden="0" w:uiPriority="34" w:unhideWhenUsed="0" w:qFormat="1"/>
-    <w:lsdException w:name="Quote" w:semiHidden="0" w:uiPriority="29" w:unhideWhenUsed="0" w:qFormat="1"/>
-    <w:lsdException w:name="Intense Quote" w:semiHidden="0" w:uiPriority="30" w:unhideWhenUsed="0" w:qFormat="1"/>
-    <w:lsdException w:name="Medium List 2 Accent 1" w:semiHidden="0" w:uiPriority="66" w:unhideWhenUsed="0"/>
-    <w:lsdException w:name="Medium Grid 1 Accent 1" w:semiHidden="0" w:uiPriority="67" w:unhideWhenUsed="0"/>
-    <w:lsdException w:name="Medium Grid 2 Accent 1" w:semiHidden="0" w:uiPriority="68" w:unhideWhenUsed="0"/>
-    <w:lsdException w:name="Medium Grid 3 Accent 1" w:semiHidden="0" w:uiPriority="69" w:unhideWhenUsed="0"/>
-    <w:lsdException w:name="Dark List Accent 1" w:semiHidden="0" w:uiPriority="70" w:unhideWhenUsed="0"/>
-    <w:lsdException w:name="Colorful Shading Accent 1" w:semiHidden="0" w:uiPriority="71" w:unhideWhenUsed="0"/>
-    <w:lsdException w:name="Colorful List Accent 1" w:semiHidden="0" w:uiPriority="72" w:unhideWhenUsed="0"/>
-    <w:lsdException w:name="Colorful Grid Accent 1" w:semiHidden="0" w:uiPriority="73" w:unhideWhenUsed="0"/>
-    <w:lsdException w:name="Light Shading Accent 2" w:semiHidden="0" w:uiPriority="60" w:unhideWhenUsed="0"/>
-    <w:lsdException w:name="Light List Accent 2" w:semiHidden="0" w:uiPriority="61" w:unhideWhenUsed="0"/>
-    <w:lsdException w:name="Light Grid Accent 2" w:semiHidden="0" w:uiPriority="62" w:unhideWhenUsed="0"/>
-    <w:lsdException w:name="Medium Shading 1 Accent 2" w:semiHidden="0" w:uiPriority="63" w:unhideWhenUsed="0"/>
-    <w:lsdException w:name="Medium Shading 2 Accent 2" w:semiHidden="0" w:uiPriority="64" w:unhideWhenUsed="0"/>
-    <w:lsdException w:name="Medium List 1 Accent 2" w:semiHidden="0" w:uiPriority="65" w:unhideWhenUsed="0"/>
-    <w:lsdException w:name="Medium List 2 Accent 2" w:semiHidden="0" w:uiPriority="66" w:unhideWhenUsed="0"/>
-    <w:lsdException w:name="Medium Grid 1 Accent 2" w:semiHidden="0" w:uiPriority="67" w:unhideWhenUsed="0"/>
-    <w:lsdException w:name="Medium Grid 2 Accent 2" w:semiHidden="0" w:uiPriority="68" w:unhideWhenUsed="0"/>
-    <w:lsdException w:name="Medium Grid 3 Accent 2" w:semiHidden="0" w:uiPriority="69" w:unhideWhenUsed="0"/>
-    <w:lsdException w:name="Dark List Accent 2" w:semiHidden="0" w:uiPriority="70" w:unhideWhenUsed="0"/>
-    <w:lsdException w:name="Colorful Shading Accent 2" w:semiHidden="0" w:uiPriority="71" w:unhideWhenUsed="0"/>
-    <w:lsdException w:name="Colorful List Accent 2" w:semiHidden="0" w:uiPriority="72" w:unhideWhenUsed="0"/>
-    <w:lsdException w:name="Colorful Grid Accent 2" w:semiHidden="0" w:uiPriority="73" w:unhideWhenUsed="0"/>
-    <w:lsdException w:name="Light Shading Accent 3" w:semiHidden="0" w:uiPriority="60" w:unhideWhenUsed="0"/>
-    <w:lsdException w:name="Light List Accent 3" w:semiHidden="0" w:uiPriority="61" w:unhideWhenUsed="0"/>
-    <w:lsdException w:name="Light Grid Accent 3" w:semiHidden="0" w:uiPriority="62" w:unhideWhenUsed="0"/>
-    <w:lsdException w:name="Medium Shading 1 Accent 3" w:semiHidden="0" w:uiPriority="63" w:unhideWhenUsed="0"/>
-    <w:lsdException w:name="Medium Shading 2 Accent 3" w:semiHidden="0" w:uiPriority="64" w:unhideWhenUsed="0"/>
-    <w:lsdException w:name="Medium List 1 Accent 3" w:semiHidden="0" w:uiPriority="65" w:unhideWhenUsed="0"/>
-    <w:lsdException w:name="Medium List 2 Accent 3" w:semiHidden="0" w:uiPriority="66" w:unhideWhenUsed="0"/>
-    <w:lsdException w:name="Medium Grid 1 Accent 3" w:semiHidden="0" w:uiPriority="67" w:unhideWhenUsed="0"/>
-    <w:lsdException w:name="Medium Grid 2 Accent 3" w:semiHidden="0" w:uiPriority="68" w:unhideWhenUsed="0"/>
-    <w:lsdException w:name="Medium Grid 3 Accent 3" w:semiHidden="0" w:uiPriority="69" w:unhideWhenUsed="0"/>
-    <w:lsdException w:name="Dark List Accent 3" w:semiHidden="0" w:uiPriority="70" w:unhideWhenUsed="0"/>
-    <w:lsdException w:name="Colorful Shading Accent 3" w:semiHidden="0" w:uiPriority="71" w:unhideWhenUsed="0"/>
-    <w:lsdException w:name="Colorful List Accent 3" w:semiHidden="0" w:uiPriority="72" w:unhideWhenUsed="0"/>
-    <w:lsdException w:name="Colorful Grid Accent 3" w:semiHidden="0" w:uiPriority="73" w:unhideWhenUsed="0"/>
-    <w:lsdException w:name="Light Shading Accent 4" w:semiHidden="0" w:uiPriority="60" w:unhideWhenUsed="0"/>
-    <w:lsdException w:name="Light List Accent 4" w:semiHidden="0" w:uiPriority="61" w:unhideWhenUsed="0"/>
-    <w:lsdException w:name="Light Grid Accent 4" w:semiHidden="0" w:uiPriority="62" w:unhideWhenUsed="0"/>
-    <w:lsdException w:name="Medium Shading 1 Accent 4" w:semiHidden="0" w:uiPriority="63" w:unhideWhenUsed="0"/>
-    <w:lsdException w:name="Medium Shading 2 Accent 4" w:semiHidden="0" w:uiPriority="64" w:unhideWhenUsed="0"/>
-    <w:lsdException w:name="Medium List 1 Accent 4" w:semiHidden="0" w:uiPriority="65" w:unhideWhenUsed="0"/>
-    <w:lsdException w:name="Medium List 2 Accent 4" w:semiHidden="0" w:uiPriority="66" w:unhideWhenUsed="0"/>
-    <w:lsdException w:name="Medium Grid 1 Accent 4" w:semiHidden="0" w:uiPriority="67" w:unhideWhenUsed="0"/>
-    <w:lsdException w:name="Medium Grid 2 Accent 4" w:semiHidden="0" w:uiPriority="68" w:unhideWhenUsed="0"/>
-    <w:lsdException w:name="Medium Grid 3 Accent 4" w:semiHidden="0" w:uiPriority="69" w:unhideWhenUsed="0"/>
-    <w:lsdException w:name="Dark List Accent 4" w:semiHidden="0" w:uiPriority="70" w:unhideWhenUsed="0"/>
-    <w:lsdException w:name="Colorful Shading Accent 4" w:semiHidden="0" w:uiPriority="71" w:unhideWhenUsed="0"/>
-    <w:lsdException w:name="Colorful List Accent 4" w:semiHidden="0" w:uiPriority="72" w:unhideWhenUsed="0"/>
-    <w:lsdException w:name="Colorful Grid Accent 4" w:semiHidden="0" w:uiPriority="73" w:unhideWhenUsed="0"/>
-    <w:lsdException w:name="Light Shading Accent 5" w:semiHidden="0" w:uiPriority="60" w:unhideWhenUsed="0"/>
-    <w:lsdException w:name="Light List Accent 5" w:semiHidden="0" w:uiPriority="61" w:unhideWhenUsed="0"/>
-    <w:lsdException w:name="Light Grid Accent 5" w:semiHidden="0" w:uiPriority="62" w:unhideWhenUsed="0"/>
-    <w:lsdException w:name="Medium Shading 1 Accent 5" w:semiHidden="0" w:uiPriority="63" w:unhideWhenUsed="0"/>
-    <w:lsdException w:name="Medium Shading 2 Accent 5" w:semiHidden="0" w:uiPriority="64" w:unhideWhenUsed="0"/>
-    <w:lsdException w:name="Medium List 1 Accent 5" w:semiHidden="0" w:uiPriority="65" w:unhideWhenUsed="0"/>
-    <w:lsdException w:name="Medium List 2 Accent 5" w:semiHidden="0" w:uiPriority="66" w:unhideWhenUsed="0"/>
-    <w:lsdException w:name="Medium Grid 1 Accent 5" w:semiHidden="0" w:uiPriority="67" w:unhideWhenUsed="0"/>
-    <w:lsdException w:name="Medium Grid 2 Accent 5" w:semiHidden="0" w:uiPriority="68" w:unhideWhenUsed="0"/>
-    <w:lsdException w:name="Medium Grid 3 Accent 5" w:semiHidden="0" w:uiPriority="69" w:unhideWhenUsed="0"/>
-    <w:lsdException w:name="Dark List Accent 5" w:semiHidden="0" w:uiPriority="70" w:unhideWhenUsed="0"/>
-    <w:lsdException w:name="Colorful Shading Accent 5" w:semiHidden="0" w:uiPriority="71" w:unhideWhenUsed="0"/>
-    <w:lsdException w:name="Colorful List Accent 5" w:semiHidden="0" w:uiPriority="72" w:unhideWhenUsed="0"/>
-    <w:lsdException w:name="Colorful Grid Accent 5" w:semiHidden="0" w:uiPriority="73" w:unhideWhenUsed="0"/>
-    <w:lsdException w:name="Light Shading Accent 6" w:semiHidden="0" w:uiPriority="60" w:unhideWhenUsed="0"/>
-    <w:lsdException w:name="Light List Accent 6" w:semiHidden="0" w:uiPriority="61" w:unhideWhenUsed="0"/>
-    <w:lsdException w:name="Light Grid Accent 6" w:semiHidden="0" w:uiPriority="62" w:unhideWhenUsed="0"/>
-    <w:lsdException w:name="Medium Shading 1 Accent 6" w:semiHidden="0" w:uiPriority="63" w:unhideWhenUsed="0"/>
-    <w:lsdException w:name="Medium Shading 2 Accent 6" w:semiHidden="0" w:uiPriority="64" w:unhideWhenUsed="0"/>
-    <w:lsdException w:name="Medium List 1 Accent 6" w:semiHidden="0" w:uiPriority="65" w:unhideWhenUsed="0"/>
-    <w:lsdException w:name="Medium List 2 Accent 6" w:semiHidden="0" w:uiPriority="66" w:unhideWhenUsed="0"/>
-    <w:lsdException w:name="Medium Grid 1 Accent 6" w:semiHidden="0" w:uiPriority="67" w:unhideWhenUsed="0"/>
-    <w:lsdException w:name="Medium Grid 2 Accent 6" w:semiHidden="0" w:uiPriority="68" w:unhideWhenUsed="0"/>
-    <w:lsdException w:name="Medium Grid 3 Accent 6" w:semiHidden="0" w:uiPriority="69" w:unhideWhenUsed="0"/>
-    <w:lsdException w:name="Dark List Accent 6" w:semiHidden="0" w:uiPriority="70" w:unhideWhenUsed="0"/>
-    <w:lsdException w:name="Colorful Shading Accent 6" w:semiHidden="0" w:uiPriority="71" w:unhideWhenUsed="0"/>
-    <w:lsdException w:name="Colorful List Accent 6" w:semiHidden="0" w:uiPriority="72" w:unhideWhenUsed="0"/>
-    <w:lsdException w:name="Colorful Grid Accent 6" w:semiHidden="0" w:uiPriority="73" w:unhideWhenUsed="0"/>
-    <w:lsdException w:name="Subtle Emphasis" w:semiHidden="0" w:uiPriority="19" w:unhideWhenUsed="0" w:qFormat="1"/>
-    <w:lsdException w:name="Intense Emphasis" w:semiHidden="0" w:uiPriority="21" w:unhideWhenUsed="0" w:qFormat="1"/>
-    <w:lsdException w:name="Subtle Reference" w:semiHidden="0" w:uiPriority="31" w:unhideWhenUsed="0" w:qFormat="1"/>
-    <w:lsdException w:name="Intense Reference" w:semiHidden="0" w:uiPriority="32" w:unhideWhenUsed="0" w:qFormat="1"/>
-    <w:lsdException w:name="Book Title" w:semiHidden="0" w:uiPriority="33" w:unhideWhenUsed="0" w:qFormat="1"/>
-    <w:lsdException w:name="Bibliography" w:uiPriority="37"/>
-    <w:lsdException w:name="TOC Heading" w:uiPriority="39" w:qFormat="1"/>
+  <w:latentStyles w:defLockedState="0" w:defUIPriority="99" w:defSemiHidden="0" w:defUnhideWhenUsed="0" w:defQFormat="0" w:count="382">
+    <w:lsdException w:name="Normal" w:uiPriority="0" w:qFormat="1"/>
+    <w:lsdException w:name="heading 1" w:uiPriority="9" w:qFormat="1"/>
+    <w:lsdException w:name="heading 2" w:semiHidden="1" w:uiPriority="9" w:unhideWhenUsed="1" w:qFormat="1"/>
+    <w:lsdException w:name="heading 3" w:semiHidden="1" w:uiPriority="9" w:unhideWhenUsed="1" w:qFormat="1"/>
+    <w:lsdException w:name="heading 4" w:semiHidden="1" w:uiPriority="9" w:unhideWhenUsed="1" w:qFormat="1"/>
+    <w:lsdException w:name="heading 5" w:semiHidden="1" w:uiPriority="9" w:unhideWhenUsed="1" w:qFormat="1"/>
+    <w:lsdException w:name="heading 6" w:semiHidden="1" w:uiPriority="9" w:unhideWhenUsed="1" w:qFormat="1"/>
+    <w:lsdException w:name="heading 7" w:semiHidden="1" w:uiPriority="9" w:unhideWhenUsed="1" w:qFormat="1"/>
+    <w:lsdException w:name="heading 8" w:semiHidden="1" w:uiPriority="9" w:unhideWhenUsed="1" w:qFormat="1"/>
+    <w:lsdException w:name="heading 9" w:semiHidden="1" w:uiPriority="9" w:unhideWhenUsed="1" w:qFormat="1"/>
+    <w:lsdException w:name="index 1" w:semiHidden="1" w:unhideWhenUsed="1"/>
+    <w:lsdException w:name="index 2" w:semiHidden="1" w:unhideWhenUsed="1"/>
+    <w:lsdException w:name="index 3" w:semiHidden="1" w:unhideWhenUsed="1"/>
+    <w:lsdException w:name="index 4" w:semiHidden="1" w:unhideWhenUsed="1"/>
+    <w:lsdException w:name="index 5" w:semiHidden="1" w:unhideWhenUsed="1"/>
+    <w:lsdException w:name="index 6" w:semiHidden="1" w:unhideWhenUsed="1"/>
+    <w:lsdException w:name="index 7" w:semiHidden="1" w:unhideWhenUsed="1"/>
+    <w:lsdException w:name="index 8" w:semiHidden="1" w:unhideWhenUsed="1"/>
+    <w:lsdException w:name="index 9" w:semiHidden="1" w:unhideWhenUsed="1"/>
+    <w:lsdException w:name="toc 1" w:semiHidden="1" w:uiPriority="39" w:unhideWhenUsed="1"/>
+    <w:lsdException w:name="toc 2" w:semiHidden="1" w:uiPriority="39" w:unhideWhenUsed="1"/>
+    <w:lsdException w:name="toc 3" w:semiHidden="1" w:uiPriority="39" w:unhideWhenUsed="1"/>
+    <w:lsdException w:name="toc 4" w:semiHidden="1" w:uiPriority="39" w:unhideWhenUsed="1"/>
+    <w:lsdException w:name="toc 5" w:semiHidden="1" w:uiPriority="39" w:unhideWhenUsed="1"/>
+    <w:lsdException w:name="toc 6" w:semiHidden="1" w:uiPriority="39" w:unhideWhenUsed="1"/>
+    <w:lsdException w:name="toc 7" w:semiHidden="1" w:uiPriority="39" w:unhideWhenUsed="1"/>
+    <w:lsdException w:name="toc 8" w:semiHidden="1" w:uiPriority="39" w:unhideWhenUsed="1"/>
+    <w:lsdException w:name="toc 9" w:semiHidden="1" w:uiPriority="39" w:unhideWhenUsed="1"/>
+    <w:lsdException w:name="Normal Indent" w:semiHidden="1" w:unhideWhenUsed="1"/>
+    <w:lsdException w:name="footnote text" w:semiHidden="1" w:unhideWhenUsed="1"/>
+    <w:lsdException w:name="annotation text" w:semiHidden="1" w:unhideWhenUsed="1"/>
+    <w:lsdException w:name="header" w:semiHidden="1" w:unhideWhenUsed="1"/>
+    <w:lsdException w:name="footer" w:semiHidden="1" w:unhideWhenUsed="1"/>
+    <w:lsdException w:name="index heading" w:semiHidden="1" w:unhideWhenUsed="1"/>
+    <w:lsdException w:name="caption" w:semiHidden="1" w:uiPriority="35" w:unhideWhenUsed="1" w:qFormat="1"/>
+    <w:lsdException w:name="table of figures" w:semiHidden="1" w:unhideWhenUsed="1"/>
+    <w:lsdException w:name="envelope address" w:semiHidden="1" w:unhideWhenUsed="1"/>
+    <w:lsdException w:name="envelope return" w:semiHidden="1" w:unhideWhenUsed="1"/>
+    <w:lsdException w:name="footnote reference" w:semiHidden="1" w:unhideWhenUsed="1"/>
+    <w:lsdException w:name="annotation reference" w:semiHidden="1" w:unhideWhenUsed="1"/>
+    <w:lsdException w:name="line number" w:semiHidden="1" w:unhideWhenUsed="1"/>
+    <w:lsdException w:name="page number" w:semiHidden="1" w:unhideWhenUsed="1"/>
+    <w:lsdException w:name="endnote reference" w:semiHidden="1" w:unhideWhenUsed="1"/>
+    <w:lsdException w:name="endnote text" w:semiHidden="1" w:unhideWhenUsed="1"/>
+    <w:lsdException w:name="table of authorities" w:semiHidden="1" w:unhideWhenUsed="1"/>
+    <w:lsdException w:name="macro" w:semiHidden="1" w:unhideWhenUsed="1"/>
+    <w:lsdException w:name="toa heading" w:semiHidden="1" w:unhideWhenUsed="1"/>
+    <w:lsdException w:name="List" w:semiHidden="1" w:unhideWhenUsed="1"/>
+    <w:lsdException w:name="List Bullet" w:semiHidden="1" w:unhideWhenUsed="1"/>
+    <w:lsdException w:name="List Number" w:semiHidden="1" w:unhideWhenUsed="1"/>
+    <w:lsdException w:name="List 2" w:semiHidden="1" w:unhideWhenUsed="1"/>
+    <w:lsdException w:name="List 3" w:semiHidden="1" w:unhideWhenUsed="1"/>
+    <w:lsdException w:name="List 4" w:semiHidden="1" w:unhideWhenUsed="1"/>
+    <w:lsdException w:name="List 5" w:semiHidden="1" w:unhideWhenUsed="1"/>
+    <w:lsdException w:name="List Bullet 2" w:semiHidden="1" w:unhideWhenUsed="1"/>
+    <w:lsdException w:name="List Bullet 3" w:semiHidden="1" w:unhideWhenUsed="1"/>
+    <w:lsdException w:name="List Bullet 4" w:semiHidden="1" w:unhideWhenUsed="1"/>
+    <w:lsdException w:name="List Bullet 5" w:semiHidden="1" w:unhideWhenUsed="1"/>
+    <w:lsdException w:name="List Number 2" w:semiHidden="1" w:unhideWhenUsed="1"/>
+    <w:lsdException w:name="List Number 3" w:semiHidden="1" w:unhideWhenUsed="1"/>
+    <w:lsdException w:name="List Number 4" w:semiHidden="1" w:unhideWhenUsed="1"/>
+    <w:lsdException w:name="List Number 5" w:semiHidden="1" w:unhideWhenUsed="1"/>
+    <w:lsdException w:name="Title" w:uiPriority="10" w:qFormat="1"/>
+    <w:lsdException w:name="Closing" w:semiHidden="1" w:unhideWhenUsed="1"/>
+    <w:lsdException w:name="Signature" w:semiHidden="1" w:unhideWhenUsed="1"/>
+    <w:lsdException w:name="Default Paragraph Font" w:semiHidden="1" w:uiPriority="1" w:unhideWhenUsed="1"/>
+    <w:lsdException w:name="Body Text" w:semiHidden="1" w:unhideWhenUsed="1"/>
+    <w:lsdException w:name="Body Text Indent" w:semiHidden="1" w:unhideWhenUsed="1"/>
+    <w:lsdException w:name="List Continue" w:semiHidden="1" w:unhideWhenUsed="1"/>
+    <w:lsdException w:name="List Continue 2" w:semiHidden="1" w:unhideWhenUsed="1"/>
+    <w:lsdException w:name="List Continue 3" w:semiHidden="1" w:unhideWhenUsed="1"/>
+    <w:lsdException w:name="List Continue 4" w:semiHidden="1" w:unhideWhenUsed="1"/>
+    <w:lsdException w:name="List Continue 5" w:semiHidden="1" w:unhideWhenUsed="1"/>
+    <w:lsdException w:name="Message Header" w:semiHidden="1" w:unhideWhenUsed="1"/>
+    <w:lsdException w:name="Subtitle" w:uiPriority="11" w:qFormat="1"/>
+    <w:lsdException w:name="Salutation" w:semiHidden="1" w:unhideWhenUsed="1"/>
+    <w:lsdException w:name="Date" w:semiHidden="1" w:unhideWhenUsed="1"/>
+    <w:lsdException w:name="Body Text First Indent" w:semiHidden="1" w:unhideWhenUsed="1"/>
+    <w:lsdException w:name="Body Text First Indent 2" w:semiHidden="1" w:unhideWhenUsed="1"/>
+    <w:lsdException w:name="Note Heading" w:semiHidden="1" w:unhideWhenUsed="1"/>
+    <w:lsdException w:name="Body Text 2" w:semiHidden="1" w:unhideWhenUsed="1"/>
+    <w:lsdException w:name="Body Text 3" w:semiHidden="1" w:unhideWhenUsed="1"/>
+    <w:lsdException w:name="Body Text Indent 2" w:semiHidden="1" w:unhideWhenUsed="1"/>
+    <w:lsdException w:name="Body Text Indent 3" w:semiHidden="1" w:unhideWhenUsed="1"/>
+    <w:lsdException w:name="Block Text" w:semiHidden="1" w:unhideWhenUsed="1"/>
+    <w:lsdException w:name="Hyperlink" w:semiHidden="1" w:unhideWhenUsed="1"/>
+    <w:lsdException w:name="FollowedHyperlink" w:semiHidden="1" w:unhideWhenUsed="1"/>
+    <w:lsdException w:name="Strong" w:uiPriority="22" w:qFormat="1"/>
+    <w:lsdException w:name="Emphasis" w:uiPriority="20" w:qFormat="1"/>
+    <w:lsdException w:name="Document Map" w:semiHidden="1" w:unhideWhenUsed="1"/>
+    <w:lsdException w:name="Plain Text" w:semiHidden="1" w:unhideWhenUsed="1"/>
+    <w:lsdException w:name="E-mail Signature" w:semiHidden="1" w:unhideWhenUsed="1"/>
+    <w:lsdException w:name="HTML Top of Form" w:semiHidden="1" w:unhideWhenUsed="1"/>
+    <w:lsdException w:name="HTML Bottom of Form" w:semiHidden="1" w:unhideWhenUsed="1"/>
+    <w:lsdException w:name="Normal (Web)" w:semiHidden="1" w:unhideWhenUsed="1"/>
+    <w:lsdException w:name="HTML Acronym" w:semiHidden="1" w:unhideWhenUsed="1"/>
+    <w:lsdException w:name="HTML Address" w:semiHidden="1" w:unhideWhenUsed="1"/>
+    <w:lsdException w:name="HTML Cite" w:semiHidden="1" w:unhideWhenUsed="1"/>
+    <w:lsdException w:name="HTML Code" w:semiHidden="1" w:unhideWhenUsed="1"/>
+    <w:lsdException w:name="HTML Definition" w:semiHidden="1" w:unhideWhenUsed="1"/>
+    <w:lsdException w:name="HTML Keyboard" w:semiHidden="1" w:unhideWhenUsed="1"/>
+    <w:lsdException w:name="HTML Preformatted" w:semiHidden="1" w:unhideWhenUsed="1"/>
+    <w:lsdException w:name="HTML Sample" w:semiHidden="1" w:unhideWhenUsed="1"/>
+    <w:lsdException w:name="HTML Typewriter" w:semiHidden="1" w:unhideWhenUsed="1"/>
+    <w:lsdException w:name="HTML Variable" w:semiHidden="1" w:unhideWhenUsed="1"/>
+    <w:lsdException w:name="Normal Table" w:semiHidden="1" w:unhideWhenUsed="1"/>
+    <w:lsdException w:name="annotation subject" w:semiHidden="1" w:unhideWhenUsed="1"/>
+    <w:lsdException w:name="No List" w:semiHidden="1" w:unhideWhenUsed="1"/>
+    <w:lsdException w:name="Outline List 1" w:semiHidden="1" w:unhideWhenUsed="1"/>
+    <w:lsdException w:name="Outline List 2" w:semiHidden="1" w:unhideWhenUsed="1"/>
+    <w:lsdException w:name="Outline List 3" w:semiHidden="1" w:unhideWhenUsed="1"/>
+    <w:lsdException w:name="Table Simple 1" w:semiHidden="1" w:unhideWhenUsed="1"/>
+    <w:lsdException w:name="Table Simple 2" w:semiHidden="1" w:unhideWhenUsed="1"/>
+    <w:lsdException w:name="Table Simple 3" w:semiHidden="1" w:unhideWhenUsed="1"/>
+    <w:lsdException w:name="Table Classic 1" w:semiHidden="1" w:unhideWhenUsed="1"/>
+    <w:lsdException w:name="Table Classic 2" w:semiHidden="1" w:unhideWhenUsed="1"/>
+    <w:lsdException w:name="Table Classic 3" w:semiHidden="1" w:unhideWhenUsed="1"/>
+    <w:lsdException w:name="Table Classic 4" w:semiHidden="1" w:unhideWhenUsed="1"/>
+    <w:lsdException w:name="Table Colorful 1" w:semiHidden="1" w:unhideWhenUsed="1"/>
+    <w:lsdException w:name="Table Colorful 2" w:semiHidden="1" w:unhideWhenUsed="1"/>
+    <w:lsdException w:name="Table Colorful 3" w:semiHidden="1" w:unhideWhenUsed="1"/>
+    <w:lsdException w:name="Table Columns 1" w:semiHidden="1" w:unhideWhenUsed="1"/>
+    <w:lsdException w:name="Table Columns 2" w:semiHidden="1" w:unhideWhenUsed="1"/>
+    <w:lsdException w:name="Table Columns 3" w:semiHidden="1" w:unhideWhenUsed="1"/>
+    <w:lsdException w:name="Table Columns 4" w:semiHidden="1" w:unhideWhenUsed="1"/>
+    <w:lsdException w:name="Table Columns 5" w:semiHidden="1" w:unhideWhenUsed="1"/>
+    <w:lsdException w:name="Table Grid 1" w:semiHidden="1" w:unhideWhenUsed="1"/>
+    <w:lsdException w:name="Table Grid 2" w:semiHidden="1" w:unhideWhenUsed="1"/>
+    <w:lsdException w:name="Table Grid 3" w:semiHidden="1" w:unhideWhenUsed="1"/>
+    <w:lsdException w:name="Table Grid 4" w:semiHidden="1" w:unhideWhenUsed="1"/>
+    <w:lsdException w:name="Table Grid 5" w:semiHidden="1" w:unhideWhenUsed="1"/>
+    <w:lsdException w:name="Table Grid 6" w:semiHidden="1" w:unhideWhenUsed="1"/>
+    <w:lsdException w:name="Table Grid 7" w:semiHidden="1" w:unhideWhenUsed="1"/>
+    <w:lsdException w:name="Table Grid 8" w:semiHidden="1" w:unhideWhenUsed="1"/>
+    <w:lsdException w:name="Table List 1" w:semiHidden="1" w:unhideWhenUsed="1"/>
+    <w:lsdException w:name="Table List 2" w:semiHidden="1" w:unhideWhenUsed="1"/>
+    <w:lsdException w:name="Table List 3" w:semiHidden="1" w:unhideWhenUsed="1"/>
+    <w:lsdException w:name="Table List 4" w:semiHidden="1" w:unhideWhenUsed="1"/>
+    <w:lsdException w:name="Table List 5" w:semiHidden="1" w:unhideWhenUsed="1"/>
+    <w:lsdException w:name="Table List 6" w:semiHidden="1" w:unhideWhenUsed="1"/>
+    <w:lsdException w:name="Table List 7" w:semiHidden="1" w:unhideWhenUsed="1"/>
+    <w:lsdException w:name="Table List 8" w:semiHidden="1" w:unhideWhenUsed="1"/>
+    <w:lsdException w:name="Table 3D effects 1" w:semiHidden="1" w:unhideWhenUsed="1"/>
+    <w:lsdException w:name="Table 3D effects 2" w:semiHidden="1" w:unhideWhenUsed="1"/>
+    <w:lsdException w:name="Table 3D effects 3" w:semiHidden="1" w:unhideWhenUsed="1"/>
+    <w:lsdException w:name="Table Contemporary" w:semiHidden="1" w:unhideWhenUsed="1"/>
+    <w:lsdException w:name="Table Elegant" w:semiHidden="1" w:unhideWhenUsed="1"/>
+    <w:lsdException w:name="Table Professional" w:semiHidden="1" w:unhideWhenUsed="1"/>
+    <w:lsdException w:name="Table Subtle 1" w:semiHidden="1" w:unhideWhenUsed="1"/>
+    <w:lsdException w:name="Table Subtle 2" w:semiHidden="1" w:unhideWhenUsed="1"/>
+    <w:lsdException w:name="Table Web 1" w:semiHidden="1" w:unhideWhenUsed="1"/>
+    <w:lsdException w:name="Table Web 2" w:semiHidden="1" w:unhideWhenUsed="1"/>
+    <w:lsdException w:name="Table Web 3" w:semiHidden="1" w:unhideWhenUsed="1"/>
+    <w:lsdException w:name="Balloon Text" w:semiHidden="1" w:unhideWhenUsed="1"/>
+    <w:lsdException w:name="Table Grid" w:uiPriority="59"/>
+    <w:lsdException w:name="Table Theme" w:semiHidden="1" w:unhideWhenUsed="1"/>
+    <w:lsdException w:name="Placeholder Text" w:semiHidden="1"/>
+    <w:lsdException w:name="No Spacing" w:uiPriority="1" w:qFormat="1"/>
+    <w:lsdException w:name="Light Shading" w:uiPriority="60"/>
+    <w:lsdException w:name="Light List" w:uiPriority="61"/>
+    <w:lsdException w:name="Light Grid" w:uiPriority="62"/>
+    <w:lsdException w:name="Medium Shading 1" w:uiPriority="63"/>
+    <w:lsdException w:name="Medium Shading 2" w:uiPriority="64"/>
+    <w:lsdException w:name="Medium List 1" w:uiPriority="65"/>
+    <w:lsdException w:name="Medium List 2" w:uiPriority="66"/>
+    <w:lsdException w:name="Medium Grid 1" w:uiPriority="67"/>
+    <w:lsdException w:name="Medium Grid 2" w:uiPriority="68"/>
+    <w:lsdException w:name="Medium Grid 3" w:uiPriority="69"/>
+    <w:lsdException w:name="Dark List" w:uiPriority="70"/>
+    <w:lsdException w:name="Colorful Shading" w:uiPriority="71"/>
+    <w:lsdException w:name="Colorful List" w:uiPriority="72"/>
+    <w:lsdException w:name="Colorful Grid" w:uiPriority="73"/>
+    <w:lsdException w:name="Light Shading Accent 1" w:uiPriority="60"/>
+    <w:lsdException w:name="Light List Accent 1" w:uiPriority="61"/>
+    <w:lsdException w:name="Light Grid Accent 1" w:uiPriority="62"/>
+    <w:lsdException w:name="Medium Shading 1 Accent 1" w:uiPriority="63"/>
+    <w:lsdException w:name="Medium Shading 2 Accent 1" w:uiPriority="64"/>
+    <w:lsdException w:name="Medium List 1 Accent 1" w:uiPriority="65"/>
+    <w:lsdException w:name="Revision" w:semiHidden="1"/>
+    <w:lsdException w:name="List Paragraph" w:uiPriority="34" w:qFormat="1"/>
+    <w:lsdException w:name="Quote" w:uiPriority="29" w:qFormat="1"/>
+    <w:lsdException w:name="Intense Quote" w:uiPriority="30" w:qFormat="1"/>
+    <w:lsdException w:name="Medium List 2 Accent 1" w:uiPriority="66"/>
+    <w:lsdException w:name="Medium Grid 1 Accent 1" w:uiPriority="67"/>
+    <w:lsdException w:name="Medium Grid 2 Accent 1" w:uiPriority="68"/>
+    <w:lsdException w:name="Medium Grid 3 Accent 1" w:uiPriority="69"/>
+    <w:lsdException w:name="Dark List Accent 1" w:uiPriority="70"/>
+    <w:lsdException w:name="Colorful Shading Accent 1" w:uiPriority="71"/>
+    <w:lsdException w:name="Colorful List Accent 1" w:uiPriority="72"/>
+    <w:lsdException w:name="Colorful Grid Accent 1" w:uiPriority="73"/>
+    <w:lsdException w:name="Light Shading Accent 2" w:uiPriority="60"/>
+    <w:lsdException w:name="Light List Accent 2" w:uiPriority="61"/>
+    <w:lsdException w:name="Light Grid Accent 2" w:uiPriority="62"/>
+    <w:lsdException w:name="Medium Shading 1 Accent 2" w:uiPriority="63"/>
+    <w:lsdException w:name="Medium Shading 2 Accent 2" w:uiPriority="64"/>
+    <w:lsdException w:name="Medium List 1 Accent 2" w:uiPriority="65"/>
+    <w:lsdException w:name="Medium List 2 Accent 2" w:uiPriority="66"/>
+    <w:lsdException w:name="Medium Grid 1 Accent 2" w:uiPriority="67"/>
+    <w:lsdException w:name="Medium Grid 2 Accent 2" w:uiPriority="68"/>
+    <w:lsdException w:name="Medium Grid 3 Accent 2" w:uiPriority="69"/>
+    <w:lsdException w:name="Dark List Accent 2" w:uiPriority="70"/>
+    <w:lsdException w:name="Colorful Shading Accent 2" w:uiPriority="71"/>
+    <w:lsdException w:name="Colorful List Accent 2" w:uiPriority="72"/>
+    <w:lsdException w:name="Colorful Grid Accent 2" w:uiPriority="73"/>
+    <w:lsdException w:name="Light Shading Accent 3" w:uiPriority="60"/>
+    <w:lsdException w:name="Light List Accent 3" w:uiPriority="61"/>
+    <w:lsdException w:name="Light Grid Accent 3" w:uiPriority="62"/>
+    <w:lsdException w:name="Medium Shading 1 Accent 3" w:uiPriority="63"/>
+    <w:lsdException w:name="Medium Shading 2 Accent 3" w:uiPriority="64"/>
+    <w:lsdException w:name="Medium List 1 Accent 3" w:uiPriority="65"/>
+    <w:lsdException w:name="Medium List 2 Accent 3" w:uiPriority="66"/>
+    <w:lsdException w:name="Medium Grid 1 Accent 3" w:uiPriority="67"/>
+    <w:lsdException w:name="Medium Grid 2 Accent 3" w:uiPriority="68"/>
+    <w:lsdException w:name="Medium Grid 3 Accent 3" w:uiPriority="69"/>
+    <w:lsdException w:name="Dark List Accent 3" w:uiPriority="70"/>
+    <w:lsdException w:name="Colorful Shading Accent 3" w:uiPriority="71"/>
+    <w:lsdException w:name="Colorful List Accent 3" w:uiPriority="72"/>
+    <w:lsdException w:name="Colorful Grid Accent 3" w:uiPriority="73"/>
+    <w:lsdException w:name="Light Shading Accent 4" w:uiPriority="60"/>
+    <w:lsdException w:name="Light List Accent 4" w:uiPriority="61"/>
+    <w:lsdException w:name="Light Grid Accent 4" w:uiPriority="62"/>
+    <w:lsdException w:name="Medium Shading 1 Accent 4" w:uiPriority="63"/>
+    <w:lsdException w:name="Medium Shading 2 Accent 4" w:uiPriority="64"/>
+    <w:lsdException w:name="Medium List 1 Accent 4" w:uiPriority="65"/>
+    <w:lsdException w:name="Medium List 2 Accent 4" w:uiPriority="66"/>
+    <w:lsdException w:name="Medium Grid 1 Accent 4" w:uiPriority="67"/>
+    <w:lsdException w:name="Medium Grid 2 Accent 4" w:uiPriority="68"/>
+    <w:lsdException w:name="Medium Grid 3 Accent 4" w:uiPriority="69"/>
+    <w:lsdException w:name="Dark List Accent 4" w:uiPriority="70"/>
+    <w:lsdException w:name="Colorful Shading Accent 4" w:uiPriority="71"/>
+    <w:lsdException w:name="Colorful List Accent 4" w:uiPriority="72"/>
+    <w:lsdException w:name="Colorful Grid Accent 4" w:uiPriority="73"/>
+    <w:lsdException w:name="Light Shading Accent 5" w:uiPriority="60"/>
+    <w:lsdException w:name="Light List Accent 5" w:uiPriority="61"/>
+    <w:lsdException w:name="Light Grid Accent 5" w:uiPriority="62"/>
+    <w:lsdException w:name="Medium Shading 1 Accent 5" w:uiPriority="63"/>
+    <w:lsdException w:name="Medium Shading 2 Accent 5" w:uiPriority="64"/>
+    <w:lsdException w:name="Medium List 1 Accent 5" w:uiPriority="65"/>
+    <w:lsdException w:name="Medium List 2 Accent 5" w:uiPriority="66"/>
+    <w:lsdException w:name="Medium Grid 1 Accent 5" w:uiPriority="67"/>
+    <w:lsdException w:name="Medium Grid 2 Accent 5" w:uiPriority="68"/>
+    <w:lsdException w:name="Medium Grid 3 Accent 5" w:uiPriority="69"/>
+    <w:lsdException w:name="Dark List Accent 5" w:uiPriority="70"/>
+    <w:lsdException w:name="Colorful Shading Accent 5" w:uiPriority="71"/>
+    <w:lsdException w:name="Colorful List Accent 5" w:uiPriority="72"/>
+    <w:lsdException w:name="Colorful Grid Accent 5" w:uiPriority="73"/>
+    <w:lsdException w:name="Light Shading Accent 6" w:uiPriority="60"/>
+    <w:lsdException w:name="Light List Accent 6" w:uiPriority="61"/>
+    <w:lsdException w:name="Light Grid Accent 6" w:uiPriority="62"/>
+    <w:lsdException w:name="Medium Shading 1 Accent 6" w:uiPriority="63"/>
+    <w:lsdException w:name="Medium Shading 2 Accent 6" w:uiPriority="64"/>
+    <w:lsdException w:name="Medium List 1 Accent 6" w:uiPriority="65"/>
+    <w:lsdException w:name="Medium List 2 Accent 6" w:uiPriority="66"/>
+    <w:lsdException w:name="Medium Grid 1 Accent 6" w:uiPriority="67"/>
+    <w:lsdException w:name="Medium Grid 2 Accent 6" w:uiPriority="68"/>
+    <w:lsdException w:name="Medium Grid 3 Accent 6" w:uiPriority="69"/>
+    <w:lsdException w:name="Dark List Accent 6" w:uiPriority="70"/>
+    <w:lsdException w:name="Colorful Shading Accent 6" w:uiPriority="71"/>
+    <w:lsdException w:name="Colorful List Accent 6" w:uiPriority="72"/>
+    <w:lsdException w:name="Colorful Grid Accent 6" w:uiPriority="73"/>
+    <w:lsdException w:name="Subtle Emphasis" w:uiPriority="19" w:qFormat="1"/>
+    <w:lsdException w:name="Intense Emphasis" w:uiPriority="21" w:qFormat="1"/>
+    <w:lsdException w:name="Subtle Reference" w:uiPriority="31" w:qFormat="1"/>
+    <w:lsdException w:name="Intense Reference" w:uiPriority="32" w:qFormat="1"/>
+    <w:lsdException w:name="Book Title" w:uiPriority="33" w:qFormat="1"/>
+    <w:lsdException w:name="Bibliography" w:semiHidden="1" w:uiPriority="37" w:unhideWhenUsed="1"/>
+    <w:lsdException w:name="TOC Heading" w:semiHidden="1" w:uiPriority="39" w:unhideWhenUsed="1" w:qFormat="1"/>
+    <w:lsdException w:name="Plain Table 1" w:uiPriority="41"/>
+    <w:lsdException w:name="Plain Table 2" w:uiPriority="42"/>
+    <w:lsdException w:name="Plain Table 3" w:uiPriority="43"/>
+    <w:lsdException w:name="Plain Table 4" w:uiPriority="44"/>
+    <w:lsdException w:name="Plain Table 5" w:uiPriority="45"/>
+    <w:lsdException w:name="Grid Table Light" w:uiPriority="40"/>
+    <w:lsdException w:name="Grid Table 1 Light" w:uiPriority="46"/>
+    <w:lsdException w:name="Grid Table 2" w:uiPriority="47"/>
+    <w:lsdException w:name="Grid Table 3" w:uiPriority="48"/>
+    <w:lsdException w:name="Grid Table 4" w:uiPriority="49"/>
+    <w:lsdException w:name="Grid Table 5 Dark" w:uiPriority="50"/>
+    <w:lsdException w:name="Grid Table 6 Colorful" w:uiPriority="51"/>
+    <w:lsdException w:name="Grid Table 7 Colorful" w:uiPriority="52"/>
+    <w:lsdException w:name="Grid Table 1 Light Accent 1" w:uiPriority="46"/>
+    <w:lsdException w:name="Grid Table 2 Accent 1" w:uiPriority="47"/>
+    <w:lsdException w:name="Grid Table 3 Accent 1" w:uiPriority="48"/>
+    <w:lsdException w:name="Grid Table 4 Accent 1" w:uiPriority="49"/>
+    <w:lsdException w:name="Grid Table 5 Dark Accent 1" w:uiPriority="50"/>
+    <w:lsdException w:name="Grid Table 6 Colorful Accent 1" w:uiPriority="51"/>
+    <w:lsdException w:name="Grid Table 7 Colorful Accent 1" w:uiPriority="52"/>
+    <w:lsdException w:name="Grid Table 1 Light Accent 2" w:uiPriority="46"/>
+    <w:lsdException w:name="Grid Table 2 Accent 2" w:uiPriority="47"/>
+    <w:lsdException w:name="Grid Table 3 Accent 2" w:uiPriority="48"/>
+    <w:lsdException w:name="Grid Table 4 Accent 2" w:uiPriority="49"/>
+    <w:lsdException w:name="Grid Table 5 Dark Accent 2" w:uiPriority="50"/>
+    <w:lsdException w:name="Grid Table 6 Colorful Accent 2" w:uiPriority="51"/>
+    <w:lsdException w:name="Grid Table 7 Colorful Accent 2" w:uiPriority="52"/>
+    <w:lsdException w:name="Grid Table 1 Light Accent 3" w:uiPriority="46"/>
+    <w:lsdException w:name="Grid Table 2 Accent 3" w:uiPriority="47"/>
+    <w:lsdException w:name="Grid Table 3 Accent 3" w:uiPriority="48"/>
+    <w:lsdException w:name="Grid Table 4 Accent 3" w:uiPriority="49"/>
+    <w:lsdException w:name="Grid Table 5 Dark Accent 3" w:uiPriority="50"/>
+    <w:lsdException w:name="Grid Table 6 Colorful Accent 3" w:uiPriority="51"/>
+    <w:lsdException w:name="Grid Table 7 Colorful Accent 3" w:uiPriority="52"/>
+    <w:lsdException w:name="Grid Table 1 Light Accent 4" w:uiPriority="46"/>
+    <w:lsdException w:name="Grid Table 2 Accent 4" w:uiPriority="47"/>
+    <w:lsdException w:name="Grid Table 3 Accent 4" w:uiPriority="48"/>
+    <w:lsdException w:name="Grid Table 4 Accent 4" w:uiPriority="49"/>
+    <w:lsdException w:name="Grid Table 5 Dark Accent 4" w:uiPriority="50"/>
+    <w:lsdException w:name="Grid Table 6 Colorful Accent 4" w:uiPriority="51"/>
+    <w:lsdException w:name="Grid Table 7 Colorful Accent 4" w:uiPriority="52"/>
+    <w:lsdException w:name="Grid Table 1 Light Accent 5" w:uiPriority="46"/>
+    <w:lsdException w:name="Grid Table 2 Accent 5" w:uiPriority="47"/>
+    <w:lsdException w:name="Grid Table 3 Accent 5" w:uiPriority="48"/>
+    <w:lsdException w:name="Grid Table 4 Accent 5" w:uiPriority="49"/>
+    <w:lsdException w:name="Grid Table 5 Dark Accent 5" w:uiPriority="50"/>
+    <w:lsdException w:name="Grid Table 6 Colorful Accent 5" w:uiPriority="51"/>
+    <w:lsdException w:name="Grid Table 7 Colorful Accent 5" w:uiPriority="52"/>
+    <w:lsdException w:name="Grid Table 1 Light Accent 6" w:uiPriority="46"/>
+    <w:lsdException w:name="Grid Table 2 Accent 6" w:uiPriority="47"/>
+    <w:lsdException w:name="Grid Table 3 Accent 6" w:uiPriority="48"/>
+    <w:lsdException w:name="Grid Table 4 Accent 6" w:uiPriority="49"/>
+    <w:lsdException w:name="Grid Table 5 Dark Accent 6" w:uiPriority="50"/>
+    <w:lsdException w:name="Grid Table 6 Colorful Accent 6" w:uiPriority="51"/>
+    <w:lsdException w:name="Grid Table 7 Colorful Accent 6" w:uiPriority="52"/>
+    <w:lsdException w:name="List Table 1 Light" w:uiPriority="46"/>
+    <w:lsdException w:name="List Table 2" w:uiPriority="47"/>
+    <w:lsdException w:name="List Table 3" w:uiPriority="48"/>
+    <w:lsdException w:name="List Table 4" w:uiPriority="49"/>
+    <w:lsdException w:name="List Table 5 Dark" w:uiPriority="50"/>
+    <w:lsdException w:name="List Table 6 Colorful" w:uiPriority="51"/>
+    <w:lsdException w:name="List Table 7 Colorful" w:uiPriority="52"/>
+    <w:lsdException w:name="List Table 1 Light Accent 1" w:uiPriority="46"/>
+    <w:lsdException w:name="List Table 2 Accent 1" w:uiPriority="47"/>
+    <w:lsdException w:name="List Table 3 Accent 1" w:uiPriority="48"/>
+    <w:lsdException w:name="List Table 4 Accent 1" w:uiPriority="49"/>
+    <w:lsdException w:name="List Table 5 Dark Accent 1" w:uiPriority="50"/>
+    <w:lsdException w:name="List Table 6 Colorful Accent 1" w:uiPriority="51"/>
+    <w:lsdException w:name="List Table 7 Colorful Accent 1" w:uiPriority="52"/>
+    <w:lsdException w:name="List Table 1 Light Accent 2" w:uiPriority="46"/>
+    <w:lsdException w:name="List Table 2 Accent 2" w:uiPriority="47"/>
+    <w:lsdException w:name="List Table 3 Accent 2" w:uiPriority="48"/>
+    <w:lsdException w:name="List Table 4 Accent 2" w:uiPriority="49"/>
+    <w:lsdException w:name="List Table 5 Dark Accent 2" w:uiPriority="50"/>
+    <w:lsdException w:name="List Table 6 Colorful Accent 2" w:uiPriority="51"/>
+    <w:lsdException w:name="List Table 7 Colorful Accent 2" w:uiPriority="52"/>
+    <w:lsdException w:name="List Table 1 Light Accent 3" w:uiPriority="46"/>
+    <w:lsdException w:name="List Table 2 Accent 3" w:uiPriority="47"/>
+    <w:lsdException w:name="List Table 3 Accent 3" w:uiPriority="48"/>
+    <w:lsdException w:name="List Table 4 Accent 3" w:uiPriority="49"/>
+    <w:lsdException w:name="List Table 5 Dark Accent 3" w:uiPriority="50"/>
+    <w:lsdException w:name="List Table 6 Colorful Accent 3" w:uiPriority="51"/>
+    <w:lsdException w:name="List Table 7 Colorful Accent 3" w:uiPriority="52"/>
+    <w:lsdException w:name="List Table 1 Light Accent 4" w:uiPriority="46"/>
+    <w:lsdException w:name="List Table 2 Accent 4" w:uiPriority="47"/>
+    <w:lsdException w:name="List Table 3 Accent 4" w:uiPriority="48"/>
+    <w:lsdException w:name="List Table 4 Accent 4" w:uiPriority="49"/>
+    <w:lsdException w:name="List Table 5 Dark Accent 4" w:uiPriority="50"/>
+    <w:lsdException w:name="List Table 6 Colorful Accent 4" w:uiPriority="51"/>
+    <w:lsdException w:name="List Table 7 Colorful Accent 4" w:uiPriority="52"/>
+    <w:lsdException w:name="List Table 1 Light Accent 5" w:uiPriority="46"/>
+    <w:lsdException w:name="List Table 2 Accent 5" w:uiPriority="47"/>
+    <w:lsdException w:name="List Table 3 Accent 5" w:uiPriority="48"/>
+    <w:lsdException w:name="List Table 4 Accent 5" w:uiPriority="49"/>
+    <w:lsdException w:name="List Table 5 Dark Accent 5" w:uiPriority="50"/>
+    <w:lsdException w:name="List Table 6 Colorful Accent 5" w:uiPriority="51"/>
+    <w:lsdException w:name="List Table 7 Colorful Accent 5" w:uiPriority="52"/>
+    <w:lsdException w:name="List Table 1 Light Accent 6" w:uiPriority="46"/>
+    <w:lsdException w:name="List Table 2 Accent 6" w:uiPriority="47"/>
+    <w:lsdException w:name="List Table 3 Accent 6" w:uiPriority="48"/>
+    <w:lsdException w:name="List Table 4 Accent 6" w:uiPriority="49"/>
+    <w:lsdException w:name="List Table 5 Dark Accent 6" w:uiPriority="50"/>
+    <w:lsdException w:name="List Table 6 Colorful Accent 6" w:uiPriority="51"/>
+    <w:lsdException w:name="List Table 7 Colorful Accent 6" w:uiPriority="52"/>
+    <w:lsdException w:name="Mention" w:semiHidden="1" w:unhideWhenUsed="1"/>
+    <w:lsdException w:name="Smart Hyperlink" w:semiHidden="1" w:unhideWhenUsed="1"/>
   </w:latentStyles>
   <w:style w:type="paragraph" w:default="1" w:styleId="Normal">
     <w:name w:val="Normal"/>
@@ -7970,7 +7738,7 @@
 </file>
 
 <file path=customXml/itemProps2.xml><?xml version="1.0" encoding="utf-8"?>
-<ds:datastoreItem xmlns:ds="http://schemas.openxmlformats.org/officeDocument/2006/customXml" ds:itemID="{02BC4E3D-F60D-7C49-A846-52C7CFB56F3A}">
+<ds:datastoreItem xmlns:ds="http://schemas.openxmlformats.org/officeDocument/2006/customXml" ds:itemID="{A2AEB484-8F57-F944-942E-328F8AB3D4AF}">
   <ds:schemaRefs>
     <ds:schemaRef ds:uri="http://schemas.openxmlformats.org/officeDocument/2006/bibliography"/>
   </ds:schemaRefs>

</xml_diff>